<commit_message>
changes to testing section of working doc
</commit_message>
<xml_diff>
--- a/A3 Report - Working Doc.docx
+++ b/A3 Report - Working Doc.docx
@@ -1,6 +1,6 @@
 
 <file path=word/document.xml><?xml version="1.0" encoding="utf-8"?>
-<w:document xmlns:wpc="http://schemas.microsoft.com/office/word/2010/wordprocessingCanvas" xmlns:cx="http://schemas.microsoft.com/office/drawing/2014/chartex" xmlns:cx1="http://schemas.microsoft.com/office/drawing/2015/9/8/chartex" xmlns:cx2="http://schemas.microsoft.com/office/drawing/2015/10/21/chartex" xmlns:cx3="http://schemas.microsoft.com/office/drawing/2016/5/9/chartex" xmlns:cx4="http://schemas.microsoft.com/office/drawing/2016/5/10/chartex" xmlns:cx5="http://schemas.microsoft.com/office/drawing/2016/5/11/chartex" xmlns:cx6="http://schemas.microsoft.com/office/drawing/2016/5/12/chartex" xmlns:cx7="http://schemas.microsoft.com/office/drawing/2016/5/13/chartex" xmlns:cx8="http://schemas.microsoft.com/office/drawing/2016/5/14/chartex" xmlns:mc="http://schemas.openxmlformats.org/markup-compatibility/2006" xmlns:aink="http://schemas.microsoft.com/office/drawing/2016/ink" xmlns:am3d="http://schemas.microsoft.com/office/drawing/2017/model3d" xmlns:o="urn:schemas-microsoft-com:office:office" xmlns:r="http://schemas.openxmlformats.org/officeDocument/2006/relationships" xmlns:m="http://schemas.openxmlformats.org/officeDocument/2006/math" xmlns:v="urn:schemas-microsoft-com:vml" xmlns:wp14="http://schemas.microsoft.com/office/word/2010/wordprocessingDrawing" xmlns:wp="http://schemas.openxmlformats.org/drawingml/2006/wordprocessingDrawing" xmlns:w10="urn:schemas-microsoft-com:office:word" xmlns:w="http://schemas.openxmlformats.org/wordprocessingml/2006/main" xmlns:w14="http://schemas.microsoft.com/office/word/2010/wordml" xmlns:w15="http://schemas.microsoft.com/office/word/2012/wordml" xmlns:w16cid="http://schemas.microsoft.com/office/word/2016/wordml/cid" xmlns:w16se="http://schemas.microsoft.com/office/word/2015/wordml/symex" xmlns:wpg="http://schemas.microsoft.com/office/word/2010/wordprocessingGroup" xmlns:wpi="http://schemas.microsoft.com/office/word/2010/wordprocessingInk" xmlns:wne="http://schemas.microsoft.com/office/word/2006/wordml" xmlns:wps="http://schemas.microsoft.com/office/word/2010/wordprocessingShape" mc:Ignorable="w14 w15 w16se w16cid wp14">
+<w:document xmlns:wpc="http://schemas.microsoft.com/office/word/2010/wordprocessingCanvas" xmlns:mc="http://schemas.openxmlformats.org/markup-compatibility/2006" xmlns:o="urn:schemas-microsoft-com:office:office" xmlns:r="http://schemas.openxmlformats.org/officeDocument/2006/relationships" xmlns:m="http://schemas.openxmlformats.org/officeDocument/2006/math" xmlns:v="urn:schemas-microsoft-com:vml" xmlns:wp14="http://schemas.microsoft.com/office/word/2010/wordprocessingDrawing" xmlns:wp="http://schemas.openxmlformats.org/drawingml/2006/wordprocessingDrawing" xmlns:w10="urn:schemas-microsoft-com:office:word" xmlns:w="http://schemas.openxmlformats.org/wordprocessingml/2006/main" xmlns:w14="http://schemas.microsoft.com/office/word/2010/wordml" xmlns:wpg="http://schemas.microsoft.com/office/word/2010/wordprocessingGroup" xmlns:wpi="http://schemas.microsoft.com/office/word/2010/wordprocessingInk" xmlns:wne="http://schemas.microsoft.com/office/word/2006/wordml" xmlns:wps="http://schemas.microsoft.com/office/word/2010/wordprocessingShape" mc:Ignorable="w14 wp14">
   <w:body>
     <w:p>
       <w:pPr>
@@ -12,15 +12,7 @@
     </w:p>
     <w:p>
       <w:r>
-        <w:t xml:space="preserve">The purpose of this report is to introduce the team at </w:t>
-      </w:r>
-      <w:proofErr w:type="spellStart"/>
-      <w:r>
-        <w:t>Prosight</w:t>
-      </w:r>
-      <w:proofErr w:type="spellEnd"/>
-      <w:r>
-        <w:t xml:space="preserve"> and </w:t>
+        <w:t xml:space="preserve">The purpose of this report is to introduce the team at Prosight and </w:t>
       </w:r>
       <w:r>
         <w:t>to showcase the project that the team has developed.  This was developed as part of Assignments A2, A3 and A5 for Introduction to IT with RMIT University.</w:t>
@@ -31,8 +23,6 @@
       <w:r>
         <w:t>This report will cover the team’s profile, introducing each of the team members, the tools used and a detailed description of the project to be undertaken.  The project description will be broken down to cover the aims, plans, roles and scope of the project.  In addition, this report will highlight the roles required with sample role descriptions for the four key roles required.</w:t>
       </w:r>
-      <w:bookmarkStart w:id="0" w:name="_GoBack"/>
-      <w:bookmarkEnd w:id="0"/>
     </w:p>
     <w:p>
       <w:pPr>
@@ -112,10 +102,7 @@
     </w:p>
     <w:p>
       <w:r>
-        <w:t>Link to full profile:</w:t>
-      </w:r>
-      <w:r>
-        <w:t xml:space="preserve"> </w:t>
+        <w:t xml:space="preserve">Link to full profile: </w:t>
       </w:r>
       <w:r>
         <w:t>https://shanewmiller.github.io/</w:t>
@@ -124,15 +111,7 @@
     <w:p/>
     <w:p>
       <w:r>
-        <w:t xml:space="preserve">I am born and raised in Australia. I have a certificate iv in Engineering (electronics) and a certificate iv in Information Technology. I have completed two units at RMIT University so far and am currently continuing my studies through them working towards a </w:t>
-      </w:r>
-      <w:proofErr w:type="spellStart"/>
-      <w:r>
-        <w:t>Bachelors's</w:t>
-      </w:r>
-      <w:proofErr w:type="spellEnd"/>
-      <w:r>
-        <w:t xml:space="preserve"> in Information Technology. In my spare time, I like to study, play computer games, and to spend time with my chihuahua Daisy.</w:t>
+        <w:t>I am born and raised in Australia. I have a certificate iv in Engineering (electronics) and a certificate iv in Information Technology. I have completed two units at RMIT University so far and am currently continuing my studies through them working towards a Bachelors's in Information Technology. In my spare time, I like to study, play computer games, and to spend time with my chihuahua Daisy.</w:t>
       </w:r>
     </w:p>
     <w:p/>
@@ -148,10 +127,7 @@
     </w:p>
     <w:p>
       <w:r>
-        <w:t>Link to full profile:</w:t>
-      </w:r>
-      <w:r>
-        <w:t xml:space="preserve"> </w:t>
+        <w:t xml:space="preserve">Link to full profile: </w:t>
       </w:r>
       <w:r>
         <w:t>https://brandon-m-tech.github.io/Assignment-1/</w:t>
@@ -160,23 +136,7 @@
     <w:p/>
     <w:p>
       <w:r>
-        <w:t xml:space="preserve">I currently live in Perth with my partner and sausage dogs and work as a mechanical fitter. I have a strong interest in IT specifically in the area of programming. When finishing my Bachelor of IT, I will be </w:t>
-      </w:r>
-      <w:proofErr w:type="spellStart"/>
-      <w:r>
-        <w:t>persuing</w:t>
-      </w:r>
-      <w:proofErr w:type="spellEnd"/>
-      <w:r>
-        <w:t xml:space="preserve"> a career as a Technical </w:t>
-      </w:r>
-      <w:proofErr w:type="gramStart"/>
-      <w:r>
-        <w:t>Analyst(</w:t>
-      </w:r>
-      <w:proofErr w:type="gramEnd"/>
-      <w:r>
-        <w:t>Technology detective). My hobbies include gaming, programming and car/motorbike related things.</w:t>
+        <w:t>I currently live in Perth with my partner and sausage dogs and work as a mechanical fitter. I have a strong interest in IT specifically in the area of programming. When finishing my Bachelor of IT, I will be persuing a career as a Technical Analyst(Technology detective). My hobbies include gaming, programming and car/motorbike related things.</w:t>
       </w:r>
     </w:p>
     <w:p/>
@@ -192,10 +152,7 @@
     </w:p>
     <w:p>
       <w:r>
-        <w:t>Link to full profile:</w:t>
-      </w:r>
-      <w:r>
-        <w:t xml:space="preserve"> </w:t>
+        <w:t xml:space="preserve">Link to full profile: </w:t>
       </w:r>
       <w:r>
         <w:t>https://natalieogilvie.github.io/</w:t>
@@ -204,31 +161,7 @@
     <w:p/>
     <w:p>
       <w:r>
-        <w:t xml:space="preserve">I live in a remote mining town 16 </w:t>
-      </w:r>
-      <w:proofErr w:type="spellStart"/>
-      <w:r>
-        <w:t>hours</w:t>
-      </w:r>
-      <w:proofErr w:type="spellEnd"/>
-      <w:r>
-        <w:t xml:space="preserve"> drive North of Perth, W.A called Tom Price. Currently working as a haul truck driver. I’m a dog groomer by trade, dogs are a massive part of my life and I am a dog mum of 3. I.T is another passion of mine and I am very keen to start a career in this field. My interest started in I.T at around the age of 14, my parents bought me my first laptop and I would spend hours on </w:t>
-      </w:r>
-      <w:proofErr w:type="spellStart"/>
-      <w:r>
-        <w:t>MySpace</w:t>
-      </w:r>
-      <w:proofErr w:type="spellEnd"/>
-      <w:r>
-        <w:t xml:space="preserve"> creating and writing HTML for my page. I love all things about </w:t>
-      </w:r>
-      <w:proofErr w:type="gramStart"/>
-      <w:r>
-        <w:t>technology</w:t>
-      </w:r>
-      <w:proofErr w:type="gramEnd"/>
-      <w:r>
-        <w:t xml:space="preserve"> but my main interests revolve around I.T support and web/software design. </w:t>
+        <w:t xml:space="preserve">I live in a remote mining town 16 hours drive North of Perth, W.A called Tom Price. Currently working as a haul truck driver. I’m a dog groomer by trade, dogs are a massive part of my life and I am a dog mum of 3. I.T is another passion of mine and I am very keen to start a career in this field. My interest started in I.T at around the age of 14, my parents bought me my first laptop and I would spend hours on MySpace creating and writing HTML for my page. I love all things about technology but my main interests revolve around I.T support and web/software design. </w:t>
       </w:r>
     </w:p>
     <w:p/>
@@ -244,10 +177,7 @@
     </w:p>
     <w:p>
       <w:r>
-        <w:t>Link to full profile:</w:t>
-      </w:r>
-      <w:r>
-        <w:t xml:space="preserve"> </w:t>
+        <w:t xml:space="preserve">Link to full profile: </w:t>
       </w:r>
       <w:r>
         <w:t>https://em-petrie.github.io/</w:t>
@@ -274,20 +204,11 @@
         <w:t>The team assessed the way we worked together for Assignment 2</w:t>
       </w:r>
       <w:r>
-        <w:t xml:space="preserve"> and looked at where we could improve for A2.  As a group </w:t>
-      </w:r>
-      <w:proofErr w:type="spellStart"/>
-      <w:r>
-        <w:t>we where</w:t>
-      </w:r>
-      <w:proofErr w:type="spellEnd"/>
-      <w:r>
-        <w:t xml:space="preserve"> happy with the way we worked and plan to continue this way.  The tools we used where a mixture of GitHub, Google Docs, Discord and Canva to communicate and produce the assignment.  The individual team comments are below.</w:t>
-      </w:r>
-    </w:p>
-    <w:p/>
-    <w:p>
-      <w:proofErr w:type="gramStart"/>
+        <w:t xml:space="preserve"> and looked at where we could improve for A2.  As a group we where happy with the way we worked and plan to continue this way.  The tools we used where a mixture of GitHub, Google Docs, Discord and Canva to communicate and produce the assignment.  The individual team comments are below.</w:t>
+      </w:r>
+    </w:p>
+    <w:p/>
+    <w:p>
       <w:r>
         <w:rPr>
           <w:b/>
@@ -302,15 +223,7 @@
           <w:i/>
           <w:iCs/>
         </w:rPr>
-        <w:t>  -</w:t>
-      </w:r>
-      <w:proofErr w:type="gramEnd"/>
-      <w:r>
-        <w:rPr>
-          <w:i/>
-          <w:iCs/>
-        </w:rPr>
-        <w:t xml:space="preserve"> During assignment 2, the group worked really well together.  Communication was open and we worked well on our assigned tasks.  I don’t anticipate any requirements to change the way we worked to A3.</w:t>
+        <w:t>  - During assignment 2, the group worked really well together.  Communication was open and we worked well on our assigned tasks.  I don’t anticipate any requirements to change the way we worked to A3.</w:t>
       </w:r>
     </w:p>
     <w:p>
@@ -328,23 +241,7 @@
           <w:i/>
           <w:iCs/>
         </w:rPr>
-        <w:t xml:space="preserve">- I feel like the tools we had in place for assignment 2 worked fine. The only addition I can see in this next assignment is the recording and editing of short video clips for our </w:t>
-      </w:r>
-      <w:proofErr w:type="spellStart"/>
-      <w:r>
-        <w:rPr>
-          <w:i/>
-          <w:iCs/>
-        </w:rPr>
-        <w:t>ProSight</w:t>
-      </w:r>
-      <w:proofErr w:type="spellEnd"/>
-      <w:r>
-        <w:rPr>
-          <w:i/>
-          <w:iCs/>
-        </w:rPr>
-        <w:t xml:space="preserve"> presentation.</w:t>
+        <w:t>- I feel like the tools we had in place for assignment 2 worked fine. The only addition I can see in this next assignment is the recording and editing of short video clips for our ProSight presentation.</w:t>
       </w:r>
     </w:p>
     <w:p>
@@ -459,21 +356,7 @@
           <w:i/>
           <w:iCs/>
         </w:rPr>
-        <w:t xml:space="preserve">- I’m currently working as a mechanical fitter/machinist in a mining company, which I have been doing for the past 11 years. Although the career path that I want to pursue is Cyber security, specifically Computer forensic analyst. This role involves tasks such as pursuing data trails, </w:t>
-      </w:r>
-      <w:r>
-        <w:rPr>
-          <w:i/>
-          <w:iCs/>
-        </w:rPr>
-        <w:t>interpreting</w:t>
-      </w:r>
-      <w:r>
-        <w:rPr>
-          <w:i/>
-          <w:iCs/>
-        </w:rPr>
-        <w:t xml:space="preserve"> data linked to crime and Recovering deleted files. A Computer forensic analyst can often be called upon in court to provide evidence in crime cases, this would be the task that sets this job apart from the others. I really want to focus on the programming side of the Bachelor of Information Technology degree that I will be undertaking.</w:t>
+        <w:t>- I’m currently working as a mechanical fitter/machinist in a mining company, which I have been doing for the past 11 years. Although the career path that I want to pursue is Cyber security, specifically Computer forensic analyst. This role involves tasks such as pursuing data trails, interpreting data linked to crime and Recovering deleted files. A Computer forensic analyst can often be called upon in court to provide evidence in crime cases, this would be the task that sets this job apart from the others. I really want to focus on the programming side of the Bachelor of Information Technology degree that I will be undertaking.</w:t>
       </w:r>
     </w:p>
     <w:p>
@@ -491,49 +374,7 @@
           <w:i/>
           <w:iCs/>
         </w:rPr>
-        <w:t xml:space="preserve">- I currently work in a technical support role that also involves hardware repairs on smart </w:t>
-      </w:r>
-      <w:r>
-        <w:rPr>
-          <w:i/>
-          <w:iCs/>
-        </w:rPr>
-        <w:t>devices but</w:t>
-      </w:r>
-      <w:r>
-        <w:rPr>
-          <w:i/>
-          <w:iCs/>
-        </w:rPr>
-        <w:t xml:space="preserve"> am in the process of transitioning to more of a customer support-based job. This is more of a means to support my studies as I work towards my career goal of working as a ride control software engineer or in a similar area. The ride control role involves the design and management of ride </w:t>
-      </w:r>
-      <w:r>
-        <w:rPr>
-          <w:i/>
-          <w:iCs/>
-        </w:rPr>
-        <w:t>systems and</w:t>
-      </w:r>
-      <w:r>
-        <w:rPr>
-          <w:i/>
-          <w:iCs/>
-        </w:rPr>
-        <w:t xml:space="preserve"> relies heavily on programming skills and a good understanding of mechanical and electrical structures. This is a field that has always greatly interested </w:t>
-      </w:r>
-      <w:r>
-        <w:rPr>
-          <w:i/>
-          <w:iCs/>
-        </w:rPr>
-        <w:t>me and</w:t>
-      </w:r>
-      <w:r>
-        <w:rPr>
-          <w:i/>
-          <w:iCs/>
-        </w:rPr>
-        <w:t xml:space="preserve"> would be an exciting way to implement new technologies while demonstrating creativity in a way not many people would get to experience. </w:t>
+        <w:t>- I currently work in a technical support role that also involves hardware repairs on smart devices but am in the process of transitioning to more of a customer support-based job. This is more of a means to support my studies as I work towards my career goal of working as a ride control software engineer or in a similar area. The ride control role involves the design and management of ride systems and relies heavily on programming skills and a good understanding of mechanical and electrical structures. This is a field that has always greatly interested me and would be an exciting way to implement new technologies while demonstrating creativity in a way not many people would get to experience. </w:t>
       </w:r>
     </w:p>
     <w:p>
@@ -797,15 +638,7 @@
       </w:r>
       <w:r>
         <w:br/>
-        <w:t xml:space="preserve">Alex and Emily focus more on sensation, whereas Shane, Brandon and Natalie lean more towards intuition. Sensors use facts to make a decision while </w:t>
-      </w:r>
-      <w:proofErr w:type="spellStart"/>
-      <w:r>
-        <w:t>Intuitives</w:t>
-      </w:r>
-      <w:proofErr w:type="spellEnd"/>
-      <w:r>
-        <w:t xml:space="preserve"> look at the big picture. </w:t>
+        <w:t xml:space="preserve">Alex and Emily focus more on sensation, whereas Shane, Brandon and Natalie lean more towards intuition. Sensors use facts to make a decision while Intuitives look at the big picture. </w:t>
       </w:r>
     </w:p>
     <w:p>
@@ -1048,7 +881,7 @@
       </w:r>
     </w:p>
     <w:p>
-      <w:hyperlink r:id="rId5" w:history="1">
+      <w:hyperlink r:id="rId6" w:history="1">
         <w:r>
           <w:rPr>
             <w:rStyle w:val="Hyperlink"/>
@@ -1068,7 +901,7 @@
       </w:r>
     </w:p>
     <w:p>
-      <w:hyperlink r:id="rId6" w:history="1">
+      <w:hyperlink r:id="rId7" w:history="1">
         <w:r>
           <w:rPr>
             <w:rStyle w:val="Hyperlink"/>
@@ -1147,23 +980,7 @@
           <w:i/>
           <w:iCs/>
         </w:rPr>
-        <w:t xml:space="preserve">Add </w:t>
-      </w:r>
-      <w:proofErr w:type="spellStart"/>
-      <w:r>
-        <w:rPr>
-          <w:i/>
-          <w:iCs/>
-        </w:rPr>
-        <w:t>github</w:t>
-      </w:r>
-      <w:proofErr w:type="spellEnd"/>
-      <w:r>
-        <w:rPr>
-          <w:i/>
-          <w:iCs/>
-        </w:rPr>
-        <w:t xml:space="preserve"> log</w:t>
+        <w:t>Add github log</w:t>
       </w:r>
     </w:p>
     <w:p>
@@ -1201,23 +1018,7 @@
           <w:i/>
           <w:iCs/>
         </w:rPr>
-        <w:t xml:space="preserve">Our </w:t>
-      </w:r>
-      <w:proofErr w:type="spellStart"/>
-      <w:r>
-        <w:rPr>
-          <w:i/>
-          <w:iCs/>
-        </w:rPr>
-        <w:t>Github</w:t>
-      </w:r>
-      <w:proofErr w:type="spellEnd"/>
-      <w:r>
-        <w:rPr>
-          <w:i/>
-          <w:iCs/>
-        </w:rPr>
-        <w:t xml:space="preserve"> activity log reflects how well everyone participated in this assignment. It shows consistent work over the past few weeks and contributions by everyone in the group. In total there has been 81 commits to the repository showing the consistency of uploads. </w:t>
+        <w:t xml:space="preserve">Our Github activity log reflects how well everyone participated in this assignment. It shows consistent work over the past few weeks and contributions by everyone in the group. In total there has been 81 commits to the repository showing the consistency of uploads. </w:t>
       </w:r>
     </w:p>
     <w:p>
@@ -1492,7 +1293,6 @@
           <w:iCs/>
         </w:rPr>
       </w:pPr>
-      <w:proofErr w:type="spellStart"/>
       <w:r>
         <w:rPr>
           <w:i/>
@@ -1500,7 +1300,6 @@
         </w:rPr>
         <w:t>Codeacademy</w:t>
       </w:r>
-      <w:proofErr w:type="spellEnd"/>
     </w:p>
     <w:p>
       <w:pPr>
@@ -1533,7 +1332,6 @@
           <w:iCs/>
         </w:rPr>
       </w:pPr>
-      <w:proofErr w:type="spellStart"/>
       <w:r>
         <w:rPr>
           <w:i/>
@@ -1541,7 +1339,6 @@
         </w:rPr>
         <w:t>OpenCulture</w:t>
       </w:r>
-      <w:proofErr w:type="spellEnd"/>
     </w:p>
     <w:p>
       <w:pPr>
@@ -1571,15 +1368,7 @@
     <w:p/>
     <w:p>
       <w:r>
-        <w:t xml:space="preserve">What </w:t>
-      </w:r>
-      <w:proofErr w:type="spellStart"/>
-      <w:r>
-        <w:t>Prosight’s</w:t>
-      </w:r>
-      <w:proofErr w:type="spellEnd"/>
-      <w:r>
-        <w:t xml:space="preserve"> solution offers is a bridge of these technologies.  Incorporating a learning style quiz alone does not offer a unique solution, however allowing students to search within the site and have results returned, either from an internal course catalogue, or from external sources that are appropriately matched to the student, will be a unique value proposition for our solution.</w:t>
+        <w:t>What Prosight’s solution offers is a bridge of these technologies.  Incorporating a learning style quiz alone does not offer a unique solution, however allowing students to search within the site and have results returned, either from an internal course catalogue, or from external sources that are appropriately matched to the student, will be a unique value proposition for our solution.</w:t>
       </w:r>
     </w:p>
     <w:p/>
@@ -1658,6 +1447,22 @@
         <w:t>Testing</w:t>
       </w:r>
     </w:p>
+    <w:p>
+      <w:r>
+        <w:t>Testing will occur after key milestones and at the end of the build phase of the software development life cycle. We will use in house staff to drive initial testing and branch out to website testing companies to run our website through comprehensive tests. We will test for fit and function, looking to see if the website is capable of meeting our specifications, goals and scope.</w:t>
+      </w:r>
+    </w:p>
+    <w:p/>
+    <w:p>
+      <w:r>
+        <w:t xml:space="preserve">For quality management </w:t>
+      </w:r>
+      <w:r>
+        <w:t>purposes testing will occur at specific milestones throughout the project timeline. This will also allow parts of the website to be built in parallel to each other with final testing when the components come together as a whole. We will be looking to capture all defects and deficiencies in this phase of the project before signing off for deployment.</w:t>
+      </w:r>
+      <w:bookmarkStart w:id="0" w:name="_GoBack"/>
+      <w:bookmarkEnd w:id="0"/>
+    </w:p>
     <w:p/>
     <w:p/>
     <w:p>
@@ -1720,20 +1525,14 @@
     <w:p/>
     <w:p>
       <w:r>
-        <w:t xml:space="preserve">Position </w:t>
-      </w:r>
-      <w:r>
-        <w:t>3</w:t>
-      </w:r>
-    </w:p>
-    <w:p/>
-    <w:p/>
-    <w:p>
-      <w:r>
-        <w:t xml:space="preserve">Position </w:t>
-      </w:r>
-      <w:r>
-        <w:t>4</w:t>
+        <w:t>Position 3</w:t>
+      </w:r>
+    </w:p>
+    <w:p/>
+    <w:p/>
+    <w:p>
+      <w:r>
+        <w:t>Position 4</w:t>
       </w:r>
     </w:p>
     <w:p/>
@@ -1777,8 +1576,8 @@
 </file>
 
 <file path=word/numbering.xml><?xml version="1.0" encoding="utf-8"?>
-<w:numbering xmlns:wpc="http://schemas.microsoft.com/office/word/2010/wordprocessingCanvas" xmlns:cx="http://schemas.microsoft.com/office/drawing/2014/chartex" xmlns:cx1="http://schemas.microsoft.com/office/drawing/2015/9/8/chartex" xmlns:cx2="http://schemas.microsoft.com/office/drawing/2015/10/21/chartex" xmlns:cx3="http://schemas.microsoft.com/office/drawing/2016/5/9/chartex" xmlns:cx4="http://schemas.microsoft.com/office/drawing/2016/5/10/chartex" xmlns:cx5="http://schemas.microsoft.com/office/drawing/2016/5/11/chartex" xmlns:cx6="http://schemas.microsoft.com/office/drawing/2016/5/12/chartex" xmlns:cx7="http://schemas.microsoft.com/office/drawing/2016/5/13/chartex" xmlns:cx8="http://schemas.microsoft.com/office/drawing/2016/5/14/chartex" xmlns:mc="http://schemas.openxmlformats.org/markup-compatibility/2006" xmlns:aink="http://schemas.microsoft.com/office/drawing/2016/ink" xmlns:am3d="http://schemas.microsoft.com/office/drawing/2017/model3d" xmlns:o="urn:schemas-microsoft-com:office:office" xmlns:r="http://schemas.openxmlformats.org/officeDocument/2006/relationships" xmlns:m="http://schemas.openxmlformats.org/officeDocument/2006/math" xmlns:v="urn:schemas-microsoft-com:vml" xmlns:wp14="http://schemas.microsoft.com/office/word/2010/wordprocessingDrawing" xmlns:wp="http://schemas.openxmlformats.org/drawingml/2006/wordprocessingDrawing" xmlns:w10="urn:schemas-microsoft-com:office:word" xmlns:w="http://schemas.openxmlformats.org/wordprocessingml/2006/main" xmlns:w14="http://schemas.microsoft.com/office/word/2010/wordml" xmlns:w15="http://schemas.microsoft.com/office/word/2012/wordml" xmlns:w16cid="http://schemas.microsoft.com/office/word/2016/wordml/cid" xmlns:w16se="http://schemas.microsoft.com/office/word/2015/wordml/symex" xmlns:wpg="http://schemas.microsoft.com/office/word/2010/wordprocessingGroup" xmlns:wpi="http://schemas.microsoft.com/office/word/2010/wordprocessingInk" xmlns:wne="http://schemas.microsoft.com/office/word/2006/wordml" xmlns:wps="http://schemas.microsoft.com/office/word/2010/wordprocessingShape" mc:Ignorable="w14 w15 w16se w16cid wp14">
-  <w:abstractNum w:abstractNumId="0" w15:restartNumberingAfterBreak="0">
+<w:numbering xmlns:wpc="http://schemas.microsoft.com/office/word/2010/wordprocessingCanvas" xmlns:mc="http://schemas.openxmlformats.org/markup-compatibility/2006" xmlns:o="urn:schemas-microsoft-com:office:office" xmlns:r="http://schemas.openxmlformats.org/officeDocument/2006/relationships" xmlns:m="http://schemas.openxmlformats.org/officeDocument/2006/math" xmlns:v="urn:schemas-microsoft-com:vml" xmlns:wp14="http://schemas.microsoft.com/office/word/2010/wordprocessingDrawing" xmlns:wp="http://schemas.openxmlformats.org/drawingml/2006/wordprocessingDrawing" xmlns:w10="urn:schemas-microsoft-com:office:word" xmlns:w="http://schemas.openxmlformats.org/wordprocessingml/2006/main" xmlns:w14="http://schemas.microsoft.com/office/word/2010/wordml" xmlns:wpg="http://schemas.microsoft.com/office/word/2010/wordprocessingGroup" xmlns:wpi="http://schemas.microsoft.com/office/word/2010/wordprocessingInk" xmlns:wne="http://schemas.microsoft.com/office/word/2006/wordml" xmlns:wps="http://schemas.microsoft.com/office/word/2010/wordprocessingShape" mc:Ignorable="w14 wp14">
+  <w:abstractNum w:abstractNumId="0">
     <w:nsid w:val="0A714D1B"/>
     <w:multiLevelType w:val="hybridMultilevel"/>
     <w:tmpl w:val="B888F2BC"/>
@@ -1891,7 +1690,7 @@
       </w:rPr>
     </w:lvl>
   </w:abstractNum>
-  <w:abstractNum w:abstractNumId="1" w15:restartNumberingAfterBreak="0">
+  <w:abstractNum w:abstractNumId="1">
     <w:nsid w:val="43654D82"/>
     <w:multiLevelType w:val="multilevel"/>
     <w:tmpl w:val="693A50C2"/>
@@ -2040,7 +1839,7 @@
       </w:rPr>
     </w:lvl>
   </w:abstractNum>
-  <w:abstractNum w:abstractNumId="2" w15:restartNumberingAfterBreak="0">
+  <w:abstractNum w:abstractNumId="2">
     <w:nsid w:val="44ED0BCC"/>
     <w:multiLevelType w:val="multilevel"/>
     <w:tmpl w:val="7B6C65F8"/>
@@ -2189,7 +1988,7 @@
       </w:rPr>
     </w:lvl>
   </w:abstractNum>
-  <w:abstractNum w:abstractNumId="3" w15:restartNumberingAfterBreak="0">
+  <w:abstractNum w:abstractNumId="3">
     <w:nsid w:val="6D511ACC"/>
     <w:multiLevelType w:val="multilevel"/>
     <w:tmpl w:val="721613FE"/>
@@ -2302,7 +2101,7 @@
       </w:pPr>
     </w:lvl>
   </w:abstractNum>
-  <w:abstractNum w:abstractNumId="4" w15:restartNumberingAfterBreak="0">
+  <w:abstractNum w:abstractNumId="4">
     <w:nsid w:val="75894B5C"/>
     <w:multiLevelType w:val="hybridMultilevel"/>
     <w:tmpl w:val="BE820AAA"/>
@@ -2434,7 +2233,7 @@
 </file>
 
 <file path=word/styles.xml><?xml version="1.0" encoding="utf-8"?>
-<w:styles xmlns:mc="http://schemas.openxmlformats.org/markup-compatibility/2006" xmlns:r="http://schemas.openxmlformats.org/officeDocument/2006/relationships" xmlns:w="http://schemas.openxmlformats.org/wordprocessingml/2006/main" xmlns:w14="http://schemas.microsoft.com/office/word/2010/wordml" xmlns:w15="http://schemas.microsoft.com/office/word/2012/wordml" xmlns:w16cid="http://schemas.microsoft.com/office/word/2016/wordml/cid" xmlns:w16se="http://schemas.microsoft.com/office/word/2015/wordml/symex" mc:Ignorable="w14 w15 w16se w16cid">
+<w:styles xmlns:mc="http://schemas.openxmlformats.org/markup-compatibility/2006" xmlns:r="http://schemas.openxmlformats.org/officeDocument/2006/relationships" xmlns:w="http://schemas.openxmlformats.org/wordprocessingml/2006/main" xmlns:w14="http://schemas.microsoft.com/office/word/2010/wordml" mc:Ignorable="w14">
   <w:docDefaults>
     <w:rPrDefault>
       <w:rPr>
@@ -2446,383 +2245,144 @@
     </w:rPrDefault>
     <w:pPrDefault/>
   </w:docDefaults>
-  <w:latentStyles w:defLockedState="0" w:defUIPriority="99" w:defSemiHidden="0" w:defUnhideWhenUsed="0" w:defQFormat="0" w:count="376">
-    <w:lsdException w:name="Normal" w:uiPriority="0" w:qFormat="1"/>
-    <w:lsdException w:name="heading 1" w:uiPriority="9" w:qFormat="1"/>
-    <w:lsdException w:name="heading 2" w:semiHidden="1" w:uiPriority="9" w:unhideWhenUsed="1" w:qFormat="1"/>
-    <w:lsdException w:name="heading 3" w:semiHidden="1" w:uiPriority="9" w:unhideWhenUsed="1" w:qFormat="1"/>
-    <w:lsdException w:name="heading 4" w:semiHidden="1" w:uiPriority="9" w:unhideWhenUsed="1" w:qFormat="1"/>
-    <w:lsdException w:name="heading 5" w:semiHidden="1" w:uiPriority="9" w:unhideWhenUsed="1" w:qFormat="1"/>
-    <w:lsdException w:name="heading 6" w:semiHidden="1" w:uiPriority="9" w:unhideWhenUsed="1" w:qFormat="1"/>
-    <w:lsdException w:name="heading 7" w:semiHidden="1" w:uiPriority="9" w:unhideWhenUsed="1" w:qFormat="1"/>
-    <w:lsdException w:name="heading 8" w:semiHidden="1" w:uiPriority="9" w:unhideWhenUsed="1" w:qFormat="1"/>
-    <w:lsdException w:name="heading 9" w:semiHidden="1" w:uiPriority="9" w:unhideWhenUsed="1" w:qFormat="1"/>
-    <w:lsdException w:name="index 1" w:semiHidden="1" w:unhideWhenUsed="1"/>
-    <w:lsdException w:name="index 2" w:semiHidden="1" w:unhideWhenUsed="1"/>
-    <w:lsdException w:name="index 3" w:semiHidden="1" w:unhideWhenUsed="1"/>
-    <w:lsdException w:name="index 4" w:semiHidden="1" w:unhideWhenUsed="1"/>
-    <w:lsdException w:name="index 5" w:semiHidden="1" w:unhideWhenUsed="1"/>
-    <w:lsdException w:name="index 6" w:semiHidden="1" w:unhideWhenUsed="1"/>
-    <w:lsdException w:name="index 7" w:semiHidden="1" w:unhideWhenUsed="1"/>
-    <w:lsdException w:name="index 8" w:semiHidden="1" w:unhideWhenUsed="1"/>
-    <w:lsdException w:name="index 9" w:semiHidden="1" w:unhideWhenUsed="1"/>
-    <w:lsdException w:name="toc 1" w:semiHidden="1" w:uiPriority="39" w:unhideWhenUsed="1"/>
-    <w:lsdException w:name="toc 2" w:semiHidden="1" w:uiPriority="39" w:unhideWhenUsed="1"/>
-    <w:lsdException w:name="toc 3" w:semiHidden="1" w:uiPriority="39" w:unhideWhenUsed="1"/>
-    <w:lsdException w:name="toc 4" w:semiHidden="1" w:uiPriority="39" w:unhideWhenUsed="1"/>
-    <w:lsdException w:name="toc 5" w:semiHidden="1" w:uiPriority="39" w:unhideWhenUsed="1"/>
-    <w:lsdException w:name="toc 6" w:semiHidden="1" w:uiPriority="39" w:unhideWhenUsed="1"/>
-    <w:lsdException w:name="toc 7" w:semiHidden="1" w:uiPriority="39" w:unhideWhenUsed="1"/>
-    <w:lsdException w:name="toc 8" w:semiHidden="1" w:uiPriority="39" w:unhideWhenUsed="1"/>
-    <w:lsdException w:name="toc 9" w:semiHidden="1" w:uiPriority="39" w:unhideWhenUsed="1"/>
-    <w:lsdException w:name="Normal Indent" w:semiHidden="1" w:unhideWhenUsed="1"/>
-    <w:lsdException w:name="footnote text" w:semiHidden="1" w:unhideWhenUsed="1"/>
-    <w:lsdException w:name="annotation text" w:semiHidden="1" w:unhideWhenUsed="1"/>
-    <w:lsdException w:name="header" w:semiHidden="1" w:unhideWhenUsed="1"/>
-    <w:lsdException w:name="footer" w:semiHidden="1" w:unhideWhenUsed="1"/>
-    <w:lsdException w:name="index heading" w:semiHidden="1" w:unhideWhenUsed="1"/>
-    <w:lsdException w:name="caption" w:semiHidden="1" w:uiPriority="35" w:unhideWhenUsed="1" w:qFormat="1"/>
-    <w:lsdException w:name="table of figures" w:semiHidden="1" w:unhideWhenUsed="1"/>
-    <w:lsdException w:name="envelope address" w:semiHidden="1" w:unhideWhenUsed="1"/>
-    <w:lsdException w:name="envelope return" w:semiHidden="1" w:unhideWhenUsed="1"/>
-    <w:lsdException w:name="footnote reference" w:semiHidden="1" w:unhideWhenUsed="1"/>
-    <w:lsdException w:name="annotation reference" w:semiHidden="1" w:unhideWhenUsed="1"/>
-    <w:lsdException w:name="line number" w:semiHidden="1" w:unhideWhenUsed="1"/>
-    <w:lsdException w:name="page number" w:semiHidden="1" w:unhideWhenUsed="1"/>
-    <w:lsdException w:name="endnote reference" w:semiHidden="1" w:unhideWhenUsed="1"/>
-    <w:lsdException w:name="endnote text" w:semiHidden="1" w:unhideWhenUsed="1"/>
-    <w:lsdException w:name="table of authorities" w:semiHidden="1" w:unhideWhenUsed="1"/>
-    <w:lsdException w:name="macro" w:semiHidden="1" w:unhideWhenUsed="1"/>
-    <w:lsdException w:name="toa heading" w:semiHidden="1" w:unhideWhenUsed="1"/>
-    <w:lsdException w:name="List" w:semiHidden="1" w:unhideWhenUsed="1"/>
-    <w:lsdException w:name="List Bullet" w:semiHidden="1" w:unhideWhenUsed="1"/>
-    <w:lsdException w:name="List Number" w:semiHidden="1" w:unhideWhenUsed="1"/>
-    <w:lsdException w:name="List 2" w:semiHidden="1" w:unhideWhenUsed="1"/>
-    <w:lsdException w:name="List 3" w:semiHidden="1" w:unhideWhenUsed="1"/>
-    <w:lsdException w:name="List 4" w:semiHidden="1" w:unhideWhenUsed="1"/>
-    <w:lsdException w:name="List 5" w:semiHidden="1" w:unhideWhenUsed="1"/>
-    <w:lsdException w:name="List Bullet 2" w:semiHidden="1" w:unhideWhenUsed="1"/>
-    <w:lsdException w:name="List Bullet 3" w:semiHidden="1" w:unhideWhenUsed="1"/>
-    <w:lsdException w:name="List Bullet 4" w:semiHidden="1" w:unhideWhenUsed="1"/>
-    <w:lsdException w:name="List Bullet 5" w:semiHidden="1" w:unhideWhenUsed="1"/>
-    <w:lsdException w:name="List Number 2" w:semiHidden="1" w:unhideWhenUsed="1"/>
-    <w:lsdException w:name="List Number 3" w:semiHidden="1" w:unhideWhenUsed="1"/>
-    <w:lsdException w:name="List Number 4" w:semiHidden="1" w:unhideWhenUsed="1"/>
-    <w:lsdException w:name="List Number 5" w:semiHidden="1" w:unhideWhenUsed="1"/>
-    <w:lsdException w:name="Title" w:uiPriority="10" w:qFormat="1"/>
-    <w:lsdException w:name="Closing" w:semiHidden="1" w:unhideWhenUsed="1"/>
-    <w:lsdException w:name="Signature" w:semiHidden="1" w:unhideWhenUsed="1"/>
-    <w:lsdException w:name="Default Paragraph Font" w:semiHidden="1" w:uiPriority="1" w:unhideWhenUsed="1"/>
-    <w:lsdException w:name="Body Text" w:semiHidden="1" w:unhideWhenUsed="1"/>
-    <w:lsdException w:name="Body Text Indent" w:semiHidden="1" w:unhideWhenUsed="1"/>
-    <w:lsdException w:name="List Continue" w:semiHidden="1" w:unhideWhenUsed="1"/>
-    <w:lsdException w:name="List Continue 2" w:semiHidden="1" w:unhideWhenUsed="1"/>
-    <w:lsdException w:name="List Continue 3" w:semiHidden="1" w:unhideWhenUsed="1"/>
-    <w:lsdException w:name="List Continue 4" w:semiHidden="1" w:unhideWhenUsed="1"/>
-    <w:lsdException w:name="List Continue 5" w:semiHidden="1" w:unhideWhenUsed="1"/>
-    <w:lsdException w:name="Message Header" w:semiHidden="1" w:unhideWhenUsed="1"/>
-    <w:lsdException w:name="Subtitle" w:uiPriority="11" w:qFormat="1"/>
-    <w:lsdException w:name="Salutation" w:semiHidden="1" w:unhideWhenUsed="1"/>
-    <w:lsdException w:name="Date" w:semiHidden="1" w:unhideWhenUsed="1"/>
-    <w:lsdException w:name="Body Text First Indent" w:semiHidden="1" w:unhideWhenUsed="1"/>
-    <w:lsdException w:name="Body Text First Indent 2" w:semiHidden="1" w:unhideWhenUsed="1"/>
-    <w:lsdException w:name="Note Heading" w:semiHidden="1" w:unhideWhenUsed="1"/>
-    <w:lsdException w:name="Body Text 2" w:semiHidden="1" w:unhideWhenUsed="1"/>
-    <w:lsdException w:name="Body Text 3" w:semiHidden="1" w:unhideWhenUsed="1"/>
-    <w:lsdException w:name="Body Text Indent 2" w:semiHidden="1" w:unhideWhenUsed="1"/>
-    <w:lsdException w:name="Body Text Indent 3" w:semiHidden="1" w:unhideWhenUsed="1"/>
-    <w:lsdException w:name="Block Text" w:semiHidden="1" w:unhideWhenUsed="1"/>
-    <w:lsdException w:name="Hyperlink" w:semiHidden="1" w:unhideWhenUsed="1"/>
-    <w:lsdException w:name="FollowedHyperlink" w:semiHidden="1" w:unhideWhenUsed="1"/>
-    <w:lsdException w:name="Strong" w:uiPriority="22" w:qFormat="1"/>
-    <w:lsdException w:name="Emphasis" w:uiPriority="20" w:qFormat="1"/>
-    <w:lsdException w:name="Document Map" w:semiHidden="1" w:unhideWhenUsed="1"/>
-    <w:lsdException w:name="Plain Text" w:semiHidden="1" w:unhideWhenUsed="1"/>
-    <w:lsdException w:name="E-mail Signature" w:semiHidden="1" w:unhideWhenUsed="1"/>
-    <w:lsdException w:name="HTML Top of Form" w:semiHidden="1" w:unhideWhenUsed="1"/>
-    <w:lsdException w:name="HTML Bottom of Form" w:semiHidden="1" w:unhideWhenUsed="1"/>
-    <w:lsdException w:name="Normal (Web)" w:semiHidden="1" w:unhideWhenUsed="1"/>
-    <w:lsdException w:name="HTML Acronym" w:semiHidden="1" w:unhideWhenUsed="1"/>
-    <w:lsdException w:name="HTML Address" w:semiHidden="1" w:unhideWhenUsed="1"/>
-    <w:lsdException w:name="HTML Cite" w:semiHidden="1" w:unhideWhenUsed="1"/>
-    <w:lsdException w:name="HTML Code" w:semiHidden="1" w:unhideWhenUsed="1"/>
-    <w:lsdException w:name="HTML Definition" w:semiHidden="1" w:unhideWhenUsed="1"/>
-    <w:lsdException w:name="HTML Keyboard" w:semiHidden="1" w:unhideWhenUsed="1"/>
-    <w:lsdException w:name="HTML Preformatted" w:semiHidden="1" w:unhideWhenUsed="1"/>
-    <w:lsdException w:name="HTML Sample" w:semiHidden="1" w:unhideWhenUsed="1"/>
-    <w:lsdException w:name="HTML Typewriter" w:semiHidden="1" w:unhideWhenUsed="1"/>
-    <w:lsdException w:name="HTML Variable" w:semiHidden="1" w:unhideWhenUsed="1"/>
-    <w:lsdException w:name="Normal Table" w:semiHidden="1" w:unhideWhenUsed="1"/>
-    <w:lsdException w:name="annotation subject" w:semiHidden="1" w:unhideWhenUsed="1"/>
-    <w:lsdException w:name="No List" w:semiHidden="1" w:unhideWhenUsed="1"/>
-    <w:lsdException w:name="Outline List 1" w:semiHidden="1" w:unhideWhenUsed="1"/>
-    <w:lsdException w:name="Outline List 2" w:semiHidden="1" w:unhideWhenUsed="1"/>
-    <w:lsdException w:name="Outline List 3" w:semiHidden="1" w:unhideWhenUsed="1"/>
-    <w:lsdException w:name="Table Simple 1" w:semiHidden="1" w:unhideWhenUsed="1"/>
-    <w:lsdException w:name="Table Simple 2" w:semiHidden="1" w:unhideWhenUsed="1"/>
-    <w:lsdException w:name="Table Simple 3" w:semiHidden="1" w:unhideWhenUsed="1"/>
-    <w:lsdException w:name="Table Classic 1" w:semiHidden="1" w:unhideWhenUsed="1"/>
-    <w:lsdException w:name="Table Classic 2" w:semiHidden="1" w:unhideWhenUsed="1"/>
-    <w:lsdException w:name="Table Classic 3" w:semiHidden="1" w:unhideWhenUsed="1"/>
-    <w:lsdException w:name="Table Classic 4" w:semiHidden="1" w:unhideWhenUsed="1"/>
-    <w:lsdException w:name="Table Colorful 1" w:semiHidden="1" w:unhideWhenUsed="1"/>
-    <w:lsdException w:name="Table Colorful 2" w:semiHidden="1" w:unhideWhenUsed="1"/>
-    <w:lsdException w:name="Table Colorful 3" w:semiHidden="1" w:unhideWhenUsed="1"/>
-    <w:lsdException w:name="Table Columns 1" w:semiHidden="1" w:unhideWhenUsed="1"/>
-    <w:lsdException w:name="Table Columns 2" w:semiHidden="1" w:unhideWhenUsed="1"/>
-    <w:lsdException w:name="Table Columns 3" w:semiHidden="1" w:unhideWhenUsed="1"/>
-    <w:lsdException w:name="Table Columns 4" w:semiHidden="1" w:unhideWhenUsed="1"/>
-    <w:lsdException w:name="Table Columns 5" w:semiHidden="1" w:unhideWhenUsed="1"/>
-    <w:lsdException w:name="Table Grid 1" w:semiHidden="1" w:unhideWhenUsed="1"/>
-    <w:lsdException w:name="Table Grid 2" w:semiHidden="1" w:unhideWhenUsed="1"/>
-    <w:lsdException w:name="Table Grid 3" w:semiHidden="1" w:unhideWhenUsed="1"/>
-    <w:lsdException w:name="Table Grid 4" w:semiHidden="1" w:unhideWhenUsed="1"/>
-    <w:lsdException w:name="Table Grid 5" w:semiHidden="1" w:unhideWhenUsed="1"/>
-    <w:lsdException w:name="Table Grid 6" w:semiHidden="1" w:unhideWhenUsed="1"/>
-    <w:lsdException w:name="Table Grid 7" w:semiHidden="1" w:unhideWhenUsed="1"/>
-    <w:lsdException w:name="Table Grid 8" w:semiHidden="1" w:unhideWhenUsed="1"/>
-    <w:lsdException w:name="Table List 1" w:semiHidden="1" w:unhideWhenUsed="1"/>
-    <w:lsdException w:name="Table List 2" w:semiHidden="1" w:unhideWhenUsed="1"/>
-    <w:lsdException w:name="Table List 3" w:semiHidden="1" w:unhideWhenUsed="1"/>
-    <w:lsdException w:name="Table List 4" w:semiHidden="1" w:unhideWhenUsed="1"/>
-    <w:lsdException w:name="Table List 5" w:semiHidden="1" w:unhideWhenUsed="1"/>
-    <w:lsdException w:name="Table List 6" w:semiHidden="1" w:unhideWhenUsed="1"/>
-    <w:lsdException w:name="Table List 7" w:semiHidden="1" w:unhideWhenUsed="1"/>
-    <w:lsdException w:name="Table List 8" w:semiHidden="1" w:unhideWhenUsed="1"/>
-    <w:lsdException w:name="Table 3D effects 1" w:semiHidden="1" w:unhideWhenUsed="1"/>
-    <w:lsdException w:name="Table 3D effects 2" w:semiHidden="1" w:unhideWhenUsed="1"/>
-    <w:lsdException w:name="Table 3D effects 3" w:semiHidden="1" w:unhideWhenUsed="1"/>
-    <w:lsdException w:name="Table Contemporary" w:semiHidden="1" w:unhideWhenUsed="1"/>
-    <w:lsdException w:name="Table Elegant" w:semiHidden="1" w:unhideWhenUsed="1"/>
-    <w:lsdException w:name="Table Professional" w:semiHidden="1" w:unhideWhenUsed="1"/>
-    <w:lsdException w:name="Table Subtle 1" w:semiHidden="1" w:unhideWhenUsed="1"/>
-    <w:lsdException w:name="Table Subtle 2" w:semiHidden="1" w:unhideWhenUsed="1"/>
-    <w:lsdException w:name="Table Web 1" w:semiHidden="1" w:unhideWhenUsed="1"/>
-    <w:lsdException w:name="Table Web 2" w:semiHidden="1" w:unhideWhenUsed="1"/>
-    <w:lsdException w:name="Table Web 3" w:semiHidden="1" w:unhideWhenUsed="1"/>
-    <w:lsdException w:name="Balloon Text" w:semiHidden="1" w:unhideWhenUsed="1"/>
-    <w:lsdException w:name="Table Grid" w:uiPriority="39"/>
-    <w:lsdException w:name="Table Theme" w:semiHidden="1" w:unhideWhenUsed="1"/>
-    <w:lsdException w:name="Placeholder Text" w:semiHidden="1"/>
-    <w:lsdException w:name="No Spacing" w:uiPriority="1" w:qFormat="1"/>
-    <w:lsdException w:name="Light Shading" w:uiPriority="60"/>
-    <w:lsdException w:name="Light List" w:uiPriority="61"/>
-    <w:lsdException w:name="Light Grid" w:uiPriority="62"/>
-    <w:lsdException w:name="Medium Shading 1" w:uiPriority="63"/>
-    <w:lsdException w:name="Medium Shading 2" w:uiPriority="64"/>
-    <w:lsdException w:name="Medium List 1" w:uiPriority="65"/>
-    <w:lsdException w:name="Medium List 2" w:uiPriority="66"/>
-    <w:lsdException w:name="Medium Grid 1" w:uiPriority="67"/>
-    <w:lsdException w:name="Medium Grid 2" w:uiPriority="68"/>
-    <w:lsdException w:name="Medium Grid 3" w:uiPriority="69"/>
-    <w:lsdException w:name="Dark List" w:uiPriority="70"/>
-    <w:lsdException w:name="Colorful Shading" w:uiPriority="71"/>
-    <w:lsdException w:name="Colorful List" w:uiPriority="72"/>
-    <w:lsdException w:name="Colorful Grid" w:uiPriority="73"/>
-    <w:lsdException w:name="Light Shading Accent 1" w:uiPriority="60"/>
-    <w:lsdException w:name="Light List Accent 1" w:uiPriority="61"/>
-    <w:lsdException w:name="Light Grid Accent 1" w:uiPriority="62"/>
-    <w:lsdException w:name="Medium Shading 1 Accent 1" w:uiPriority="63"/>
-    <w:lsdException w:name="Medium Shading 2 Accent 1" w:uiPriority="64"/>
-    <w:lsdException w:name="Medium List 1 Accent 1" w:uiPriority="65"/>
-    <w:lsdException w:name="Revision" w:semiHidden="1"/>
-    <w:lsdException w:name="List Paragraph" w:uiPriority="34" w:qFormat="1"/>
-    <w:lsdException w:name="Quote" w:uiPriority="29" w:qFormat="1"/>
-    <w:lsdException w:name="Intense Quote" w:uiPriority="30" w:qFormat="1"/>
-    <w:lsdException w:name="Medium List 2 Accent 1" w:uiPriority="66"/>
-    <w:lsdException w:name="Medium Grid 1 Accent 1" w:uiPriority="67"/>
-    <w:lsdException w:name="Medium Grid 2 Accent 1" w:uiPriority="68"/>
-    <w:lsdException w:name="Medium Grid 3 Accent 1" w:uiPriority="69"/>
-    <w:lsdException w:name="Dark List Accent 1" w:uiPriority="70"/>
-    <w:lsdException w:name="Colorful Shading Accent 1" w:uiPriority="71"/>
-    <w:lsdException w:name="Colorful List Accent 1" w:uiPriority="72"/>
-    <w:lsdException w:name="Colorful Grid Accent 1" w:uiPriority="73"/>
-    <w:lsdException w:name="Light Shading Accent 2" w:uiPriority="60"/>
-    <w:lsdException w:name="Light List Accent 2" w:uiPriority="61"/>
-    <w:lsdException w:name="Light Grid Accent 2" w:uiPriority="62"/>
-    <w:lsdException w:name="Medium Shading 1 Accent 2" w:uiPriority="63"/>
-    <w:lsdException w:name="Medium Shading 2 Accent 2" w:uiPriority="64"/>
-    <w:lsdException w:name="Medium List 1 Accent 2" w:uiPriority="65"/>
-    <w:lsdException w:name="Medium List 2 Accent 2" w:uiPriority="66"/>
-    <w:lsdException w:name="Medium Grid 1 Accent 2" w:uiPriority="67"/>
-    <w:lsdException w:name="Medium Grid 2 Accent 2" w:uiPriority="68"/>
-    <w:lsdException w:name="Medium Grid 3 Accent 2" w:uiPriority="69"/>
-    <w:lsdException w:name="Dark List Accent 2" w:uiPriority="70"/>
-    <w:lsdException w:name="Colorful Shading Accent 2" w:uiPriority="71"/>
-    <w:lsdException w:name="Colorful List Accent 2" w:uiPriority="72"/>
-    <w:lsdException w:name="Colorful Grid Accent 2" w:uiPriority="73"/>
-    <w:lsdException w:name="Light Shading Accent 3" w:uiPriority="60"/>
-    <w:lsdException w:name="Light List Accent 3" w:uiPriority="61"/>
-    <w:lsdException w:name="Light Grid Accent 3" w:uiPriority="62"/>
-    <w:lsdException w:name="Medium Shading 1 Accent 3" w:uiPriority="63"/>
-    <w:lsdException w:name="Medium Shading 2 Accent 3" w:uiPriority="64"/>
-    <w:lsdException w:name="Medium List 1 Accent 3" w:uiPriority="65"/>
-    <w:lsdException w:name="Medium List 2 Accent 3" w:uiPriority="66"/>
-    <w:lsdException w:name="Medium Grid 1 Accent 3" w:uiPriority="67"/>
-    <w:lsdException w:name="Medium Grid 2 Accent 3" w:uiPriority="68"/>
-    <w:lsdException w:name="Medium Grid 3 Accent 3" w:uiPriority="69"/>
-    <w:lsdException w:name="Dark List Accent 3" w:uiPriority="70"/>
-    <w:lsdException w:name="Colorful Shading Accent 3" w:uiPriority="71"/>
-    <w:lsdException w:name="Colorful List Accent 3" w:uiPriority="72"/>
-    <w:lsdException w:name="Colorful Grid Accent 3" w:uiPriority="73"/>
-    <w:lsdException w:name="Light Shading Accent 4" w:uiPriority="60"/>
-    <w:lsdException w:name="Light List Accent 4" w:uiPriority="61"/>
-    <w:lsdException w:name="Light Grid Accent 4" w:uiPriority="62"/>
-    <w:lsdException w:name="Medium Shading 1 Accent 4" w:uiPriority="63"/>
-    <w:lsdException w:name="Medium Shading 2 Accent 4" w:uiPriority="64"/>
-    <w:lsdException w:name="Medium List 1 Accent 4" w:uiPriority="65"/>
-    <w:lsdException w:name="Medium List 2 Accent 4" w:uiPriority="66"/>
-    <w:lsdException w:name="Medium Grid 1 Accent 4" w:uiPriority="67"/>
-    <w:lsdException w:name="Medium Grid 2 Accent 4" w:uiPriority="68"/>
-    <w:lsdException w:name="Medium Grid 3 Accent 4" w:uiPriority="69"/>
-    <w:lsdException w:name="Dark List Accent 4" w:uiPriority="70"/>
-    <w:lsdException w:name="Colorful Shading Accent 4" w:uiPriority="71"/>
-    <w:lsdException w:name="Colorful List Accent 4" w:uiPriority="72"/>
-    <w:lsdException w:name="Colorful Grid Accent 4" w:uiPriority="73"/>
-    <w:lsdException w:name="Light Shading Accent 5" w:uiPriority="60"/>
-    <w:lsdException w:name="Light List Accent 5" w:uiPriority="61"/>
-    <w:lsdException w:name="Light Grid Accent 5" w:uiPriority="62"/>
-    <w:lsdException w:name="Medium Shading 1 Accent 5" w:uiPriority="63"/>
-    <w:lsdException w:name="Medium Shading 2 Accent 5" w:uiPriority="64"/>
-    <w:lsdException w:name="Medium List 1 Accent 5" w:uiPriority="65"/>
-    <w:lsdException w:name="Medium List 2 Accent 5" w:uiPriority="66"/>
-    <w:lsdException w:name="Medium Grid 1 Accent 5" w:uiPriority="67"/>
-    <w:lsdException w:name="Medium Grid 2 Accent 5" w:uiPriority="68"/>
-    <w:lsdException w:name="Medium Grid 3 Accent 5" w:uiPriority="69"/>
-    <w:lsdException w:name="Dark List Accent 5" w:uiPriority="70"/>
-    <w:lsdException w:name="Colorful Shading Accent 5" w:uiPriority="71"/>
-    <w:lsdException w:name="Colorful List Accent 5" w:uiPriority="72"/>
-    <w:lsdException w:name="Colorful Grid Accent 5" w:uiPriority="73"/>
-    <w:lsdException w:name="Light Shading Accent 6" w:uiPriority="60"/>
-    <w:lsdException w:name="Light List Accent 6" w:uiPriority="61"/>
-    <w:lsdException w:name="Light Grid Accent 6" w:uiPriority="62"/>
-    <w:lsdException w:name="Medium Shading 1 Accent 6" w:uiPriority="63"/>
-    <w:lsdException w:name="Medium Shading 2 Accent 6" w:uiPriority="64"/>
-    <w:lsdException w:name="Medium List 1 Accent 6" w:uiPriority="65"/>
-    <w:lsdException w:name="Medium List 2 Accent 6" w:uiPriority="66"/>
-    <w:lsdException w:name="Medium Grid 1 Accent 6" w:uiPriority="67"/>
-    <w:lsdException w:name="Medium Grid 2 Accent 6" w:uiPriority="68"/>
-    <w:lsdException w:name="Medium Grid 3 Accent 6" w:uiPriority="69"/>
-    <w:lsdException w:name="Dark List Accent 6" w:uiPriority="70"/>
-    <w:lsdException w:name="Colorful Shading Accent 6" w:uiPriority="71"/>
-    <w:lsdException w:name="Colorful List Accent 6" w:uiPriority="72"/>
-    <w:lsdException w:name="Colorful Grid Accent 6" w:uiPriority="73"/>
-    <w:lsdException w:name="Subtle Emphasis" w:uiPriority="19" w:qFormat="1"/>
-    <w:lsdException w:name="Intense Emphasis" w:uiPriority="21" w:qFormat="1"/>
-    <w:lsdException w:name="Subtle Reference" w:uiPriority="31" w:qFormat="1"/>
-    <w:lsdException w:name="Intense Reference" w:uiPriority="32" w:qFormat="1"/>
-    <w:lsdException w:name="Book Title" w:uiPriority="33" w:qFormat="1"/>
-    <w:lsdException w:name="Bibliography" w:semiHidden="1" w:uiPriority="37" w:unhideWhenUsed="1"/>
-    <w:lsdException w:name="TOC Heading" w:semiHidden="1" w:uiPriority="39" w:unhideWhenUsed="1" w:qFormat="1"/>
-    <w:lsdException w:name="Plain Table 1" w:uiPriority="41"/>
-    <w:lsdException w:name="Plain Table 2" w:uiPriority="42"/>
-    <w:lsdException w:name="Plain Table 3" w:uiPriority="43"/>
-    <w:lsdException w:name="Plain Table 4" w:uiPriority="44"/>
-    <w:lsdException w:name="Plain Table 5" w:uiPriority="45"/>
-    <w:lsdException w:name="Grid Table Light" w:uiPriority="40"/>
-    <w:lsdException w:name="Grid Table 1 Light" w:uiPriority="46"/>
-    <w:lsdException w:name="Grid Table 2" w:uiPriority="47"/>
-    <w:lsdException w:name="Grid Table 3" w:uiPriority="48"/>
-    <w:lsdException w:name="Grid Table 4" w:uiPriority="49"/>
-    <w:lsdException w:name="Grid Table 5 Dark" w:uiPriority="50"/>
-    <w:lsdException w:name="Grid Table 6 Colorful" w:uiPriority="51"/>
-    <w:lsdException w:name="Grid Table 7 Colorful" w:uiPriority="52"/>
-    <w:lsdException w:name="Grid Table 1 Light Accent 1" w:uiPriority="46"/>
-    <w:lsdException w:name="Grid Table 2 Accent 1" w:uiPriority="47"/>
-    <w:lsdException w:name="Grid Table 3 Accent 1" w:uiPriority="48"/>
-    <w:lsdException w:name="Grid Table 4 Accent 1" w:uiPriority="49"/>
-    <w:lsdException w:name="Grid Table 5 Dark Accent 1" w:uiPriority="50"/>
-    <w:lsdException w:name="Grid Table 6 Colorful Accent 1" w:uiPriority="51"/>
-    <w:lsdException w:name="Grid Table 7 Colorful Accent 1" w:uiPriority="52"/>
-    <w:lsdException w:name="Grid Table 1 Light Accent 2" w:uiPriority="46"/>
-    <w:lsdException w:name="Grid Table 2 Accent 2" w:uiPriority="47"/>
-    <w:lsdException w:name="Grid Table 3 Accent 2" w:uiPriority="48"/>
-    <w:lsdException w:name="Grid Table 4 Accent 2" w:uiPriority="49"/>
-    <w:lsdException w:name="Grid Table 5 Dark Accent 2" w:uiPriority="50"/>
-    <w:lsdException w:name="Grid Table 6 Colorful Accent 2" w:uiPriority="51"/>
-    <w:lsdException w:name="Grid Table 7 Colorful Accent 2" w:uiPriority="52"/>
-    <w:lsdException w:name="Grid Table 1 Light Accent 3" w:uiPriority="46"/>
-    <w:lsdException w:name="Grid Table 2 Accent 3" w:uiPriority="47"/>
-    <w:lsdException w:name="Grid Table 3 Accent 3" w:uiPriority="48"/>
-    <w:lsdException w:name="Grid Table 4 Accent 3" w:uiPriority="49"/>
-    <w:lsdException w:name="Grid Table 5 Dark Accent 3" w:uiPriority="50"/>
-    <w:lsdException w:name="Grid Table 6 Colorful Accent 3" w:uiPriority="51"/>
-    <w:lsdException w:name="Grid Table 7 Colorful Accent 3" w:uiPriority="52"/>
-    <w:lsdException w:name="Grid Table 1 Light Accent 4" w:uiPriority="46"/>
-    <w:lsdException w:name="Grid Table 2 Accent 4" w:uiPriority="47"/>
-    <w:lsdException w:name="Grid Table 3 Accent 4" w:uiPriority="48"/>
-    <w:lsdException w:name="Grid Table 4 Accent 4" w:uiPriority="49"/>
-    <w:lsdException w:name="Grid Table 5 Dark Accent 4" w:uiPriority="50"/>
-    <w:lsdException w:name="Grid Table 6 Colorful Accent 4" w:uiPriority="51"/>
-    <w:lsdException w:name="Grid Table 7 Colorful Accent 4" w:uiPriority="52"/>
-    <w:lsdException w:name="Grid Table 1 Light Accent 5" w:uiPriority="46"/>
-    <w:lsdException w:name="Grid Table 2 Accent 5" w:uiPriority="47"/>
-    <w:lsdException w:name="Grid Table 3 Accent 5" w:uiPriority="48"/>
-    <w:lsdException w:name="Grid Table 4 Accent 5" w:uiPriority="49"/>
-    <w:lsdException w:name="Grid Table 5 Dark Accent 5" w:uiPriority="50"/>
-    <w:lsdException w:name="Grid Table 6 Colorful Accent 5" w:uiPriority="51"/>
-    <w:lsdException w:name="Grid Table 7 Colorful Accent 5" w:uiPriority="52"/>
-    <w:lsdException w:name="Grid Table 1 Light Accent 6" w:uiPriority="46"/>
-    <w:lsdException w:name="Grid Table 2 Accent 6" w:uiPriority="47"/>
-    <w:lsdException w:name="Grid Table 3 Accent 6" w:uiPriority="48"/>
-    <w:lsdException w:name="Grid Table 4 Accent 6" w:uiPriority="49"/>
-    <w:lsdException w:name="Grid Table 5 Dark Accent 6" w:uiPriority="50"/>
-    <w:lsdException w:name="Grid Table 6 Colorful Accent 6" w:uiPriority="51"/>
-    <w:lsdException w:name="Grid Table 7 Colorful Accent 6" w:uiPriority="52"/>
-    <w:lsdException w:name="List Table 1 Light" w:uiPriority="46"/>
-    <w:lsdException w:name="List Table 2" w:uiPriority="47"/>
-    <w:lsdException w:name="List Table 3" w:uiPriority="48"/>
-    <w:lsdException w:name="List Table 4" w:uiPriority="49"/>
-    <w:lsdException w:name="List Table 5 Dark" w:uiPriority="50"/>
-    <w:lsdException w:name="List Table 6 Colorful" w:uiPriority="51"/>
-    <w:lsdException w:name="List Table 7 Colorful" w:uiPriority="52"/>
-    <w:lsdException w:name="List Table 1 Light Accent 1" w:uiPriority="46"/>
-    <w:lsdException w:name="List Table 2 Accent 1" w:uiPriority="47"/>
-    <w:lsdException w:name="List Table 3 Accent 1" w:uiPriority="48"/>
-    <w:lsdException w:name="List Table 4 Accent 1" w:uiPriority="49"/>
-    <w:lsdException w:name="List Table 5 Dark Accent 1" w:uiPriority="50"/>
-    <w:lsdException w:name="List Table 6 Colorful Accent 1" w:uiPriority="51"/>
-    <w:lsdException w:name="List Table 7 Colorful Accent 1" w:uiPriority="52"/>
-    <w:lsdException w:name="List Table 1 Light Accent 2" w:uiPriority="46"/>
-    <w:lsdException w:name="List Table 2 Accent 2" w:uiPriority="47"/>
-    <w:lsdException w:name="List Table 3 Accent 2" w:uiPriority="48"/>
-    <w:lsdException w:name="List Table 4 Accent 2" w:uiPriority="49"/>
-    <w:lsdException w:name="List Table 5 Dark Accent 2" w:uiPriority="50"/>
-    <w:lsdException w:name="List Table 6 Colorful Accent 2" w:uiPriority="51"/>
-    <w:lsdException w:name="List Table 7 Colorful Accent 2" w:uiPriority="52"/>
-    <w:lsdException w:name="List Table 1 Light Accent 3" w:uiPriority="46"/>
-    <w:lsdException w:name="List Table 2 Accent 3" w:uiPriority="47"/>
-    <w:lsdException w:name="List Table 3 Accent 3" w:uiPriority="48"/>
-    <w:lsdException w:name="List Table 4 Accent 3" w:uiPriority="49"/>
-    <w:lsdException w:name="List Table 5 Dark Accent 3" w:uiPriority="50"/>
-    <w:lsdException w:name="List Table 6 Colorful Accent 3" w:uiPriority="51"/>
-    <w:lsdException w:name="List Table 7 Colorful Accent 3" w:uiPriority="52"/>
-    <w:lsdException w:name="List Table 1 Light Accent 4" w:uiPriority="46"/>
-    <w:lsdException w:name="List Table 2 Accent 4" w:uiPriority="47"/>
-    <w:lsdException w:name="List Table 3 Accent 4" w:uiPriority="48"/>
-    <w:lsdException w:name="List Table 4 Accent 4" w:uiPriority="49"/>
-    <w:lsdException w:name="List Table 5 Dark Accent 4" w:uiPriority="50"/>
-    <w:lsdException w:name="List Table 6 Colorful Accent 4" w:uiPriority="51"/>
-    <w:lsdException w:name="List Table 7 Colorful Accent 4" w:uiPriority="52"/>
-    <w:lsdException w:name="List Table 1 Light Accent 5" w:uiPriority="46"/>
-    <w:lsdException w:name="List Table 2 Accent 5" w:uiPriority="47"/>
-    <w:lsdException w:name="List Table 3 Accent 5" w:uiPriority="48"/>
-    <w:lsdException w:name="List Table 4 Accent 5" w:uiPriority="49"/>
-    <w:lsdException w:name="List Table 5 Dark Accent 5" w:uiPriority="50"/>
-    <w:lsdException w:name="List Table 6 Colorful Accent 5" w:uiPriority="51"/>
-    <w:lsdException w:name="List Table 7 Colorful Accent 5" w:uiPriority="52"/>
-    <w:lsdException w:name="List Table 1 Light Accent 6" w:uiPriority="46"/>
-    <w:lsdException w:name="List Table 2 Accent 6" w:uiPriority="47"/>
-    <w:lsdException w:name="List Table 3 Accent 6" w:uiPriority="48"/>
-    <w:lsdException w:name="List Table 4 Accent 6" w:uiPriority="49"/>
-    <w:lsdException w:name="List Table 5 Dark Accent 6" w:uiPriority="50"/>
-    <w:lsdException w:name="List Table 6 Colorful Accent 6" w:uiPriority="51"/>
-    <w:lsdException w:name="List Table 7 Colorful Accent 6" w:uiPriority="52"/>
-    <w:lsdException w:name="Mention" w:semiHidden="1" w:unhideWhenUsed="1"/>
-    <w:lsdException w:name="Smart Hyperlink" w:semiHidden="1" w:unhideWhenUsed="1"/>
-    <w:lsdException w:name="Hashtag" w:semiHidden="1" w:unhideWhenUsed="1"/>
-    <w:lsdException w:name="Unresolved Mention" w:semiHidden="1" w:unhideWhenUsed="1"/>
-    <w:lsdException w:name="Smart Link" w:semiHidden="1" w:unhideWhenUsed="1"/>
+  <w:latentStyles w:defLockedState="0" w:defUIPriority="99" w:defSemiHidden="1" w:defUnhideWhenUsed="1" w:defQFormat="0" w:count="267">
+    <w:lsdException w:name="Normal" w:semiHidden="0" w:uiPriority="0" w:unhideWhenUsed="0" w:qFormat="1"/>
+    <w:lsdException w:name="heading 1" w:semiHidden="0" w:uiPriority="9" w:unhideWhenUsed="0" w:qFormat="1"/>
+    <w:lsdException w:name="heading 2" w:uiPriority="9" w:qFormat="1"/>
+    <w:lsdException w:name="heading 3" w:uiPriority="9" w:qFormat="1"/>
+    <w:lsdException w:name="heading 4" w:uiPriority="9" w:qFormat="1"/>
+    <w:lsdException w:name="heading 5" w:uiPriority="9" w:qFormat="1"/>
+    <w:lsdException w:name="heading 6" w:uiPriority="9" w:qFormat="1"/>
+    <w:lsdException w:name="heading 7" w:uiPriority="9" w:qFormat="1"/>
+    <w:lsdException w:name="heading 8" w:uiPriority="9" w:qFormat="1"/>
+    <w:lsdException w:name="heading 9" w:uiPriority="9" w:qFormat="1"/>
+    <w:lsdException w:name="toc 1" w:uiPriority="39"/>
+    <w:lsdException w:name="toc 2" w:uiPriority="39"/>
+    <w:lsdException w:name="toc 3" w:uiPriority="39"/>
+    <w:lsdException w:name="toc 4" w:uiPriority="39"/>
+    <w:lsdException w:name="toc 5" w:uiPriority="39"/>
+    <w:lsdException w:name="toc 6" w:uiPriority="39"/>
+    <w:lsdException w:name="toc 7" w:uiPriority="39"/>
+    <w:lsdException w:name="toc 8" w:uiPriority="39"/>
+    <w:lsdException w:name="toc 9" w:uiPriority="39"/>
+    <w:lsdException w:name="caption" w:uiPriority="35" w:qFormat="1"/>
+    <w:lsdException w:name="Title" w:semiHidden="0" w:uiPriority="10" w:unhideWhenUsed="0" w:qFormat="1"/>
+    <w:lsdException w:name="Default Paragraph Font" w:uiPriority="1"/>
+    <w:lsdException w:name="Subtitle" w:semiHidden="0" w:uiPriority="11" w:unhideWhenUsed="0" w:qFormat="1"/>
+    <w:lsdException w:name="Strong" w:semiHidden="0" w:uiPriority="22" w:unhideWhenUsed="0" w:qFormat="1"/>
+    <w:lsdException w:name="Emphasis" w:semiHidden="0" w:uiPriority="20" w:unhideWhenUsed="0" w:qFormat="1"/>
+    <w:lsdException w:name="Table Grid" w:semiHidden="0" w:uiPriority="39" w:unhideWhenUsed="0"/>
+    <w:lsdException w:name="Placeholder Text" w:unhideWhenUsed="0"/>
+    <w:lsdException w:name="No Spacing" w:semiHidden="0" w:uiPriority="1" w:unhideWhenUsed="0" w:qFormat="1"/>
+    <w:lsdException w:name="Light Shading" w:semiHidden="0" w:uiPriority="60" w:unhideWhenUsed="0"/>
+    <w:lsdException w:name="Light List" w:semiHidden="0" w:uiPriority="61" w:unhideWhenUsed="0"/>
+    <w:lsdException w:name="Light Grid" w:semiHidden="0" w:uiPriority="62" w:unhideWhenUsed="0"/>
+    <w:lsdException w:name="Medium Shading 1" w:semiHidden="0" w:uiPriority="63" w:unhideWhenUsed="0"/>
+    <w:lsdException w:name="Medium Shading 2" w:semiHidden="0" w:uiPriority="64" w:unhideWhenUsed="0"/>
+    <w:lsdException w:name="Medium List 1" w:semiHidden="0" w:uiPriority="65" w:unhideWhenUsed="0"/>
+    <w:lsdException w:name="Medium List 2" w:semiHidden="0" w:uiPriority="66" w:unhideWhenUsed="0"/>
+    <w:lsdException w:name="Medium Grid 1" w:semiHidden="0" w:uiPriority="67" w:unhideWhenUsed="0"/>
+    <w:lsdException w:name="Medium Grid 2" w:semiHidden="0" w:uiPriority="68" w:unhideWhenUsed="0"/>
+    <w:lsdException w:name="Medium Grid 3" w:semiHidden="0" w:uiPriority="69" w:unhideWhenUsed="0"/>
+    <w:lsdException w:name="Dark List" w:semiHidden="0" w:uiPriority="70" w:unhideWhenUsed="0"/>
+    <w:lsdException w:name="Colorful Shading" w:semiHidden="0" w:uiPriority="71" w:unhideWhenUsed="0"/>
+    <w:lsdException w:name="Colorful List" w:semiHidden="0" w:uiPriority="72" w:unhideWhenUsed="0"/>
+    <w:lsdException w:name="Colorful Grid" w:semiHidden="0" w:uiPriority="73" w:unhideWhenUsed="0"/>
+    <w:lsdException w:name="Light Shading Accent 1" w:semiHidden="0" w:uiPriority="60" w:unhideWhenUsed="0"/>
+    <w:lsdException w:name="Light List Accent 1" w:semiHidden="0" w:uiPriority="61" w:unhideWhenUsed="0"/>
+    <w:lsdException w:name="Light Grid Accent 1" w:semiHidden="0" w:uiPriority="62" w:unhideWhenUsed="0"/>
+    <w:lsdException w:name="Medium Shading 1 Accent 1" w:semiHidden="0" w:uiPriority="63" w:unhideWhenUsed="0"/>
+    <w:lsdException w:name="Medium Shading 2 Accent 1" w:semiHidden="0" w:uiPriority="64" w:unhideWhenUsed="0"/>
+    <w:lsdException w:name="Medium List 1 Accent 1" w:semiHidden="0" w:uiPriority="65" w:unhideWhenUsed="0"/>
+    <w:lsdException w:name="Revision" w:unhideWhenUsed="0"/>
+    <w:lsdException w:name="List Paragraph" w:semiHidden="0" w:uiPriority="34" w:unhideWhenUsed="0" w:qFormat="1"/>
+    <w:lsdException w:name="Quote" w:semiHidden="0" w:uiPriority="29" w:unhideWhenUsed="0" w:qFormat="1"/>
+    <w:lsdException w:name="Intense Quote" w:semiHidden="0" w:uiPriority="30" w:unhideWhenUsed="0" w:qFormat="1"/>
+    <w:lsdException w:name="Medium List 2 Accent 1" w:semiHidden="0" w:uiPriority="66" w:unhideWhenUsed="0"/>
+    <w:lsdException w:name="Medium Grid 1 Accent 1" w:semiHidden="0" w:uiPriority="67" w:unhideWhenUsed="0"/>
+    <w:lsdException w:name="Medium Grid 2 Accent 1" w:semiHidden="0" w:uiPriority="68" w:unhideWhenUsed="0"/>
+    <w:lsdException w:name="Medium Grid 3 Accent 1" w:semiHidden="0" w:uiPriority="69" w:unhideWhenUsed="0"/>
+    <w:lsdException w:name="Dark List Accent 1" w:semiHidden="0" w:uiPriority="70" w:unhideWhenUsed="0"/>
+    <w:lsdException w:name="Colorful Shading Accent 1" w:semiHidden="0" w:uiPriority="71" w:unhideWhenUsed="0"/>
+    <w:lsdException w:name="Colorful List Accent 1" w:semiHidden="0" w:uiPriority="72" w:unhideWhenUsed="0"/>
+    <w:lsdException w:name="Colorful Grid Accent 1" w:semiHidden="0" w:uiPriority="73" w:unhideWhenUsed="0"/>
+    <w:lsdException w:name="Light Shading Accent 2" w:semiHidden="0" w:uiPriority="60" w:unhideWhenUsed="0"/>
+    <w:lsdException w:name="Light List Accent 2" w:semiHidden="0" w:uiPriority="61" w:unhideWhenUsed="0"/>
+    <w:lsdException w:name="Light Grid Accent 2" w:semiHidden="0" w:uiPriority="62" w:unhideWhenUsed="0"/>
+    <w:lsdException w:name="Medium Shading 1 Accent 2" w:semiHidden="0" w:uiPriority="63" w:unhideWhenUsed="0"/>
+    <w:lsdException w:name="Medium Shading 2 Accent 2" w:semiHidden="0" w:uiPriority="64" w:unhideWhenUsed="0"/>
+    <w:lsdException w:name="Medium List 1 Accent 2" w:semiHidden="0" w:uiPriority="65" w:unhideWhenUsed="0"/>
+    <w:lsdException w:name="Medium List 2 Accent 2" w:semiHidden="0" w:uiPriority="66" w:unhideWhenUsed="0"/>
+    <w:lsdException w:name="Medium Grid 1 Accent 2" w:semiHidden="0" w:uiPriority="67" w:unhideWhenUsed="0"/>
+    <w:lsdException w:name="Medium Grid 2 Accent 2" w:semiHidden="0" w:uiPriority="68" w:unhideWhenUsed="0"/>
+    <w:lsdException w:name="Medium Grid 3 Accent 2" w:semiHidden="0" w:uiPriority="69" w:unhideWhenUsed="0"/>
+    <w:lsdException w:name="Dark List Accent 2" w:semiHidden="0" w:uiPriority="70" w:unhideWhenUsed="0"/>
+    <w:lsdException w:name="Colorful Shading Accent 2" w:semiHidden="0" w:uiPriority="71" w:unhideWhenUsed="0"/>
+    <w:lsdException w:name="Colorful List Accent 2" w:semiHidden="0" w:uiPriority="72" w:unhideWhenUsed="0"/>
+    <w:lsdException w:name="Colorful Grid Accent 2" w:semiHidden="0" w:uiPriority="73" w:unhideWhenUsed="0"/>
+    <w:lsdException w:name="Light Shading Accent 3" w:semiHidden="0" w:uiPriority="60" w:unhideWhenUsed="0"/>
+    <w:lsdException w:name="Light List Accent 3" w:semiHidden="0" w:uiPriority="61" w:unhideWhenUsed="0"/>
+    <w:lsdException w:name="Light Grid Accent 3" w:semiHidden="0" w:uiPriority="62" w:unhideWhenUsed="0"/>
+    <w:lsdException w:name="Medium Shading 1 Accent 3" w:semiHidden="0" w:uiPriority="63" w:unhideWhenUsed="0"/>
+    <w:lsdException w:name="Medium Shading 2 Accent 3" w:semiHidden="0" w:uiPriority="64" w:unhideWhenUsed="0"/>
+    <w:lsdException w:name="Medium List 1 Accent 3" w:semiHidden="0" w:uiPriority="65" w:unhideWhenUsed="0"/>
+    <w:lsdException w:name="Medium List 2 Accent 3" w:semiHidden="0" w:uiPriority="66" w:unhideWhenUsed="0"/>
+    <w:lsdException w:name="Medium Grid 1 Accent 3" w:semiHidden="0" w:uiPriority="67" w:unhideWhenUsed="0"/>
+    <w:lsdException w:name="Medium Grid 2 Accent 3" w:semiHidden="0" w:uiPriority="68" w:unhideWhenUsed="0"/>
+    <w:lsdException w:name="Medium Grid 3 Accent 3" w:semiHidden="0" w:uiPriority="69" w:unhideWhenUsed="0"/>
+    <w:lsdException w:name="Dark List Accent 3" w:semiHidden="0" w:uiPriority="70" w:unhideWhenUsed="0"/>
+    <w:lsdException w:name="Colorful Shading Accent 3" w:semiHidden="0" w:uiPriority="71" w:unhideWhenUsed="0"/>
+    <w:lsdException w:name="Colorful List Accent 3" w:semiHidden="0" w:uiPriority="72" w:unhideWhenUsed="0"/>
+    <w:lsdException w:name="Colorful Grid Accent 3" w:semiHidden="0" w:uiPriority="73" w:unhideWhenUsed="0"/>
+    <w:lsdException w:name="Light Shading Accent 4" w:semiHidden="0" w:uiPriority="60" w:unhideWhenUsed="0"/>
+    <w:lsdException w:name="Light List Accent 4" w:semiHidden="0" w:uiPriority="61" w:unhideWhenUsed="0"/>
+    <w:lsdException w:name="Light Grid Accent 4" w:semiHidden="0" w:uiPriority="62" w:unhideWhenUsed="0"/>
+    <w:lsdException w:name="Medium Shading 1 Accent 4" w:semiHidden="0" w:uiPriority="63" w:unhideWhenUsed="0"/>
+    <w:lsdException w:name="Medium Shading 2 Accent 4" w:semiHidden="0" w:uiPriority="64" w:unhideWhenUsed="0"/>
+    <w:lsdException w:name="Medium List 1 Accent 4" w:semiHidden="0" w:uiPriority="65" w:unhideWhenUsed="0"/>
+    <w:lsdException w:name="Medium List 2 Accent 4" w:semiHidden="0" w:uiPriority="66" w:unhideWhenUsed="0"/>
+    <w:lsdException w:name="Medium Grid 1 Accent 4" w:semiHidden="0" w:uiPriority="67" w:unhideWhenUsed="0"/>
+    <w:lsdException w:name="Medium Grid 2 Accent 4" w:semiHidden="0" w:uiPriority="68" w:unhideWhenUsed="0"/>
+    <w:lsdException w:name="Medium Grid 3 Accent 4" w:semiHidden="0" w:uiPriority="69" w:unhideWhenUsed="0"/>
+    <w:lsdException w:name="Dark List Accent 4" w:semiHidden="0" w:uiPriority="70" w:unhideWhenUsed="0"/>
+    <w:lsdException w:name="Colorful Shading Accent 4" w:semiHidden="0" w:uiPriority="71" w:unhideWhenUsed="0"/>
+    <w:lsdException w:name="Colorful List Accent 4" w:semiHidden="0" w:uiPriority="72" w:unhideWhenUsed="0"/>
+    <w:lsdException w:name="Colorful Grid Accent 4" w:semiHidden="0" w:uiPriority="73" w:unhideWhenUsed="0"/>
+    <w:lsdException w:name="Light Shading Accent 5" w:semiHidden="0" w:uiPriority="60" w:unhideWhenUsed="0"/>
+    <w:lsdException w:name="Light List Accent 5" w:semiHidden="0" w:uiPriority="61" w:unhideWhenUsed="0"/>
+    <w:lsdException w:name="Light Grid Accent 5" w:semiHidden="0" w:uiPriority="62" w:unhideWhenUsed="0"/>
+    <w:lsdException w:name="Medium Shading 1 Accent 5" w:semiHidden="0" w:uiPriority="63" w:unhideWhenUsed="0"/>
+    <w:lsdException w:name="Medium Shading 2 Accent 5" w:semiHidden="0" w:uiPriority="64" w:unhideWhenUsed="0"/>
+    <w:lsdException w:name="Medium List 1 Accent 5" w:semiHidden="0" w:uiPriority="65" w:unhideWhenUsed="0"/>
+    <w:lsdException w:name="Medium List 2 Accent 5" w:semiHidden="0" w:uiPriority="66" w:unhideWhenUsed="0"/>
+    <w:lsdException w:name="Medium Grid 1 Accent 5" w:semiHidden="0" w:uiPriority="67" w:unhideWhenUsed="0"/>
+    <w:lsdException w:name="Medium Grid 2 Accent 5" w:semiHidden="0" w:uiPriority="68" w:unhideWhenUsed="0"/>
+    <w:lsdException w:name="Medium Grid 3 Accent 5" w:semiHidden="0" w:uiPriority="69" w:unhideWhenUsed="0"/>
+    <w:lsdException w:name="Dark List Accent 5" w:semiHidden="0" w:uiPriority="70" w:unhideWhenUsed="0"/>
+    <w:lsdException w:name="Colorful Shading Accent 5" w:semiHidden="0" w:uiPriority="71" w:unhideWhenUsed="0"/>
+    <w:lsdException w:name="Colorful List Accent 5" w:semiHidden="0" w:uiPriority="72" w:unhideWhenUsed="0"/>
+    <w:lsdException w:name="Colorful Grid Accent 5" w:semiHidden="0" w:uiPriority="73" w:unhideWhenUsed="0"/>
+    <w:lsdException w:name="Light Shading Accent 6" w:semiHidden="0" w:uiPriority="60" w:unhideWhenUsed="0"/>
+    <w:lsdException w:name="Light List Accent 6" w:semiHidden="0" w:uiPriority="61" w:unhideWhenUsed="0"/>
+    <w:lsdException w:name="Light Grid Accent 6" w:semiHidden="0" w:uiPriority="62" w:unhideWhenUsed="0"/>
+    <w:lsdException w:name="Medium Shading 1 Accent 6" w:semiHidden="0" w:uiPriority="63" w:unhideWhenUsed="0"/>
+    <w:lsdException w:name="Medium Shading 2 Accent 6" w:semiHidden="0" w:uiPriority="64" w:unhideWhenUsed="0"/>
+    <w:lsdException w:name="Medium List 1 Accent 6" w:semiHidden="0" w:uiPriority="65" w:unhideWhenUsed="0"/>
+    <w:lsdException w:name="Medium List 2 Accent 6" w:semiHidden="0" w:uiPriority="66" w:unhideWhenUsed="0"/>
+    <w:lsdException w:name="Medium Grid 1 Accent 6" w:semiHidden="0" w:uiPriority="67" w:unhideWhenUsed="0"/>
+    <w:lsdException w:name="Medium Grid 2 Accent 6" w:semiHidden="0" w:uiPriority="68" w:unhideWhenUsed="0"/>
+    <w:lsdException w:name="Medium Grid 3 Accent 6" w:semiHidden="0" w:uiPriority="69" w:unhideWhenUsed="0"/>
+    <w:lsdException w:name="Dark List Accent 6" w:semiHidden="0" w:uiPriority="70" w:unhideWhenUsed="0"/>
+    <w:lsdException w:name="Colorful Shading Accent 6" w:semiHidden="0" w:uiPriority="71" w:unhideWhenUsed="0"/>
+    <w:lsdException w:name="Colorful List Accent 6" w:semiHidden="0" w:uiPriority="72" w:unhideWhenUsed="0"/>
+    <w:lsdException w:name="Colorful Grid Accent 6" w:semiHidden="0" w:uiPriority="73" w:unhideWhenUsed="0"/>
+    <w:lsdException w:name="Subtle Emphasis" w:semiHidden="0" w:uiPriority="19" w:unhideWhenUsed="0" w:qFormat="1"/>
+    <w:lsdException w:name="Intense Emphasis" w:semiHidden="0" w:uiPriority="21" w:unhideWhenUsed="0" w:qFormat="1"/>
+    <w:lsdException w:name="Subtle Reference" w:semiHidden="0" w:uiPriority="31" w:unhideWhenUsed="0" w:qFormat="1"/>
+    <w:lsdException w:name="Intense Reference" w:semiHidden="0" w:uiPriority="32" w:unhideWhenUsed="0" w:qFormat="1"/>
+    <w:lsdException w:name="Book Title" w:semiHidden="0" w:uiPriority="33" w:unhideWhenUsed="0" w:qFormat="1"/>
+    <w:lsdException w:name="Bibliography" w:uiPriority="37"/>
+    <w:lsdException w:name="TOC Heading" w:uiPriority="39" w:qFormat="1"/>
   </w:latentStyles>
   <w:style w:type="paragraph" w:default="1" w:styleId="Normal">
     <w:name w:val="Normal"/>
@@ -2894,6 +2454,7 @@
   <w:style w:type="character" w:default="1" w:styleId="DefaultParagraphFont">
     <w:name w:val="Default Paragraph Font"/>
     <w:uiPriority w:val="1"/>
+    <w:semiHidden/>
     <w:unhideWhenUsed/>
   </w:style>
   <w:style w:type="table" w:default="1" w:styleId="TableNormal">
@@ -2969,7 +2530,342 @@
       <w:u w:val="single"/>
     </w:rPr>
   </w:style>
-  <w:style w:type="character" w:styleId="UnresolvedMention">
+  <w:style w:type="character" w:customStyle="1" w:styleId="UnresolvedMention">
+    <w:name w:val="Unresolved Mention"/>
+    <w:basedOn w:val="DefaultParagraphFont"/>
+    <w:uiPriority w:val="99"/>
+    <w:semiHidden/>
+    <w:unhideWhenUsed/>
+    <w:rsid w:val="00873308"/>
+    <w:rPr>
+      <w:color w:val="605E5C"/>
+      <w:shd w:val="clear" w:color="auto" w:fill="E1DFDD"/>
+    </w:rPr>
+  </w:style>
+  <w:style w:type="character" w:customStyle="1" w:styleId="Heading3Char">
+    <w:name w:val="Heading 3 Char"/>
+    <w:basedOn w:val="DefaultParagraphFont"/>
+    <w:link w:val="Heading3"/>
+    <w:uiPriority w:val="9"/>
+    <w:rsid w:val="00F90EBC"/>
+    <w:rPr>
+      <w:rFonts w:asciiTheme="majorHAnsi" w:eastAsiaTheme="majorEastAsia" w:hAnsiTheme="majorHAnsi" w:cstheme="majorBidi"/>
+      <w:color w:val="1F3763" w:themeColor="accent1" w:themeShade="7F"/>
+    </w:rPr>
+  </w:style>
+  <w:style w:type="paragraph" w:styleId="ListParagraph">
+    <w:name w:val="List Paragraph"/>
+    <w:basedOn w:val="Normal"/>
+    <w:uiPriority w:val="34"/>
+    <w:qFormat/>
+    <w:rsid w:val="00F90EBC"/>
+    <w:pPr>
+      <w:ind w:left="720"/>
+      <w:contextualSpacing/>
+    </w:pPr>
+  </w:style>
+</w:styles>
+</file>
+
+<file path=word/stylesWithEffects.xml><?xml version="1.0" encoding="utf-8"?>
+<w:styles xmlns:wpc="http://schemas.microsoft.com/office/word/2010/wordprocessingCanvas" xmlns:mc="http://schemas.openxmlformats.org/markup-compatibility/2006" xmlns:o="urn:schemas-microsoft-com:office:office" xmlns:r="http://schemas.openxmlformats.org/officeDocument/2006/relationships" xmlns:m="http://schemas.openxmlformats.org/officeDocument/2006/math" xmlns:v="urn:schemas-microsoft-com:vml" xmlns:wp14="http://schemas.microsoft.com/office/word/2010/wordprocessingDrawing" xmlns:wp="http://schemas.openxmlformats.org/drawingml/2006/wordprocessingDrawing" xmlns:w10="urn:schemas-microsoft-com:office:word" xmlns:w="http://schemas.openxmlformats.org/wordprocessingml/2006/main" xmlns:w14="http://schemas.microsoft.com/office/word/2010/wordml" xmlns:wpg="http://schemas.microsoft.com/office/word/2010/wordprocessingGroup" xmlns:wpi="http://schemas.microsoft.com/office/word/2010/wordprocessingInk" xmlns:wne="http://schemas.microsoft.com/office/word/2006/wordml" xmlns:wps="http://schemas.microsoft.com/office/word/2010/wordprocessingShape" mc:Ignorable="w14 wp14">
+  <w:docDefaults>
+    <w:rPrDefault>
+      <w:rPr>
+        <w:rFonts w:asciiTheme="minorHAnsi" w:eastAsiaTheme="minorHAnsi" w:hAnsiTheme="minorHAnsi" w:cstheme="minorBidi"/>
+        <w:sz w:val="24"/>
+        <w:szCs w:val="24"/>
+        <w:lang w:val="en-AU" w:eastAsia="en-US" w:bidi="ar-SA"/>
+      </w:rPr>
+    </w:rPrDefault>
+    <w:pPrDefault/>
+  </w:docDefaults>
+  <w:latentStyles w:defLockedState="0" w:defUIPriority="99" w:defSemiHidden="1" w:defUnhideWhenUsed="1" w:defQFormat="0" w:count="267">
+    <w:lsdException w:name="Normal" w:semiHidden="0" w:uiPriority="0" w:unhideWhenUsed="0" w:qFormat="1"/>
+    <w:lsdException w:name="heading 1" w:semiHidden="0" w:uiPriority="9" w:unhideWhenUsed="0" w:qFormat="1"/>
+    <w:lsdException w:name="heading 2" w:uiPriority="9" w:qFormat="1"/>
+    <w:lsdException w:name="heading 3" w:uiPriority="9" w:qFormat="1"/>
+    <w:lsdException w:name="heading 4" w:uiPriority="9" w:qFormat="1"/>
+    <w:lsdException w:name="heading 5" w:uiPriority="9" w:qFormat="1"/>
+    <w:lsdException w:name="heading 6" w:uiPriority="9" w:qFormat="1"/>
+    <w:lsdException w:name="heading 7" w:uiPriority="9" w:qFormat="1"/>
+    <w:lsdException w:name="heading 8" w:uiPriority="9" w:qFormat="1"/>
+    <w:lsdException w:name="heading 9" w:uiPriority="9" w:qFormat="1"/>
+    <w:lsdException w:name="toc 1" w:uiPriority="39"/>
+    <w:lsdException w:name="toc 2" w:uiPriority="39"/>
+    <w:lsdException w:name="toc 3" w:uiPriority="39"/>
+    <w:lsdException w:name="toc 4" w:uiPriority="39"/>
+    <w:lsdException w:name="toc 5" w:uiPriority="39"/>
+    <w:lsdException w:name="toc 6" w:uiPriority="39"/>
+    <w:lsdException w:name="toc 7" w:uiPriority="39"/>
+    <w:lsdException w:name="toc 8" w:uiPriority="39"/>
+    <w:lsdException w:name="toc 9" w:uiPriority="39"/>
+    <w:lsdException w:name="caption" w:uiPriority="35" w:qFormat="1"/>
+    <w:lsdException w:name="Title" w:semiHidden="0" w:uiPriority="10" w:unhideWhenUsed="0" w:qFormat="1"/>
+    <w:lsdException w:name="Default Paragraph Font" w:uiPriority="1"/>
+    <w:lsdException w:name="Subtitle" w:semiHidden="0" w:uiPriority="11" w:unhideWhenUsed="0" w:qFormat="1"/>
+    <w:lsdException w:name="Strong" w:semiHidden="0" w:uiPriority="22" w:unhideWhenUsed="0" w:qFormat="1"/>
+    <w:lsdException w:name="Emphasis" w:semiHidden="0" w:uiPriority="20" w:unhideWhenUsed="0" w:qFormat="1"/>
+    <w:lsdException w:name="Table Grid" w:semiHidden="0" w:uiPriority="39" w:unhideWhenUsed="0"/>
+    <w:lsdException w:name="Placeholder Text" w:unhideWhenUsed="0"/>
+    <w:lsdException w:name="No Spacing" w:semiHidden="0" w:uiPriority="1" w:unhideWhenUsed="0" w:qFormat="1"/>
+    <w:lsdException w:name="Light Shading" w:semiHidden="0" w:uiPriority="60" w:unhideWhenUsed="0"/>
+    <w:lsdException w:name="Light List" w:semiHidden="0" w:uiPriority="61" w:unhideWhenUsed="0"/>
+    <w:lsdException w:name="Light Grid" w:semiHidden="0" w:uiPriority="62" w:unhideWhenUsed="0"/>
+    <w:lsdException w:name="Medium Shading 1" w:semiHidden="0" w:uiPriority="63" w:unhideWhenUsed="0"/>
+    <w:lsdException w:name="Medium Shading 2" w:semiHidden="0" w:uiPriority="64" w:unhideWhenUsed="0"/>
+    <w:lsdException w:name="Medium List 1" w:semiHidden="0" w:uiPriority="65" w:unhideWhenUsed="0"/>
+    <w:lsdException w:name="Medium List 2" w:semiHidden="0" w:uiPriority="66" w:unhideWhenUsed="0"/>
+    <w:lsdException w:name="Medium Grid 1" w:semiHidden="0" w:uiPriority="67" w:unhideWhenUsed="0"/>
+    <w:lsdException w:name="Medium Grid 2" w:semiHidden="0" w:uiPriority="68" w:unhideWhenUsed="0"/>
+    <w:lsdException w:name="Medium Grid 3" w:semiHidden="0" w:uiPriority="69" w:unhideWhenUsed="0"/>
+    <w:lsdException w:name="Dark List" w:semiHidden="0" w:uiPriority="70" w:unhideWhenUsed="0"/>
+    <w:lsdException w:name="Colorful Shading" w:semiHidden="0" w:uiPriority="71" w:unhideWhenUsed="0"/>
+    <w:lsdException w:name="Colorful List" w:semiHidden="0" w:uiPriority="72" w:unhideWhenUsed="0"/>
+    <w:lsdException w:name="Colorful Grid" w:semiHidden="0" w:uiPriority="73" w:unhideWhenUsed="0"/>
+    <w:lsdException w:name="Light Shading Accent 1" w:semiHidden="0" w:uiPriority="60" w:unhideWhenUsed="0"/>
+    <w:lsdException w:name="Light List Accent 1" w:semiHidden="0" w:uiPriority="61" w:unhideWhenUsed="0"/>
+    <w:lsdException w:name="Light Grid Accent 1" w:semiHidden="0" w:uiPriority="62" w:unhideWhenUsed="0"/>
+    <w:lsdException w:name="Medium Shading 1 Accent 1" w:semiHidden="0" w:uiPriority="63" w:unhideWhenUsed="0"/>
+    <w:lsdException w:name="Medium Shading 2 Accent 1" w:semiHidden="0" w:uiPriority="64" w:unhideWhenUsed="0"/>
+    <w:lsdException w:name="Medium List 1 Accent 1" w:semiHidden="0" w:uiPriority="65" w:unhideWhenUsed="0"/>
+    <w:lsdException w:name="Revision" w:unhideWhenUsed="0"/>
+    <w:lsdException w:name="List Paragraph" w:semiHidden="0" w:uiPriority="34" w:unhideWhenUsed="0" w:qFormat="1"/>
+    <w:lsdException w:name="Quote" w:semiHidden="0" w:uiPriority="29" w:unhideWhenUsed="0" w:qFormat="1"/>
+    <w:lsdException w:name="Intense Quote" w:semiHidden="0" w:uiPriority="30" w:unhideWhenUsed="0" w:qFormat="1"/>
+    <w:lsdException w:name="Medium List 2 Accent 1" w:semiHidden="0" w:uiPriority="66" w:unhideWhenUsed="0"/>
+    <w:lsdException w:name="Medium Grid 1 Accent 1" w:semiHidden="0" w:uiPriority="67" w:unhideWhenUsed="0"/>
+    <w:lsdException w:name="Medium Grid 2 Accent 1" w:semiHidden="0" w:uiPriority="68" w:unhideWhenUsed="0"/>
+    <w:lsdException w:name="Medium Grid 3 Accent 1" w:semiHidden="0" w:uiPriority="69" w:unhideWhenUsed="0"/>
+    <w:lsdException w:name="Dark List Accent 1" w:semiHidden="0" w:uiPriority="70" w:unhideWhenUsed="0"/>
+    <w:lsdException w:name="Colorful Shading Accent 1" w:semiHidden="0" w:uiPriority="71" w:unhideWhenUsed="0"/>
+    <w:lsdException w:name="Colorful List Accent 1" w:semiHidden="0" w:uiPriority="72" w:unhideWhenUsed="0"/>
+    <w:lsdException w:name="Colorful Grid Accent 1" w:semiHidden="0" w:uiPriority="73" w:unhideWhenUsed="0"/>
+    <w:lsdException w:name="Light Shading Accent 2" w:semiHidden="0" w:uiPriority="60" w:unhideWhenUsed="0"/>
+    <w:lsdException w:name="Light List Accent 2" w:semiHidden="0" w:uiPriority="61" w:unhideWhenUsed="0"/>
+    <w:lsdException w:name="Light Grid Accent 2" w:semiHidden="0" w:uiPriority="62" w:unhideWhenUsed="0"/>
+    <w:lsdException w:name="Medium Shading 1 Accent 2" w:semiHidden="0" w:uiPriority="63" w:unhideWhenUsed="0"/>
+    <w:lsdException w:name="Medium Shading 2 Accent 2" w:semiHidden="0" w:uiPriority="64" w:unhideWhenUsed="0"/>
+    <w:lsdException w:name="Medium List 1 Accent 2" w:semiHidden="0" w:uiPriority="65" w:unhideWhenUsed="0"/>
+    <w:lsdException w:name="Medium List 2 Accent 2" w:semiHidden="0" w:uiPriority="66" w:unhideWhenUsed="0"/>
+    <w:lsdException w:name="Medium Grid 1 Accent 2" w:semiHidden="0" w:uiPriority="67" w:unhideWhenUsed="0"/>
+    <w:lsdException w:name="Medium Grid 2 Accent 2" w:semiHidden="0" w:uiPriority="68" w:unhideWhenUsed="0"/>
+    <w:lsdException w:name="Medium Grid 3 Accent 2" w:semiHidden="0" w:uiPriority="69" w:unhideWhenUsed="0"/>
+    <w:lsdException w:name="Dark List Accent 2" w:semiHidden="0" w:uiPriority="70" w:unhideWhenUsed="0"/>
+    <w:lsdException w:name="Colorful Shading Accent 2" w:semiHidden="0" w:uiPriority="71" w:unhideWhenUsed="0"/>
+    <w:lsdException w:name="Colorful List Accent 2" w:semiHidden="0" w:uiPriority="72" w:unhideWhenUsed="0"/>
+    <w:lsdException w:name="Colorful Grid Accent 2" w:semiHidden="0" w:uiPriority="73" w:unhideWhenUsed="0"/>
+    <w:lsdException w:name="Light Shading Accent 3" w:semiHidden="0" w:uiPriority="60" w:unhideWhenUsed="0"/>
+    <w:lsdException w:name="Light List Accent 3" w:semiHidden="0" w:uiPriority="61" w:unhideWhenUsed="0"/>
+    <w:lsdException w:name="Light Grid Accent 3" w:semiHidden="0" w:uiPriority="62" w:unhideWhenUsed="0"/>
+    <w:lsdException w:name="Medium Shading 1 Accent 3" w:semiHidden="0" w:uiPriority="63" w:unhideWhenUsed="0"/>
+    <w:lsdException w:name="Medium Shading 2 Accent 3" w:semiHidden="0" w:uiPriority="64" w:unhideWhenUsed="0"/>
+    <w:lsdException w:name="Medium List 1 Accent 3" w:semiHidden="0" w:uiPriority="65" w:unhideWhenUsed="0"/>
+    <w:lsdException w:name="Medium List 2 Accent 3" w:semiHidden="0" w:uiPriority="66" w:unhideWhenUsed="0"/>
+    <w:lsdException w:name="Medium Grid 1 Accent 3" w:semiHidden="0" w:uiPriority="67" w:unhideWhenUsed="0"/>
+    <w:lsdException w:name="Medium Grid 2 Accent 3" w:semiHidden="0" w:uiPriority="68" w:unhideWhenUsed="0"/>
+    <w:lsdException w:name="Medium Grid 3 Accent 3" w:semiHidden="0" w:uiPriority="69" w:unhideWhenUsed="0"/>
+    <w:lsdException w:name="Dark List Accent 3" w:semiHidden="0" w:uiPriority="70" w:unhideWhenUsed="0"/>
+    <w:lsdException w:name="Colorful Shading Accent 3" w:semiHidden="0" w:uiPriority="71" w:unhideWhenUsed="0"/>
+    <w:lsdException w:name="Colorful List Accent 3" w:semiHidden="0" w:uiPriority="72" w:unhideWhenUsed="0"/>
+    <w:lsdException w:name="Colorful Grid Accent 3" w:semiHidden="0" w:uiPriority="73" w:unhideWhenUsed="0"/>
+    <w:lsdException w:name="Light Shading Accent 4" w:semiHidden="0" w:uiPriority="60" w:unhideWhenUsed="0"/>
+    <w:lsdException w:name="Light List Accent 4" w:semiHidden="0" w:uiPriority="61" w:unhideWhenUsed="0"/>
+    <w:lsdException w:name="Light Grid Accent 4" w:semiHidden="0" w:uiPriority="62" w:unhideWhenUsed="0"/>
+    <w:lsdException w:name="Medium Shading 1 Accent 4" w:semiHidden="0" w:uiPriority="63" w:unhideWhenUsed="0"/>
+    <w:lsdException w:name="Medium Shading 2 Accent 4" w:semiHidden="0" w:uiPriority="64" w:unhideWhenUsed="0"/>
+    <w:lsdException w:name="Medium List 1 Accent 4" w:semiHidden="0" w:uiPriority="65" w:unhideWhenUsed="0"/>
+    <w:lsdException w:name="Medium List 2 Accent 4" w:semiHidden="0" w:uiPriority="66" w:unhideWhenUsed="0"/>
+    <w:lsdException w:name="Medium Grid 1 Accent 4" w:semiHidden="0" w:uiPriority="67" w:unhideWhenUsed="0"/>
+    <w:lsdException w:name="Medium Grid 2 Accent 4" w:semiHidden="0" w:uiPriority="68" w:unhideWhenUsed="0"/>
+    <w:lsdException w:name="Medium Grid 3 Accent 4" w:semiHidden="0" w:uiPriority="69" w:unhideWhenUsed="0"/>
+    <w:lsdException w:name="Dark List Accent 4" w:semiHidden="0" w:uiPriority="70" w:unhideWhenUsed="0"/>
+    <w:lsdException w:name="Colorful Shading Accent 4" w:semiHidden="0" w:uiPriority="71" w:unhideWhenUsed="0"/>
+    <w:lsdException w:name="Colorful List Accent 4" w:semiHidden="0" w:uiPriority="72" w:unhideWhenUsed="0"/>
+    <w:lsdException w:name="Colorful Grid Accent 4" w:semiHidden="0" w:uiPriority="73" w:unhideWhenUsed="0"/>
+    <w:lsdException w:name="Light Shading Accent 5" w:semiHidden="0" w:uiPriority="60" w:unhideWhenUsed="0"/>
+    <w:lsdException w:name="Light List Accent 5" w:semiHidden="0" w:uiPriority="61" w:unhideWhenUsed="0"/>
+    <w:lsdException w:name="Light Grid Accent 5" w:semiHidden="0" w:uiPriority="62" w:unhideWhenUsed="0"/>
+    <w:lsdException w:name="Medium Shading 1 Accent 5" w:semiHidden="0" w:uiPriority="63" w:unhideWhenUsed="0"/>
+    <w:lsdException w:name="Medium Shading 2 Accent 5" w:semiHidden="0" w:uiPriority="64" w:unhideWhenUsed="0"/>
+    <w:lsdException w:name="Medium List 1 Accent 5" w:semiHidden="0" w:uiPriority="65" w:unhideWhenUsed="0"/>
+    <w:lsdException w:name="Medium List 2 Accent 5" w:semiHidden="0" w:uiPriority="66" w:unhideWhenUsed="0"/>
+    <w:lsdException w:name="Medium Grid 1 Accent 5" w:semiHidden="0" w:uiPriority="67" w:unhideWhenUsed="0"/>
+    <w:lsdException w:name="Medium Grid 2 Accent 5" w:semiHidden="0" w:uiPriority="68" w:unhideWhenUsed="0"/>
+    <w:lsdException w:name="Medium Grid 3 Accent 5" w:semiHidden="0" w:uiPriority="69" w:unhideWhenUsed="0"/>
+    <w:lsdException w:name="Dark List Accent 5" w:semiHidden="0" w:uiPriority="70" w:unhideWhenUsed="0"/>
+    <w:lsdException w:name="Colorful Shading Accent 5" w:semiHidden="0" w:uiPriority="71" w:unhideWhenUsed="0"/>
+    <w:lsdException w:name="Colorful List Accent 5" w:semiHidden="0" w:uiPriority="72" w:unhideWhenUsed="0"/>
+    <w:lsdException w:name="Colorful Grid Accent 5" w:semiHidden="0" w:uiPriority="73" w:unhideWhenUsed="0"/>
+    <w:lsdException w:name="Light Shading Accent 6" w:semiHidden="0" w:uiPriority="60" w:unhideWhenUsed="0"/>
+    <w:lsdException w:name="Light List Accent 6" w:semiHidden="0" w:uiPriority="61" w:unhideWhenUsed="0"/>
+    <w:lsdException w:name="Light Grid Accent 6" w:semiHidden="0" w:uiPriority="62" w:unhideWhenUsed="0"/>
+    <w:lsdException w:name="Medium Shading 1 Accent 6" w:semiHidden="0" w:uiPriority="63" w:unhideWhenUsed="0"/>
+    <w:lsdException w:name="Medium Shading 2 Accent 6" w:semiHidden="0" w:uiPriority="64" w:unhideWhenUsed="0"/>
+    <w:lsdException w:name="Medium List 1 Accent 6" w:semiHidden="0" w:uiPriority="65" w:unhideWhenUsed="0"/>
+    <w:lsdException w:name="Medium List 2 Accent 6" w:semiHidden="0" w:uiPriority="66" w:unhideWhenUsed="0"/>
+    <w:lsdException w:name="Medium Grid 1 Accent 6" w:semiHidden="0" w:uiPriority="67" w:unhideWhenUsed="0"/>
+    <w:lsdException w:name="Medium Grid 2 Accent 6" w:semiHidden="0" w:uiPriority="68" w:unhideWhenUsed="0"/>
+    <w:lsdException w:name="Medium Grid 3 Accent 6" w:semiHidden="0" w:uiPriority="69" w:unhideWhenUsed="0"/>
+    <w:lsdException w:name="Dark List Accent 6" w:semiHidden="0" w:uiPriority="70" w:unhideWhenUsed="0"/>
+    <w:lsdException w:name="Colorful Shading Accent 6" w:semiHidden="0" w:uiPriority="71" w:unhideWhenUsed="0"/>
+    <w:lsdException w:name="Colorful List Accent 6" w:semiHidden="0" w:uiPriority="72" w:unhideWhenUsed="0"/>
+    <w:lsdException w:name="Colorful Grid Accent 6" w:semiHidden="0" w:uiPriority="73" w:unhideWhenUsed="0"/>
+    <w:lsdException w:name="Subtle Emphasis" w:semiHidden="0" w:uiPriority="19" w:unhideWhenUsed="0" w:qFormat="1"/>
+    <w:lsdException w:name="Intense Emphasis" w:semiHidden="0" w:uiPriority="21" w:unhideWhenUsed="0" w:qFormat="1"/>
+    <w:lsdException w:name="Subtle Reference" w:semiHidden="0" w:uiPriority="31" w:unhideWhenUsed="0" w:qFormat="1"/>
+    <w:lsdException w:name="Intense Reference" w:semiHidden="0" w:uiPriority="32" w:unhideWhenUsed="0" w:qFormat="1"/>
+    <w:lsdException w:name="Book Title" w:semiHidden="0" w:uiPriority="33" w:unhideWhenUsed="0" w:qFormat="1"/>
+    <w:lsdException w:name="Bibliography" w:uiPriority="37"/>
+    <w:lsdException w:name="TOC Heading" w:uiPriority="39" w:qFormat="1"/>
+  </w:latentStyles>
+  <w:style w:type="paragraph" w:default="1" w:styleId="Normal">
+    <w:name w:val="Normal"/>
+    <w:qFormat/>
+  </w:style>
+  <w:style w:type="paragraph" w:styleId="Heading1">
+    <w:name w:val="heading 1"/>
+    <w:basedOn w:val="Normal"/>
+    <w:next w:val="Normal"/>
+    <w:link w:val="Heading1Char"/>
+    <w:uiPriority w:val="9"/>
+    <w:qFormat/>
+    <w:rsid w:val="00F37C3A"/>
+    <w:pPr>
+      <w:keepNext/>
+      <w:keepLines/>
+      <w:spacing w:before="240"/>
+      <w:outlineLvl w:val="0"/>
+    </w:pPr>
+    <w:rPr>
+      <w:rFonts w:asciiTheme="majorHAnsi" w:eastAsiaTheme="majorEastAsia" w:hAnsiTheme="majorHAnsi" w:cstheme="majorBidi"/>
+      <w:color w:val="2F5496" w:themeColor="accent1" w:themeShade="BF"/>
+      <w:sz w:val="32"/>
+      <w:szCs w:val="32"/>
+    </w:rPr>
+  </w:style>
+  <w:style w:type="paragraph" w:styleId="Heading2">
+    <w:name w:val="heading 2"/>
+    <w:basedOn w:val="Normal"/>
+    <w:next w:val="Normal"/>
+    <w:link w:val="Heading2Char"/>
+    <w:uiPriority w:val="9"/>
+    <w:unhideWhenUsed/>
+    <w:qFormat/>
+    <w:rsid w:val="00F37C3A"/>
+    <w:pPr>
+      <w:keepNext/>
+      <w:keepLines/>
+      <w:spacing w:before="40"/>
+      <w:outlineLvl w:val="1"/>
+    </w:pPr>
+    <w:rPr>
+      <w:rFonts w:asciiTheme="majorHAnsi" w:eastAsiaTheme="majorEastAsia" w:hAnsiTheme="majorHAnsi" w:cstheme="majorBidi"/>
+      <w:color w:val="2F5496" w:themeColor="accent1" w:themeShade="BF"/>
+      <w:sz w:val="26"/>
+      <w:szCs w:val="26"/>
+    </w:rPr>
+  </w:style>
+  <w:style w:type="paragraph" w:styleId="Heading3">
+    <w:name w:val="heading 3"/>
+    <w:basedOn w:val="Normal"/>
+    <w:next w:val="Normal"/>
+    <w:link w:val="Heading3Char"/>
+    <w:uiPriority w:val="9"/>
+    <w:unhideWhenUsed/>
+    <w:qFormat/>
+    <w:rsid w:val="00F90EBC"/>
+    <w:pPr>
+      <w:keepNext/>
+      <w:keepLines/>
+      <w:spacing w:before="40"/>
+      <w:outlineLvl w:val="2"/>
+    </w:pPr>
+    <w:rPr>
+      <w:rFonts w:asciiTheme="majorHAnsi" w:eastAsiaTheme="majorEastAsia" w:hAnsiTheme="majorHAnsi" w:cstheme="majorBidi"/>
+      <w:color w:val="1F3763" w:themeColor="accent1" w:themeShade="7F"/>
+    </w:rPr>
+  </w:style>
+  <w:style w:type="character" w:default="1" w:styleId="DefaultParagraphFont">
+    <w:name w:val="Default Paragraph Font"/>
+    <w:uiPriority w:val="1"/>
+    <w:semiHidden/>
+    <w:unhideWhenUsed/>
+  </w:style>
+  <w:style w:type="table" w:default="1" w:styleId="TableNormal">
+    <w:name w:val="Normal Table"/>
+    <w:uiPriority w:val="99"/>
+    <w:semiHidden/>
+    <w:unhideWhenUsed/>
+    <w:tblPr>
+      <w:tblInd w:w="0" w:type="dxa"/>
+      <w:tblCellMar>
+        <w:top w:w="0" w:type="dxa"/>
+        <w:left w:w="108" w:type="dxa"/>
+        <w:bottom w:w="0" w:type="dxa"/>
+        <w:right w:w="108" w:type="dxa"/>
+      </w:tblCellMar>
+    </w:tblPr>
+  </w:style>
+  <w:style w:type="numbering" w:default="1" w:styleId="NoList">
+    <w:name w:val="No List"/>
+    <w:uiPriority w:val="99"/>
+    <w:semiHidden/>
+    <w:unhideWhenUsed/>
+  </w:style>
+  <w:style w:type="paragraph" w:styleId="NormalWeb">
+    <w:name w:val="Normal (Web)"/>
+    <w:basedOn w:val="Normal"/>
+    <w:uiPriority w:val="99"/>
+    <w:semiHidden/>
+    <w:unhideWhenUsed/>
+    <w:rsid w:val="00E02A2B"/>
+    <w:pPr>
+      <w:spacing w:before="100" w:beforeAutospacing="1" w:after="100" w:afterAutospacing="1"/>
+    </w:pPr>
+    <w:rPr>
+      <w:rFonts w:ascii="Times New Roman" w:eastAsia="Times New Roman" w:hAnsi="Times New Roman" w:cs="Times New Roman"/>
+      <w:lang w:eastAsia="en-AU"/>
+    </w:rPr>
+  </w:style>
+  <w:style w:type="character" w:customStyle="1" w:styleId="Heading1Char">
+    <w:name w:val="Heading 1 Char"/>
+    <w:basedOn w:val="DefaultParagraphFont"/>
+    <w:link w:val="Heading1"/>
+    <w:uiPriority w:val="9"/>
+    <w:rsid w:val="00F37C3A"/>
+    <w:rPr>
+      <w:rFonts w:asciiTheme="majorHAnsi" w:eastAsiaTheme="majorEastAsia" w:hAnsiTheme="majorHAnsi" w:cstheme="majorBidi"/>
+      <w:color w:val="2F5496" w:themeColor="accent1" w:themeShade="BF"/>
+      <w:sz w:val="32"/>
+      <w:szCs w:val="32"/>
+    </w:rPr>
+  </w:style>
+  <w:style w:type="character" w:customStyle="1" w:styleId="Heading2Char">
+    <w:name w:val="Heading 2 Char"/>
+    <w:basedOn w:val="DefaultParagraphFont"/>
+    <w:link w:val="Heading2"/>
+    <w:uiPriority w:val="9"/>
+    <w:rsid w:val="00F37C3A"/>
+    <w:rPr>
+      <w:rFonts w:asciiTheme="majorHAnsi" w:eastAsiaTheme="majorEastAsia" w:hAnsiTheme="majorHAnsi" w:cstheme="majorBidi"/>
+      <w:color w:val="2F5496" w:themeColor="accent1" w:themeShade="BF"/>
+      <w:sz w:val="26"/>
+      <w:szCs w:val="26"/>
+    </w:rPr>
+  </w:style>
+  <w:style w:type="character" w:styleId="Hyperlink">
+    <w:name w:val="Hyperlink"/>
+    <w:basedOn w:val="DefaultParagraphFont"/>
+    <w:uiPriority w:val="99"/>
+    <w:unhideWhenUsed/>
+    <w:rsid w:val="00873308"/>
+    <w:rPr>
+      <w:color w:val="0563C1" w:themeColor="hyperlink"/>
+      <w:u w:val="single"/>
+    </w:rPr>
+  </w:style>
+  <w:style w:type="character" w:customStyle="1" w:styleId="UnresolvedMention">
     <w:name w:val="Unresolved Mention"/>
     <w:basedOn w:val="DefaultParagraphFont"/>
     <w:uiPriority w:val="99"/>
@@ -3295,7 +3191,7 @@
   <a:extraClrSchemeLst/>
   <a:extLst>
     <a:ext uri="{05A4C25C-085E-4340-85A3-A5531E510DB2}">
-      <thm15:themeFamily xmlns:thm15="http://schemas.microsoft.com/office/thememl/2012/main" name="Office Theme" id="{62F939B6-93AF-4DB8-9C6B-D6C7DFDC589F}" vid="{4A3C46E8-61CC-4603-A589-7422A47A8E4A}"/>
+      <thm15:themeFamily xmlns:thm15="http://schemas.microsoft.com/office/thememl/2012/main" xmlns="" name="Office Theme" id="{62F939B6-93AF-4DB8-9C6B-D6C7DFDC589F}" vid="{4A3C46E8-61CC-4603-A589-7422A47A8E4A}"/>
     </a:ext>
   </a:extLst>
 </a:theme>

</xml_diff>

<commit_message>
updated storyboard with draft script
</commit_message>
<xml_diff>
--- a/A3 Report - Working Doc.docx
+++ b/A3 Report - Working Doc.docx
@@ -1,6 +1,6 @@
 
 <file path=word/document.xml><?xml version="1.0" encoding="utf-8"?>
-<w:document xmlns:wpc="http://schemas.microsoft.com/office/word/2010/wordprocessingCanvas" xmlns:mc="http://schemas.openxmlformats.org/markup-compatibility/2006" xmlns:o="urn:schemas-microsoft-com:office:office" xmlns:r="http://schemas.openxmlformats.org/officeDocument/2006/relationships" xmlns:m="http://schemas.openxmlformats.org/officeDocument/2006/math" xmlns:v="urn:schemas-microsoft-com:vml" xmlns:wp14="http://schemas.microsoft.com/office/word/2010/wordprocessingDrawing" xmlns:wp="http://schemas.openxmlformats.org/drawingml/2006/wordprocessingDrawing" xmlns:w10="urn:schemas-microsoft-com:office:word" xmlns:w="http://schemas.openxmlformats.org/wordprocessingml/2006/main" xmlns:w14="http://schemas.microsoft.com/office/word/2010/wordml" xmlns:wpg="http://schemas.microsoft.com/office/word/2010/wordprocessingGroup" xmlns:wpi="http://schemas.microsoft.com/office/word/2010/wordprocessingInk" xmlns:wne="http://schemas.microsoft.com/office/word/2006/wordml" xmlns:wps="http://schemas.microsoft.com/office/word/2010/wordprocessingShape" mc:Ignorable="w14 wp14">
+<w:document xmlns:wpc="http://schemas.microsoft.com/office/word/2010/wordprocessingCanvas" xmlns:cx="http://schemas.microsoft.com/office/drawing/2014/chartex" xmlns:cx1="http://schemas.microsoft.com/office/drawing/2015/9/8/chartex" xmlns:cx2="http://schemas.microsoft.com/office/drawing/2015/10/21/chartex" xmlns:cx3="http://schemas.microsoft.com/office/drawing/2016/5/9/chartex" xmlns:cx4="http://schemas.microsoft.com/office/drawing/2016/5/10/chartex" xmlns:cx5="http://schemas.microsoft.com/office/drawing/2016/5/11/chartex" xmlns:cx6="http://schemas.microsoft.com/office/drawing/2016/5/12/chartex" xmlns:cx7="http://schemas.microsoft.com/office/drawing/2016/5/13/chartex" xmlns:cx8="http://schemas.microsoft.com/office/drawing/2016/5/14/chartex" xmlns:mc="http://schemas.openxmlformats.org/markup-compatibility/2006" xmlns:aink="http://schemas.microsoft.com/office/drawing/2016/ink" xmlns:am3d="http://schemas.microsoft.com/office/drawing/2017/model3d" xmlns:o="urn:schemas-microsoft-com:office:office" xmlns:r="http://schemas.openxmlformats.org/officeDocument/2006/relationships" xmlns:m="http://schemas.openxmlformats.org/officeDocument/2006/math" xmlns:v="urn:schemas-microsoft-com:vml" xmlns:wp14="http://schemas.microsoft.com/office/word/2010/wordprocessingDrawing" xmlns:wp="http://schemas.openxmlformats.org/drawingml/2006/wordprocessingDrawing" xmlns:w10="urn:schemas-microsoft-com:office:word" xmlns:w="http://schemas.openxmlformats.org/wordprocessingml/2006/main" xmlns:w14="http://schemas.microsoft.com/office/word/2010/wordml" xmlns:w15="http://schemas.microsoft.com/office/word/2012/wordml" xmlns:w16cid="http://schemas.microsoft.com/office/word/2016/wordml/cid" xmlns:w16se="http://schemas.microsoft.com/office/word/2015/wordml/symex" xmlns:wpg="http://schemas.microsoft.com/office/word/2010/wordprocessingGroup" xmlns:wpi="http://schemas.microsoft.com/office/word/2010/wordprocessingInk" xmlns:wne="http://schemas.microsoft.com/office/word/2006/wordml" xmlns:wps="http://schemas.microsoft.com/office/word/2010/wordprocessingShape" mc:Ignorable="w14 w15 w16se w16cid wp14">
   <w:body>
     <w:p>
       <w:pPr>
@@ -12,7 +12,15 @@
     </w:p>
     <w:p>
       <w:r>
-        <w:t xml:space="preserve">The purpose of this report is to introduce the team at Prosight and </w:t>
+        <w:t xml:space="preserve">The purpose of this report is to introduce the team at </w:t>
+      </w:r>
+      <w:proofErr w:type="spellStart"/>
+      <w:r>
+        <w:t>Prosight</w:t>
+      </w:r>
+      <w:proofErr w:type="spellEnd"/>
+      <w:r>
+        <w:t xml:space="preserve"> and </w:t>
       </w:r>
       <w:r>
         <w:t>to showcase the project that the team has developed.  This was developed as part of Assignments A2, A3 and A5 for Introduction to IT with RMIT University.</w:t>
@@ -111,7 +119,15 @@
     <w:p/>
     <w:p>
       <w:r>
-        <w:t>I am born and raised in Australia. I have a certificate iv in Engineering (electronics) and a certificate iv in Information Technology. I have completed two units at RMIT University so far and am currently continuing my studies through them working towards a Bachelors's in Information Technology. In my spare time, I like to study, play computer games, and to spend time with my chihuahua Daisy.</w:t>
+        <w:t xml:space="preserve">I am born and raised in Australia. I have a certificate iv in Engineering (electronics) and a certificate iv in Information Technology. I have completed two units at RMIT University so far and am currently continuing my studies through them working towards a </w:t>
+      </w:r>
+      <w:proofErr w:type="spellStart"/>
+      <w:r>
+        <w:t>Bachelors's</w:t>
+      </w:r>
+      <w:proofErr w:type="spellEnd"/>
+      <w:r>
+        <w:t xml:space="preserve"> in Information Technology. In my spare time, I like to study, play computer games, and to spend time with my chihuahua Daisy.</w:t>
       </w:r>
     </w:p>
     <w:p/>
@@ -136,7 +152,23 @@
     <w:p/>
     <w:p>
       <w:r>
-        <w:t>I currently live in Perth with my partner and sausage dogs and work as a mechanical fitter. I have a strong interest in IT specifically in the area of programming. When finishing my Bachelor of IT, I will be persuing a career as a Technical Analyst(Technology detective). My hobbies include gaming, programming and car/motorbike related things.</w:t>
+        <w:t xml:space="preserve">I currently live in Perth with my partner and sausage dogs and work as a mechanical fitter. I have a strong interest in IT specifically in the area of programming. When finishing my Bachelor of IT, I will be </w:t>
+      </w:r>
+      <w:proofErr w:type="spellStart"/>
+      <w:r>
+        <w:t>persuing</w:t>
+      </w:r>
+      <w:proofErr w:type="spellEnd"/>
+      <w:r>
+        <w:t xml:space="preserve"> a career as a Technical </w:t>
+      </w:r>
+      <w:proofErr w:type="gramStart"/>
+      <w:r>
+        <w:t>Analyst(</w:t>
+      </w:r>
+      <w:proofErr w:type="gramEnd"/>
+      <w:r>
+        <w:t>Technology detective). My hobbies include gaming, programming and car/motorbike related things.</w:t>
       </w:r>
     </w:p>
     <w:p/>
@@ -161,7 +193,31 @@
     <w:p/>
     <w:p>
       <w:r>
-        <w:t xml:space="preserve">I live in a remote mining town 16 hours drive North of Perth, W.A called Tom Price. Currently working as a haul truck driver. I’m a dog groomer by trade, dogs are a massive part of my life and I am a dog mum of 3. I.T is another passion of mine and I am very keen to start a career in this field. My interest started in I.T at around the age of 14, my parents bought me my first laptop and I would spend hours on MySpace creating and writing HTML for my page. I love all things about technology but my main interests revolve around I.T support and web/software design. </w:t>
+        <w:t xml:space="preserve">I live in a remote mining town 16 </w:t>
+      </w:r>
+      <w:proofErr w:type="spellStart"/>
+      <w:r>
+        <w:t>hours</w:t>
+      </w:r>
+      <w:proofErr w:type="spellEnd"/>
+      <w:r>
+        <w:t xml:space="preserve"> drive North of Perth, W.A called Tom Price. Currently working as a haul truck driver. I’m a dog groomer by trade, dogs are a massive part of my life and I am a dog mum of 3. I.T is another passion of mine and I am very keen to start a career in this field. My interest started in I.T at around the age of 14, my parents bought me my first laptop and I would spend hours on </w:t>
+      </w:r>
+      <w:proofErr w:type="spellStart"/>
+      <w:r>
+        <w:t>MySpace</w:t>
+      </w:r>
+      <w:proofErr w:type="spellEnd"/>
+      <w:r>
+        <w:t xml:space="preserve"> creating and writing HTML for my page. I love all things about </w:t>
+      </w:r>
+      <w:proofErr w:type="gramStart"/>
+      <w:r>
+        <w:t>technology</w:t>
+      </w:r>
+      <w:proofErr w:type="gramEnd"/>
+      <w:r>
+        <w:t xml:space="preserve"> but my main interests revolve around I.T support and web/software design. </w:t>
       </w:r>
     </w:p>
     <w:p/>
@@ -204,11 +260,20 @@
         <w:t>The team assessed the way we worked together for Assignment 2</w:t>
       </w:r>
       <w:r>
-        <w:t xml:space="preserve"> and looked at where we could improve for A2.  As a group we where happy with the way we worked and plan to continue this way.  The tools we used where a mixture of GitHub, Google Docs, Discord and Canva to communicate and produce the assignment.  The individual team comments are below.</w:t>
-      </w:r>
-    </w:p>
-    <w:p/>
-    <w:p>
+        <w:t xml:space="preserve"> and looked at where we could improve for A2.  As a group </w:t>
+      </w:r>
+      <w:proofErr w:type="spellStart"/>
+      <w:r>
+        <w:t>we where</w:t>
+      </w:r>
+      <w:proofErr w:type="spellEnd"/>
+      <w:r>
+        <w:t xml:space="preserve"> happy with the way we worked and plan to continue this way.  The tools we used where a mixture of GitHub, Google Docs, Discord and Canva to communicate and produce the assignment.  The individual team comments are below.</w:t>
+      </w:r>
+    </w:p>
+    <w:p/>
+    <w:p>
+      <w:proofErr w:type="gramStart"/>
       <w:r>
         <w:rPr>
           <w:b/>
@@ -223,7 +288,15 @@
           <w:i/>
           <w:iCs/>
         </w:rPr>
-        <w:t>  - During assignment 2, the group worked really well together.  Communication was open and we worked well on our assigned tasks.  I don’t anticipate any requirements to change the way we worked to A3.</w:t>
+        <w:t>  -</w:t>
+      </w:r>
+      <w:proofErr w:type="gramEnd"/>
+      <w:r>
+        <w:rPr>
+          <w:i/>
+          <w:iCs/>
+        </w:rPr>
+        <w:t xml:space="preserve"> During assignment 2, the group worked really well together.  Communication was open and we worked well on our assigned tasks.  I don’t anticipate any requirements to change the way we worked to A3.</w:t>
       </w:r>
     </w:p>
     <w:p>
@@ -241,7 +314,23 @@
           <w:i/>
           <w:iCs/>
         </w:rPr>
-        <w:t>- I feel like the tools we had in place for assignment 2 worked fine. The only addition I can see in this next assignment is the recording and editing of short video clips for our ProSight presentation.</w:t>
+        <w:t xml:space="preserve">- I feel like the tools we had in place for assignment 2 worked fine. The only addition I can see in this next assignment is the recording and editing of short video clips for our </w:t>
+      </w:r>
+      <w:proofErr w:type="spellStart"/>
+      <w:r>
+        <w:rPr>
+          <w:i/>
+          <w:iCs/>
+        </w:rPr>
+        <w:t>ProSight</w:t>
+      </w:r>
+      <w:proofErr w:type="spellEnd"/>
+      <w:r>
+        <w:rPr>
+          <w:i/>
+          <w:iCs/>
+        </w:rPr>
+        <w:t xml:space="preserve"> presentation.</w:t>
       </w:r>
     </w:p>
     <w:p>
@@ -302,6 +391,13 @@
         </w:rPr>
         <w:t xml:space="preserve">Shane - </w:t>
       </w:r>
+      <w:r>
+        <w:rPr>
+          <w:i/>
+          <w:iCs/>
+        </w:rPr>
+        <w:t>I thought our team worked well, with good communication utilizing Discord which we will continue to do through in assignment three.</w:t>
+      </w:r>
     </w:p>
     <w:p/>
     <w:p/>
@@ -330,7 +426,7 @@
           <w:i/>
           <w:iCs/>
         </w:rPr>
-        <w:t xml:space="preserve"> - As I have been working in IT for approaching 19 years, my career plan is quite a way down the path.  Part of this is working towards the skills required for my ideal role which will allow me to take the next step in my career.  My ideal role involves working with customers to resolve their issues across Google technologies. It is a global role that involves working </w:t>
+        <w:t xml:space="preserve"> - As I have been working in IT for approaching 19 years, my career plan is quite a way down the path.  Part of this is working towards the skills required for my ideal role which will allow me to take the next step in my career.  My ideal role involves working with customers </w:t>
       </w:r>
       <w:r>
         <w:rPr>
@@ -338,7 +434,7 @@
           <w:iCs/>
         </w:rPr>
         <w:lastRenderedPageBreak/>
-        <w:t>across a variety of industries and companies. What makes this appealing to me is that it is a cross-functional role that requires a wide range of both technical and soft skills. This offers a varied work environment with the opportunity to make an impact in the growth market of the cloud.  One of the macro goals in my career plan is to achieve the Bachelor of IT qualification in the next 5 years.   </w:t>
+        <w:t>to resolve their issues across Google technologies. It is a global role that involves working across a variety of industries and companies. What makes this appealing to me is that it is a cross-functional role that requires a wide range of both technical and soft skills. This offers a varied work environment with the opportunity to make an impact in the growth market of the cloud.  One of the macro goals in my career plan is to achieve the Bachelor of IT qualification in the next 5 years.   </w:t>
       </w:r>
     </w:p>
     <w:p>
@@ -413,6 +509,32 @@
         </w:rPr>
         <w:t>Shane</w:t>
       </w:r>
+      <w:r>
+        <w:rPr>
+          <w:b/>
+          <w:bCs/>
+          <w:i/>
+          <w:iCs/>
+        </w:rPr>
+        <w:t xml:space="preserve"> </w:t>
+      </w:r>
+      <w:r>
+        <w:rPr>
+          <w:i/>
+          <w:iCs/>
+        </w:rPr>
+        <w:t>- Currently I work as a consumer representative for South West Metro Health Services. My passion has always been with computers and software and my ideal job would be a games developer or 3d artist. I want to be able to love the work I do and not have it feel like a job, so I daydream about releasing indie games to market one day. I think my approach to my ideal career would be entrepreneurial in nature, which is different to my teammates.</w:t>
+      </w:r>
+    </w:p>
+    <w:p>
+      <w:pPr>
+        <w:rPr>
+          <w:b/>
+          <w:bCs/>
+          <w:i/>
+          <w:iCs/>
+        </w:rPr>
+      </w:pPr>
     </w:p>
     <w:p/>
     <w:p>
@@ -638,7 +760,15 @@
       </w:r>
       <w:r>
         <w:br/>
-        <w:t xml:space="preserve">Alex and Emily focus more on sensation, whereas Shane, Brandon and Natalie lean more towards intuition. Sensors use facts to make a decision while Intuitives look at the big picture. </w:t>
+        <w:t xml:space="preserve">Alex and Emily focus more on sensation, whereas Shane, Brandon and Natalie lean more towards intuition. Sensors use facts to make a decision while </w:t>
+      </w:r>
+      <w:proofErr w:type="spellStart"/>
+      <w:r>
+        <w:t>Intuitives</w:t>
+      </w:r>
+      <w:proofErr w:type="spellEnd"/>
+      <w:r>
+        <w:t xml:space="preserve"> look at the big picture. </w:t>
       </w:r>
     </w:p>
     <w:p>
@@ -881,7 +1011,7 @@
       </w:r>
     </w:p>
     <w:p>
-      <w:hyperlink r:id="rId6" w:history="1">
+      <w:hyperlink r:id="rId5" w:history="1">
         <w:r>
           <w:rPr>
             <w:rStyle w:val="Hyperlink"/>
@@ -901,7 +1031,7 @@
       </w:r>
     </w:p>
     <w:p>
-      <w:hyperlink r:id="rId7" w:history="1">
+      <w:hyperlink r:id="rId6" w:history="1">
         <w:r>
           <w:rPr>
             <w:rStyle w:val="Hyperlink"/>
@@ -980,7 +1110,23 @@
           <w:i/>
           <w:iCs/>
         </w:rPr>
-        <w:t>Add github log</w:t>
+        <w:t xml:space="preserve">Add </w:t>
+      </w:r>
+      <w:proofErr w:type="spellStart"/>
+      <w:r>
+        <w:rPr>
+          <w:i/>
+          <w:iCs/>
+        </w:rPr>
+        <w:t>github</w:t>
+      </w:r>
+      <w:proofErr w:type="spellEnd"/>
+      <w:r>
+        <w:rPr>
+          <w:i/>
+          <w:iCs/>
+        </w:rPr>
+        <w:t xml:space="preserve"> log</w:t>
       </w:r>
     </w:p>
     <w:p>
@@ -1018,7 +1164,23 @@
           <w:i/>
           <w:iCs/>
         </w:rPr>
-        <w:t xml:space="preserve">Our Github activity log reflects how well everyone participated in this assignment. It shows consistent work over the past few weeks and contributions by everyone in the group. In total there has been 81 commits to the repository showing the consistency of uploads. </w:t>
+        <w:t xml:space="preserve">Our </w:t>
+      </w:r>
+      <w:proofErr w:type="spellStart"/>
+      <w:r>
+        <w:rPr>
+          <w:i/>
+          <w:iCs/>
+        </w:rPr>
+        <w:t>Github</w:t>
+      </w:r>
+      <w:proofErr w:type="spellEnd"/>
+      <w:r>
+        <w:rPr>
+          <w:i/>
+          <w:iCs/>
+        </w:rPr>
+        <w:t xml:space="preserve"> activity log reflects how well everyone participated in this assignment. It shows consistent work over the past few weeks and contributions by everyone in the group. In total there has been 81 commits to the repository showing the consistency of uploads. </w:t>
       </w:r>
     </w:p>
     <w:p>
@@ -1158,7 +1320,10 @@
         <w:t xml:space="preserve"> find relevant study material suited to my learning style/learning profile</w:t>
       </w:r>
       <w:r>
-        <w:t>.  We think that if this is something that we are finding</w:t>
+        <w:t xml:space="preserve">.  We think that if this is something that we </w:t>
+      </w:r>
+      <w:r>
+        <w:t xml:space="preserve">would find useful, as a group of remote students, then other students are likely in the same situation.  </w:t>
       </w:r>
     </w:p>
     <w:p/>
@@ -1293,13 +1458,16 @@
           <w:iCs/>
         </w:rPr>
       </w:pPr>
-      <w:r>
-        <w:rPr>
-          <w:i/>
-          <w:iCs/>
-        </w:rPr>
+      <w:proofErr w:type="spellStart"/>
+      <w:r>
+        <w:rPr>
+          <w:i/>
+          <w:iCs/>
+        </w:rPr>
+        <w:lastRenderedPageBreak/>
         <w:t>Codeacademy</w:t>
       </w:r>
+      <w:proofErr w:type="spellEnd"/>
     </w:p>
     <w:p>
       <w:pPr>
@@ -1317,7 +1485,6 @@
           <w:i/>
           <w:iCs/>
         </w:rPr>
-        <w:lastRenderedPageBreak/>
         <w:t>Stanford Online</w:t>
       </w:r>
     </w:p>
@@ -1332,6 +1499,7 @@
           <w:iCs/>
         </w:rPr>
       </w:pPr>
+      <w:proofErr w:type="spellStart"/>
       <w:r>
         <w:rPr>
           <w:i/>
@@ -1339,6 +1507,7 @@
         </w:rPr>
         <w:t>OpenCulture</w:t>
       </w:r>
+      <w:proofErr w:type="spellEnd"/>
     </w:p>
     <w:p>
       <w:pPr>
@@ -1368,7 +1537,15 @@
     <w:p/>
     <w:p>
       <w:r>
-        <w:t>What Prosight’s solution offers is a bridge of these technologies.  Incorporating a learning style quiz alone does not offer a unique solution, however allowing students to search within the site and have results returned, either from an internal course catalogue, or from external sources that are appropriately matched to the student, will be a unique value proposition for our solution.</w:t>
+        <w:t xml:space="preserve">What </w:t>
+      </w:r>
+      <w:proofErr w:type="spellStart"/>
+      <w:r>
+        <w:t>Prosight’s</w:t>
+      </w:r>
+      <w:proofErr w:type="spellEnd"/>
+      <w:r>
+        <w:t xml:space="preserve"> solution offers is a bridge of these technologies.  Incorporating a learning style quiz alone does not offer a unique solution, however allowing students to search within the site and have results returned, either from an internal course catalogue, or from external sources that are appropriately matched to the student, will be a unique value proposition for our solution.</w:t>
       </w:r>
     </w:p>
     <w:p/>
@@ -1397,6 +1574,509 @@
         <w:t>Aims</w:t>
       </w:r>
     </w:p>
+    <w:p>
+      <w:pPr>
+        <w:pStyle w:val="NormalWeb"/>
+        <w:spacing w:before="0" w:beforeAutospacing="0" w:after="0" w:afterAutospacing="0"/>
+        <w:rPr>
+          <w:rFonts w:asciiTheme="minorHAnsi" w:hAnsiTheme="minorHAnsi" w:cs="Arial"/>
+          <w:color w:val="000000"/>
+        </w:rPr>
+      </w:pPr>
+      <w:r>
+        <w:rPr>
+          <w:rFonts w:asciiTheme="minorHAnsi" w:hAnsiTheme="minorHAnsi" w:cs="Arial"/>
+          <w:color w:val="000000"/>
+        </w:rPr>
+        <w:t>The Big, Hairy, Audacious Goal of our project is to improve education of Australian students by simplifying the access to online resources appropriately matched to allow a student to learn in the best way possible for each individual student. </w:t>
+      </w:r>
+    </w:p>
+    <w:p>
+      <w:pPr>
+        <w:rPr>
+          <w:rFonts w:cs="Arial"/>
+          <w:color w:val="000000"/>
+        </w:rPr>
+      </w:pPr>
+    </w:p>
+    <w:p>
+      <w:pPr>
+        <w:pStyle w:val="NormalWeb"/>
+        <w:spacing w:before="0" w:beforeAutospacing="0" w:after="0" w:afterAutospacing="0"/>
+        <w:rPr>
+          <w:rFonts w:asciiTheme="minorHAnsi" w:hAnsiTheme="minorHAnsi" w:cs="Arial"/>
+          <w:color w:val="000000"/>
+        </w:rPr>
+      </w:pPr>
+      <w:r>
+        <w:rPr>
+          <w:rFonts w:asciiTheme="minorHAnsi" w:hAnsiTheme="minorHAnsi" w:cs="Arial"/>
+          <w:color w:val="000000"/>
+        </w:rPr>
+        <w:t>As a group this is our core goal, we know that this is an ambitious goal, but the purpose of this is to drive the company forward and define how we do business.</w:t>
+      </w:r>
+    </w:p>
+    <w:p>
+      <w:pPr>
+        <w:rPr>
+          <w:rFonts w:cs="Arial"/>
+          <w:color w:val="000000"/>
+        </w:rPr>
+      </w:pPr>
+    </w:p>
+    <w:p>
+      <w:pPr>
+        <w:pStyle w:val="NormalWeb"/>
+        <w:spacing w:before="0" w:beforeAutospacing="0" w:after="0" w:afterAutospacing="0"/>
+        <w:rPr>
+          <w:rFonts w:asciiTheme="minorHAnsi" w:hAnsiTheme="minorHAnsi" w:cs="Arial"/>
+          <w:color w:val="000000"/>
+        </w:rPr>
+      </w:pPr>
+      <w:r>
+        <w:rPr>
+          <w:rFonts w:asciiTheme="minorHAnsi" w:hAnsiTheme="minorHAnsi" w:cs="Arial"/>
+          <w:color w:val="000000"/>
+        </w:rPr>
+        <w:t>In order to be able to deliver this goal, we will have a number of projects which will take us closer.  The first project we are working on is to deliver a website that will enable us to build on and deliver content.  The goals and aims of this project are detailed below.</w:t>
+      </w:r>
+    </w:p>
+    <w:p>
+      <w:pPr>
+        <w:rPr>
+          <w:rFonts w:cs="Arial"/>
+          <w:color w:val="000000"/>
+        </w:rPr>
+      </w:pPr>
+    </w:p>
+    <w:p>
+      <w:pPr>
+        <w:pStyle w:val="NormalWeb"/>
+        <w:spacing w:before="0" w:beforeAutospacing="0" w:after="0" w:afterAutospacing="0"/>
+        <w:rPr>
+          <w:rFonts w:asciiTheme="minorHAnsi" w:hAnsiTheme="minorHAnsi" w:cs="Arial"/>
+          <w:color w:val="000000"/>
+        </w:rPr>
+      </w:pPr>
+      <w:r>
+        <w:rPr>
+          <w:rFonts w:asciiTheme="minorHAnsi" w:hAnsiTheme="minorHAnsi" w:cs="Arial"/>
+          <w:color w:val="000000"/>
+        </w:rPr>
+        <w:t>Aims of the project:</w:t>
+      </w:r>
+    </w:p>
+    <w:p>
+      <w:pPr>
+        <w:pStyle w:val="NormalWeb"/>
+        <w:numPr>
+          <w:ilvl w:val="0"/>
+          <w:numId w:val="6"/>
+        </w:numPr>
+        <w:spacing w:before="0" w:beforeAutospacing="0" w:after="0" w:afterAutospacing="0"/>
+        <w:textAlignment w:val="baseline"/>
+        <w:rPr>
+          <w:rFonts w:asciiTheme="minorHAnsi" w:hAnsiTheme="minorHAnsi" w:cs="Arial"/>
+          <w:color w:val="000000"/>
+        </w:rPr>
+      </w:pPr>
+      <w:r>
+        <w:rPr>
+          <w:rFonts w:asciiTheme="minorHAnsi" w:hAnsiTheme="minorHAnsi" w:cs="Arial"/>
+          <w:color w:val="000000"/>
+        </w:rPr>
+        <w:t>To have a service that students can register with</w:t>
+      </w:r>
+    </w:p>
+    <w:p>
+      <w:pPr>
+        <w:pStyle w:val="NormalWeb"/>
+        <w:numPr>
+          <w:ilvl w:val="0"/>
+          <w:numId w:val="6"/>
+        </w:numPr>
+        <w:spacing w:before="0" w:beforeAutospacing="0" w:after="0" w:afterAutospacing="0"/>
+        <w:textAlignment w:val="baseline"/>
+        <w:rPr>
+          <w:rFonts w:asciiTheme="minorHAnsi" w:hAnsiTheme="minorHAnsi" w:cs="Arial"/>
+          <w:color w:val="000000"/>
+        </w:rPr>
+      </w:pPr>
+      <w:r>
+        <w:rPr>
+          <w:rFonts w:asciiTheme="minorHAnsi" w:hAnsiTheme="minorHAnsi" w:cs="Arial"/>
+          <w:color w:val="000000"/>
+        </w:rPr>
+        <w:t>To allow students to complete learning assessments to define their learning style</w:t>
+      </w:r>
+    </w:p>
+    <w:p>
+      <w:pPr>
+        <w:pStyle w:val="NormalWeb"/>
+        <w:numPr>
+          <w:ilvl w:val="0"/>
+          <w:numId w:val="6"/>
+        </w:numPr>
+        <w:spacing w:before="0" w:beforeAutospacing="0" w:after="0" w:afterAutospacing="0"/>
+        <w:textAlignment w:val="baseline"/>
+        <w:rPr>
+          <w:rFonts w:asciiTheme="minorHAnsi" w:hAnsiTheme="minorHAnsi" w:cs="Arial"/>
+          <w:color w:val="000000"/>
+        </w:rPr>
+      </w:pPr>
+      <w:r>
+        <w:rPr>
+          <w:rFonts w:asciiTheme="minorHAnsi" w:hAnsiTheme="minorHAnsi" w:cs="Arial"/>
+          <w:color w:val="000000"/>
+        </w:rPr>
+        <w:t>To develop student learning profiles from these assessments.</w:t>
+      </w:r>
+    </w:p>
+    <w:p>
+      <w:pPr>
+        <w:pStyle w:val="NormalWeb"/>
+        <w:numPr>
+          <w:ilvl w:val="0"/>
+          <w:numId w:val="6"/>
+        </w:numPr>
+        <w:spacing w:before="0" w:beforeAutospacing="0" w:after="0" w:afterAutospacing="0"/>
+        <w:textAlignment w:val="baseline"/>
+        <w:rPr>
+          <w:rFonts w:asciiTheme="minorHAnsi" w:hAnsiTheme="minorHAnsi" w:cs="Arial"/>
+          <w:color w:val="000000"/>
+        </w:rPr>
+      </w:pPr>
+      <w:r>
+        <w:rPr>
+          <w:rFonts w:asciiTheme="minorHAnsi" w:hAnsiTheme="minorHAnsi" w:cs="Arial"/>
+          <w:color w:val="000000"/>
+        </w:rPr>
+        <w:t>To have a content repository that can be searched by students</w:t>
+      </w:r>
+    </w:p>
+    <w:p>
+      <w:pPr>
+        <w:pStyle w:val="NormalWeb"/>
+        <w:numPr>
+          <w:ilvl w:val="0"/>
+          <w:numId w:val="6"/>
+        </w:numPr>
+        <w:spacing w:before="0" w:beforeAutospacing="0" w:after="0" w:afterAutospacing="0"/>
+        <w:textAlignment w:val="baseline"/>
+        <w:rPr>
+          <w:rFonts w:asciiTheme="minorHAnsi" w:hAnsiTheme="minorHAnsi" w:cs="Arial"/>
+          <w:color w:val="000000"/>
+        </w:rPr>
+      </w:pPr>
+      <w:r>
+        <w:rPr>
+          <w:rFonts w:asciiTheme="minorHAnsi" w:hAnsiTheme="minorHAnsi" w:cs="Arial"/>
+          <w:color w:val="000000"/>
+        </w:rPr>
+        <w:t>To recommend resources to students that match their Learning Profile.</w:t>
+      </w:r>
+    </w:p>
+    <w:p>
+      <w:pPr>
+        <w:rPr>
+          <w:rFonts w:cs="Arial"/>
+          <w:color w:val="000000"/>
+        </w:rPr>
+      </w:pPr>
+    </w:p>
+    <w:p>
+      <w:pPr>
+        <w:pStyle w:val="NormalWeb"/>
+        <w:spacing w:before="0" w:beforeAutospacing="0" w:after="0" w:afterAutospacing="0"/>
+        <w:rPr>
+          <w:rFonts w:asciiTheme="minorHAnsi" w:hAnsiTheme="minorHAnsi" w:cs="Arial"/>
+          <w:color w:val="000000"/>
+        </w:rPr>
+      </w:pPr>
+      <w:r>
+        <w:rPr>
+          <w:rFonts w:asciiTheme="minorHAnsi" w:hAnsiTheme="minorHAnsi" w:cs="Arial"/>
+          <w:color w:val="000000"/>
+        </w:rPr>
+        <w:t>Key goals of the project:</w:t>
+      </w:r>
+    </w:p>
+    <w:p>
+      <w:pPr>
+        <w:pStyle w:val="NormalWeb"/>
+        <w:numPr>
+          <w:ilvl w:val="0"/>
+          <w:numId w:val="7"/>
+        </w:numPr>
+        <w:spacing w:before="0" w:beforeAutospacing="0" w:after="0" w:afterAutospacing="0"/>
+        <w:textAlignment w:val="baseline"/>
+        <w:rPr>
+          <w:rFonts w:asciiTheme="minorHAnsi" w:hAnsiTheme="minorHAnsi" w:cs="Arial"/>
+          <w:color w:val="000000"/>
+        </w:rPr>
+      </w:pPr>
+      <w:r>
+        <w:rPr>
+          <w:rFonts w:asciiTheme="minorHAnsi" w:hAnsiTheme="minorHAnsi" w:cs="Arial"/>
+          <w:color w:val="000000"/>
+        </w:rPr>
+        <w:t>Create a website</w:t>
+      </w:r>
+    </w:p>
+    <w:p>
+      <w:pPr>
+        <w:pStyle w:val="NormalWeb"/>
+        <w:numPr>
+          <w:ilvl w:val="0"/>
+          <w:numId w:val="7"/>
+        </w:numPr>
+        <w:spacing w:before="0" w:beforeAutospacing="0" w:after="0" w:afterAutospacing="0"/>
+        <w:textAlignment w:val="baseline"/>
+        <w:rPr>
+          <w:rFonts w:asciiTheme="minorHAnsi" w:hAnsiTheme="minorHAnsi" w:cs="Arial"/>
+          <w:color w:val="000000"/>
+        </w:rPr>
+      </w:pPr>
+      <w:r>
+        <w:rPr>
+          <w:rFonts w:asciiTheme="minorHAnsi" w:hAnsiTheme="minorHAnsi" w:cs="Arial"/>
+          <w:color w:val="000000"/>
+        </w:rPr>
+        <w:t>Develop learning assessments that can be used</w:t>
+      </w:r>
+    </w:p>
+    <w:p>
+      <w:pPr>
+        <w:pStyle w:val="NormalWeb"/>
+        <w:numPr>
+          <w:ilvl w:val="0"/>
+          <w:numId w:val="7"/>
+        </w:numPr>
+        <w:spacing w:before="0" w:beforeAutospacing="0" w:after="0" w:afterAutospacing="0"/>
+        <w:textAlignment w:val="baseline"/>
+        <w:rPr>
+          <w:rFonts w:asciiTheme="minorHAnsi" w:hAnsiTheme="minorHAnsi" w:cs="Arial"/>
+          <w:color w:val="000000"/>
+        </w:rPr>
+      </w:pPr>
+      <w:r>
+        <w:rPr>
+          <w:rFonts w:asciiTheme="minorHAnsi" w:hAnsiTheme="minorHAnsi" w:cs="Arial"/>
+          <w:color w:val="000000"/>
+        </w:rPr>
+        <w:t>Create a data service to manage student identities and learning styles</w:t>
+      </w:r>
+    </w:p>
+    <w:p>
+      <w:pPr>
+        <w:pStyle w:val="NormalWeb"/>
+        <w:numPr>
+          <w:ilvl w:val="0"/>
+          <w:numId w:val="7"/>
+        </w:numPr>
+        <w:spacing w:before="0" w:beforeAutospacing="0" w:after="0" w:afterAutospacing="0"/>
+        <w:textAlignment w:val="baseline"/>
+        <w:rPr>
+          <w:rFonts w:asciiTheme="minorHAnsi" w:hAnsiTheme="minorHAnsi" w:cs="Arial"/>
+          <w:color w:val="000000"/>
+        </w:rPr>
+      </w:pPr>
+      <w:r>
+        <w:rPr>
+          <w:rFonts w:asciiTheme="minorHAnsi" w:hAnsiTheme="minorHAnsi" w:cs="Arial"/>
+          <w:color w:val="000000"/>
+        </w:rPr>
+        <w:t>Create a data service to hold content</w:t>
+      </w:r>
+    </w:p>
+    <w:p>
+      <w:pPr>
+        <w:pStyle w:val="NormalWeb"/>
+        <w:numPr>
+          <w:ilvl w:val="0"/>
+          <w:numId w:val="7"/>
+        </w:numPr>
+        <w:spacing w:before="0" w:beforeAutospacing="0" w:after="0" w:afterAutospacing="0"/>
+        <w:textAlignment w:val="baseline"/>
+        <w:rPr>
+          <w:rFonts w:asciiTheme="minorHAnsi" w:hAnsiTheme="minorHAnsi" w:cs="Arial"/>
+          <w:color w:val="000000"/>
+        </w:rPr>
+      </w:pPr>
+      <w:r>
+        <w:rPr>
+          <w:rFonts w:asciiTheme="minorHAnsi" w:hAnsiTheme="minorHAnsi" w:cs="Arial"/>
+          <w:color w:val="000000"/>
+        </w:rPr>
+        <w:t>Have a service to find, import and classify content</w:t>
+      </w:r>
+    </w:p>
+    <w:p>
+      <w:pPr>
+        <w:pStyle w:val="NormalWeb"/>
+        <w:numPr>
+          <w:ilvl w:val="0"/>
+          <w:numId w:val="7"/>
+        </w:numPr>
+        <w:spacing w:before="0" w:beforeAutospacing="0" w:after="0" w:afterAutospacing="0"/>
+        <w:textAlignment w:val="baseline"/>
+        <w:rPr>
+          <w:rFonts w:asciiTheme="minorHAnsi" w:hAnsiTheme="minorHAnsi" w:cs="Arial"/>
+          <w:color w:val="000000"/>
+        </w:rPr>
+      </w:pPr>
+      <w:r>
+        <w:rPr>
+          <w:rFonts w:asciiTheme="minorHAnsi" w:hAnsiTheme="minorHAnsi" w:cs="Arial"/>
+          <w:color w:val="000000"/>
+        </w:rPr>
+        <w:t>Build a recommendations engine to recommend content to students.</w:t>
+      </w:r>
+    </w:p>
+    <w:p>
+      <w:pPr>
+        <w:pStyle w:val="NormalWeb"/>
+        <w:spacing w:before="240" w:beforeAutospacing="0" w:after="240" w:afterAutospacing="0"/>
+        <w:rPr>
+          <w:rFonts w:asciiTheme="minorHAnsi" w:hAnsiTheme="minorHAnsi" w:cs="Arial"/>
+          <w:color w:val="000000"/>
+        </w:rPr>
+      </w:pPr>
+      <w:r>
+        <w:rPr>
+          <w:rFonts w:asciiTheme="minorHAnsi" w:hAnsiTheme="minorHAnsi" w:cs="Arial"/>
+          <w:color w:val="000000"/>
+        </w:rPr>
+        <w:t>To measure the success of the project we will review against these aims, using the following questions to guide our project. </w:t>
+      </w:r>
+    </w:p>
+    <w:p>
+      <w:pPr>
+        <w:pStyle w:val="NormalWeb"/>
+        <w:spacing w:before="0" w:beforeAutospacing="0" w:after="0" w:afterAutospacing="0"/>
+        <w:rPr>
+          <w:rFonts w:asciiTheme="minorHAnsi" w:hAnsiTheme="minorHAnsi" w:cs="Arial"/>
+          <w:color w:val="000000"/>
+        </w:rPr>
+      </w:pPr>
+      <w:r>
+        <w:rPr>
+          <w:rFonts w:asciiTheme="minorHAnsi" w:hAnsiTheme="minorHAnsi" w:cs="Arial"/>
+          <w:color w:val="000000"/>
+        </w:rPr>
+        <w:t>The key success criteria will be:</w:t>
+      </w:r>
+    </w:p>
+    <w:p>
+      <w:pPr>
+        <w:pStyle w:val="NormalWeb"/>
+        <w:numPr>
+          <w:ilvl w:val="0"/>
+          <w:numId w:val="8"/>
+        </w:numPr>
+        <w:spacing w:before="0" w:beforeAutospacing="0" w:after="0" w:afterAutospacing="0"/>
+        <w:textAlignment w:val="baseline"/>
+        <w:rPr>
+          <w:rFonts w:asciiTheme="minorHAnsi" w:hAnsiTheme="minorHAnsi" w:cs="Arial"/>
+          <w:color w:val="000000"/>
+        </w:rPr>
+      </w:pPr>
+      <w:r>
+        <w:rPr>
+          <w:rFonts w:asciiTheme="minorHAnsi" w:hAnsiTheme="minorHAnsi" w:cs="Arial"/>
+          <w:color w:val="000000"/>
+        </w:rPr>
+        <w:t>Do we have a service that students can access and sign up to?</w:t>
+      </w:r>
+    </w:p>
+    <w:p>
+      <w:pPr>
+        <w:pStyle w:val="NormalWeb"/>
+        <w:numPr>
+          <w:ilvl w:val="0"/>
+          <w:numId w:val="8"/>
+        </w:numPr>
+        <w:spacing w:before="0" w:beforeAutospacing="0" w:after="0" w:afterAutospacing="0"/>
+        <w:textAlignment w:val="baseline"/>
+        <w:rPr>
+          <w:rFonts w:asciiTheme="minorHAnsi" w:hAnsiTheme="minorHAnsi" w:cs="Arial"/>
+          <w:color w:val="000000"/>
+        </w:rPr>
+      </w:pPr>
+      <w:r>
+        <w:rPr>
+          <w:rFonts w:asciiTheme="minorHAnsi" w:hAnsiTheme="minorHAnsi" w:cs="Arial"/>
+          <w:color w:val="000000"/>
+        </w:rPr>
+        <w:t>Can students complete a learning assessment?</w:t>
+      </w:r>
+    </w:p>
+    <w:p>
+      <w:pPr>
+        <w:pStyle w:val="NormalWeb"/>
+        <w:numPr>
+          <w:ilvl w:val="0"/>
+          <w:numId w:val="8"/>
+        </w:numPr>
+        <w:spacing w:before="0" w:beforeAutospacing="0" w:after="0" w:afterAutospacing="0"/>
+        <w:textAlignment w:val="baseline"/>
+        <w:rPr>
+          <w:rFonts w:asciiTheme="minorHAnsi" w:hAnsiTheme="minorHAnsi" w:cs="Arial"/>
+          <w:color w:val="000000"/>
+        </w:rPr>
+      </w:pPr>
+      <w:r>
+        <w:rPr>
+          <w:rFonts w:asciiTheme="minorHAnsi" w:hAnsiTheme="minorHAnsi" w:cs="Arial"/>
+          <w:color w:val="000000"/>
+        </w:rPr>
+        <w:t>Is there a repository of content that can be searched?</w:t>
+      </w:r>
+    </w:p>
+    <w:p>
+      <w:pPr>
+        <w:pStyle w:val="NormalWeb"/>
+        <w:numPr>
+          <w:ilvl w:val="0"/>
+          <w:numId w:val="8"/>
+        </w:numPr>
+        <w:spacing w:before="0" w:beforeAutospacing="0" w:after="0" w:afterAutospacing="0"/>
+        <w:textAlignment w:val="baseline"/>
+        <w:rPr>
+          <w:rFonts w:asciiTheme="minorHAnsi" w:hAnsiTheme="minorHAnsi" w:cs="Arial"/>
+          <w:color w:val="000000"/>
+        </w:rPr>
+      </w:pPr>
+      <w:r>
+        <w:rPr>
+          <w:rFonts w:asciiTheme="minorHAnsi" w:hAnsiTheme="minorHAnsi" w:cs="Arial"/>
+          <w:color w:val="000000"/>
+        </w:rPr>
+        <w:t>Is the content matched to learning styles?</w:t>
+      </w:r>
+    </w:p>
+    <w:p>
+      <w:pPr>
+        <w:pStyle w:val="NormalWeb"/>
+        <w:numPr>
+          <w:ilvl w:val="0"/>
+          <w:numId w:val="8"/>
+        </w:numPr>
+        <w:spacing w:before="0" w:beforeAutospacing="0" w:after="0" w:afterAutospacing="0"/>
+        <w:textAlignment w:val="baseline"/>
+        <w:rPr>
+          <w:rFonts w:asciiTheme="minorHAnsi" w:hAnsiTheme="minorHAnsi" w:cs="Arial"/>
+          <w:color w:val="000000"/>
+        </w:rPr>
+      </w:pPr>
+      <w:r>
+        <w:rPr>
+          <w:rFonts w:asciiTheme="minorHAnsi" w:hAnsiTheme="minorHAnsi" w:cs="Arial"/>
+          <w:color w:val="000000"/>
+        </w:rPr>
+        <w:t>Is content recommended appropriately to learners?</w:t>
+      </w:r>
+    </w:p>
     <w:p/>
     <w:p/>
     <w:p>
@@ -1417,51 +2097,735 @@
         <w:t>Roles</w:t>
       </w:r>
     </w:p>
-    <w:p/>
-    <w:p/>
-    <w:p>
-      <w:pPr>
-        <w:pStyle w:val="Heading2"/>
-      </w:pPr>
-      <w:r>
-        <w:t>Scope and Limits</w:t>
-      </w:r>
-    </w:p>
-    <w:p/>
-    <w:p/>
-    <w:p>
-      <w:pPr>
-        <w:pStyle w:val="Heading2"/>
-      </w:pPr>
-      <w:r>
-        <w:t>Tools and Technologies</w:t>
-      </w:r>
-    </w:p>
-    <w:p/>
-    <w:p/>
-    <w:p>
-      <w:pPr>
-        <w:pStyle w:val="Heading2"/>
-      </w:pPr>
-      <w:r>
-        <w:t>Testing</w:t>
-      </w:r>
-    </w:p>
-    <w:p>
-      <w:r>
-        <w:t>Testing will occur after key milestones and at the end of the build phase of the software development life cycle. We will use in house staff to drive initial testing and branch out to website testing companies to run our website through comprehensive tests. We will test for fit and function, looking to see if the website is capable of meeting our specifications, goals and scope.</w:t>
-      </w:r>
-    </w:p>
-    <w:p/>
-    <w:p>
-      <w:r>
-        <w:t xml:space="preserve">For quality management </w:t>
-      </w:r>
-      <w:r>
-        <w:t>purposes testing will occur at specific milestones throughout the project timeline. This will also allow parts of the website to be built in parallel to each other with final testing when the components come together as a whole. We will be looking to capture all defects and deficiencies in this phase of the project before signing off for deployment.</w:t>
-      </w:r>
+    <w:p>
+      <w:pPr>
+        <w:rPr>
+          <w:rFonts w:cs="Arial"/>
+        </w:rPr>
+      </w:pPr>
       <w:bookmarkStart w:id="0" w:name="_GoBack"/>
       <w:bookmarkEnd w:id="0"/>
+      <w:r>
+        <w:rPr>
+          <w:rFonts w:cs="Arial"/>
+        </w:rPr>
+        <w:t>We have assigned a primary role to each team member initially.  These are documented below.</w:t>
+      </w:r>
+    </w:p>
+    <w:p>
+      <w:pPr>
+        <w:rPr>
+          <w:rFonts w:cs="Arial"/>
+          <w:color w:val="000000"/>
+        </w:rPr>
+      </w:pPr>
+    </w:p>
+    <w:tbl>
+      <w:tblPr>
+        <w:tblW w:w="0" w:type="auto"/>
+        <w:tblCellMar>
+          <w:top w:w="15" w:type="dxa"/>
+          <w:left w:w="15" w:type="dxa"/>
+          <w:bottom w:w="15" w:type="dxa"/>
+          <w:right w:w="15" w:type="dxa"/>
+        </w:tblCellMar>
+        <w:tblLook w:val="04A0" w:firstRow="1" w:lastRow="0" w:firstColumn="1" w:lastColumn="0" w:noHBand="0" w:noVBand="1"/>
+      </w:tblPr>
+      <w:tblGrid>
+        <w:gridCol w:w="1963"/>
+        <w:gridCol w:w="2089"/>
+        <w:gridCol w:w="3700"/>
+      </w:tblGrid>
+      <w:tr>
+        <w:tc>
+          <w:tcPr>
+            <w:tcW w:w="0" w:type="auto"/>
+            <w:tcBorders>
+              <w:top w:val="single" w:sz="8" w:space="0" w:color="000000"/>
+              <w:left w:val="single" w:sz="8" w:space="0" w:color="000000"/>
+              <w:bottom w:val="single" w:sz="8" w:space="0" w:color="000000"/>
+              <w:right w:val="single" w:sz="8" w:space="0" w:color="000000"/>
+            </w:tcBorders>
+            <w:shd w:val="clear" w:color="auto" w:fill="F3F3F3"/>
+            <w:tcMar>
+              <w:top w:w="100" w:type="dxa"/>
+              <w:left w:w="100" w:type="dxa"/>
+              <w:bottom w:w="100" w:type="dxa"/>
+              <w:right w:w="100" w:type="dxa"/>
+            </w:tcMar>
+            <w:hideMark/>
+          </w:tcPr>
+          <w:p>
+            <w:pPr>
+              <w:rPr>
+                <w:rFonts w:cs="Arial"/>
+              </w:rPr>
+            </w:pPr>
+            <w:r>
+              <w:rPr>
+                <w:rFonts w:cs="Arial"/>
+                <w:b/>
+                <w:bCs/>
+                <w:color w:val="000000"/>
+              </w:rPr>
+              <w:t>Name</w:t>
+            </w:r>
+          </w:p>
+        </w:tc>
+        <w:tc>
+          <w:tcPr>
+            <w:tcW w:w="0" w:type="auto"/>
+            <w:tcBorders>
+              <w:top w:val="single" w:sz="8" w:space="0" w:color="000000"/>
+              <w:left w:val="single" w:sz="8" w:space="0" w:color="000000"/>
+              <w:bottom w:val="single" w:sz="8" w:space="0" w:color="000000"/>
+              <w:right w:val="single" w:sz="8" w:space="0" w:color="000000"/>
+            </w:tcBorders>
+            <w:shd w:val="clear" w:color="auto" w:fill="F3F3F3"/>
+            <w:tcMar>
+              <w:top w:w="100" w:type="dxa"/>
+              <w:left w:w="100" w:type="dxa"/>
+              <w:bottom w:w="100" w:type="dxa"/>
+              <w:right w:w="100" w:type="dxa"/>
+            </w:tcMar>
+            <w:hideMark/>
+          </w:tcPr>
+          <w:p>
+            <w:pPr>
+              <w:rPr>
+                <w:rFonts w:cs="Arial"/>
+              </w:rPr>
+            </w:pPr>
+            <w:r>
+              <w:rPr>
+                <w:rFonts w:cs="Arial"/>
+                <w:b/>
+                <w:bCs/>
+                <w:color w:val="000000"/>
+              </w:rPr>
+              <w:t>Role</w:t>
+            </w:r>
+          </w:p>
+        </w:tc>
+        <w:tc>
+          <w:tcPr>
+            <w:tcW w:w="0" w:type="auto"/>
+            <w:tcBorders>
+              <w:top w:val="single" w:sz="8" w:space="0" w:color="000000"/>
+              <w:left w:val="single" w:sz="8" w:space="0" w:color="000000"/>
+              <w:bottom w:val="single" w:sz="8" w:space="0" w:color="000000"/>
+              <w:right w:val="single" w:sz="8" w:space="0" w:color="000000"/>
+            </w:tcBorders>
+            <w:shd w:val="clear" w:color="auto" w:fill="F3F3F3"/>
+            <w:tcMar>
+              <w:top w:w="100" w:type="dxa"/>
+              <w:left w:w="100" w:type="dxa"/>
+              <w:bottom w:w="100" w:type="dxa"/>
+              <w:right w:w="100" w:type="dxa"/>
+            </w:tcMar>
+            <w:hideMark/>
+          </w:tcPr>
+          <w:p>
+            <w:pPr>
+              <w:rPr>
+                <w:rFonts w:cs="Arial"/>
+              </w:rPr>
+            </w:pPr>
+            <w:r>
+              <w:rPr>
+                <w:rFonts w:cs="Arial"/>
+                <w:b/>
+                <w:bCs/>
+                <w:color w:val="000000"/>
+              </w:rPr>
+              <w:t>Key Responsibilities</w:t>
+            </w:r>
+          </w:p>
+        </w:tc>
+      </w:tr>
+      <w:tr>
+        <w:tc>
+          <w:tcPr>
+            <w:tcW w:w="0" w:type="auto"/>
+            <w:tcBorders>
+              <w:top w:val="single" w:sz="8" w:space="0" w:color="000000"/>
+              <w:left w:val="single" w:sz="8" w:space="0" w:color="000000"/>
+              <w:bottom w:val="single" w:sz="8" w:space="0" w:color="000000"/>
+              <w:right w:val="single" w:sz="8" w:space="0" w:color="000000"/>
+            </w:tcBorders>
+            <w:tcMar>
+              <w:top w:w="100" w:type="dxa"/>
+              <w:left w:w="100" w:type="dxa"/>
+              <w:bottom w:w="100" w:type="dxa"/>
+              <w:right w:w="100" w:type="dxa"/>
+            </w:tcMar>
+            <w:hideMark/>
+          </w:tcPr>
+          <w:p>
+            <w:pPr>
+              <w:rPr>
+                <w:rFonts w:cs="Arial"/>
+              </w:rPr>
+            </w:pPr>
+            <w:r>
+              <w:rPr>
+                <w:rFonts w:cs="Arial"/>
+                <w:i/>
+                <w:iCs/>
+                <w:color w:val="000000"/>
+              </w:rPr>
+              <w:t>Alex Barron</w:t>
+            </w:r>
+          </w:p>
+        </w:tc>
+        <w:tc>
+          <w:tcPr>
+            <w:tcW w:w="0" w:type="auto"/>
+            <w:tcBorders>
+              <w:top w:val="single" w:sz="8" w:space="0" w:color="000000"/>
+              <w:left w:val="single" w:sz="8" w:space="0" w:color="000000"/>
+              <w:bottom w:val="single" w:sz="8" w:space="0" w:color="000000"/>
+              <w:right w:val="single" w:sz="8" w:space="0" w:color="000000"/>
+            </w:tcBorders>
+            <w:tcMar>
+              <w:top w:w="100" w:type="dxa"/>
+              <w:left w:w="100" w:type="dxa"/>
+              <w:bottom w:w="100" w:type="dxa"/>
+              <w:right w:w="100" w:type="dxa"/>
+            </w:tcMar>
+            <w:hideMark/>
+          </w:tcPr>
+          <w:p>
+            <w:pPr>
+              <w:rPr>
+                <w:rFonts w:cs="Arial"/>
+              </w:rPr>
+            </w:pPr>
+            <w:r>
+              <w:rPr>
+                <w:rFonts w:cs="Arial"/>
+                <w:color w:val="000000"/>
+              </w:rPr>
+              <w:t>Lead Architect</w:t>
+            </w:r>
+          </w:p>
+        </w:tc>
+        <w:tc>
+          <w:tcPr>
+            <w:tcW w:w="0" w:type="auto"/>
+            <w:tcBorders>
+              <w:top w:val="single" w:sz="8" w:space="0" w:color="000000"/>
+              <w:left w:val="single" w:sz="8" w:space="0" w:color="000000"/>
+              <w:bottom w:val="single" w:sz="8" w:space="0" w:color="000000"/>
+              <w:right w:val="single" w:sz="8" w:space="0" w:color="000000"/>
+            </w:tcBorders>
+            <w:tcMar>
+              <w:top w:w="100" w:type="dxa"/>
+              <w:left w:w="100" w:type="dxa"/>
+              <w:bottom w:w="100" w:type="dxa"/>
+              <w:right w:w="100" w:type="dxa"/>
+            </w:tcMar>
+            <w:hideMark/>
+          </w:tcPr>
+          <w:p>
+            <w:pPr>
+              <w:rPr>
+                <w:rFonts w:cs="Arial"/>
+              </w:rPr>
+            </w:pPr>
+            <w:r>
+              <w:rPr>
+                <w:rFonts w:cs="Arial"/>
+                <w:color w:val="000000"/>
+              </w:rPr>
+              <w:t>Project delivery and documentation</w:t>
+            </w:r>
+          </w:p>
+        </w:tc>
+      </w:tr>
+      <w:tr>
+        <w:tc>
+          <w:tcPr>
+            <w:tcW w:w="0" w:type="auto"/>
+            <w:tcBorders>
+              <w:top w:val="single" w:sz="8" w:space="0" w:color="000000"/>
+              <w:left w:val="single" w:sz="8" w:space="0" w:color="000000"/>
+              <w:bottom w:val="single" w:sz="8" w:space="0" w:color="000000"/>
+              <w:right w:val="single" w:sz="8" w:space="0" w:color="000000"/>
+            </w:tcBorders>
+            <w:tcMar>
+              <w:top w:w="100" w:type="dxa"/>
+              <w:left w:w="100" w:type="dxa"/>
+              <w:bottom w:w="100" w:type="dxa"/>
+              <w:right w:w="100" w:type="dxa"/>
+            </w:tcMar>
+            <w:hideMark/>
+          </w:tcPr>
+          <w:p>
+            <w:pPr>
+              <w:rPr>
+                <w:rFonts w:cs="Arial"/>
+              </w:rPr>
+            </w:pPr>
+            <w:r>
+              <w:rPr>
+                <w:rFonts w:cs="Arial"/>
+                <w:i/>
+                <w:iCs/>
+                <w:color w:val="000000"/>
+              </w:rPr>
+              <w:t>Brandon Moroney</w:t>
+            </w:r>
+          </w:p>
+        </w:tc>
+        <w:tc>
+          <w:tcPr>
+            <w:tcW w:w="0" w:type="auto"/>
+            <w:tcBorders>
+              <w:top w:val="single" w:sz="8" w:space="0" w:color="000000"/>
+              <w:left w:val="single" w:sz="8" w:space="0" w:color="000000"/>
+              <w:bottom w:val="single" w:sz="8" w:space="0" w:color="000000"/>
+              <w:right w:val="single" w:sz="8" w:space="0" w:color="000000"/>
+            </w:tcBorders>
+            <w:tcMar>
+              <w:top w:w="100" w:type="dxa"/>
+              <w:left w:w="100" w:type="dxa"/>
+              <w:bottom w:w="100" w:type="dxa"/>
+              <w:right w:w="100" w:type="dxa"/>
+            </w:tcMar>
+            <w:hideMark/>
+          </w:tcPr>
+          <w:p>
+            <w:pPr>
+              <w:rPr>
+                <w:rFonts w:cs="Arial"/>
+              </w:rPr>
+            </w:pPr>
+            <w:r>
+              <w:rPr>
+                <w:rFonts w:cs="Arial"/>
+                <w:color w:val="000000"/>
+              </w:rPr>
+              <w:t>Lead Web Engineer</w:t>
+            </w:r>
+          </w:p>
+        </w:tc>
+        <w:tc>
+          <w:tcPr>
+            <w:tcW w:w="0" w:type="auto"/>
+            <w:tcBorders>
+              <w:top w:val="single" w:sz="8" w:space="0" w:color="000000"/>
+              <w:left w:val="single" w:sz="8" w:space="0" w:color="000000"/>
+              <w:bottom w:val="single" w:sz="8" w:space="0" w:color="000000"/>
+              <w:right w:val="single" w:sz="8" w:space="0" w:color="000000"/>
+            </w:tcBorders>
+            <w:tcMar>
+              <w:top w:w="100" w:type="dxa"/>
+              <w:left w:w="100" w:type="dxa"/>
+              <w:bottom w:w="100" w:type="dxa"/>
+              <w:right w:w="100" w:type="dxa"/>
+            </w:tcMar>
+            <w:hideMark/>
+          </w:tcPr>
+          <w:p>
+            <w:pPr>
+              <w:rPr>
+                <w:rFonts w:cs="Arial"/>
+              </w:rPr>
+            </w:pPr>
+            <w:r>
+              <w:rPr>
+                <w:rFonts w:cs="Arial"/>
+                <w:color w:val="000000"/>
+              </w:rPr>
+              <w:t>Website design and build</w:t>
+            </w:r>
+          </w:p>
+        </w:tc>
+      </w:tr>
+      <w:tr>
+        <w:tc>
+          <w:tcPr>
+            <w:tcW w:w="0" w:type="auto"/>
+            <w:tcBorders>
+              <w:top w:val="single" w:sz="8" w:space="0" w:color="000000"/>
+              <w:left w:val="single" w:sz="8" w:space="0" w:color="000000"/>
+              <w:bottom w:val="single" w:sz="8" w:space="0" w:color="000000"/>
+              <w:right w:val="single" w:sz="8" w:space="0" w:color="000000"/>
+            </w:tcBorders>
+            <w:tcMar>
+              <w:top w:w="100" w:type="dxa"/>
+              <w:left w:w="100" w:type="dxa"/>
+              <w:bottom w:w="100" w:type="dxa"/>
+              <w:right w:w="100" w:type="dxa"/>
+            </w:tcMar>
+            <w:hideMark/>
+          </w:tcPr>
+          <w:p>
+            <w:pPr>
+              <w:rPr>
+                <w:rFonts w:cs="Arial"/>
+              </w:rPr>
+            </w:pPr>
+            <w:r>
+              <w:rPr>
+                <w:rFonts w:cs="Arial"/>
+                <w:color w:val="000000"/>
+              </w:rPr>
+              <w:t>Emily Petrie</w:t>
+            </w:r>
+          </w:p>
+        </w:tc>
+        <w:tc>
+          <w:tcPr>
+            <w:tcW w:w="0" w:type="auto"/>
+            <w:tcBorders>
+              <w:top w:val="single" w:sz="8" w:space="0" w:color="000000"/>
+              <w:left w:val="single" w:sz="8" w:space="0" w:color="000000"/>
+              <w:bottom w:val="single" w:sz="8" w:space="0" w:color="000000"/>
+              <w:right w:val="single" w:sz="8" w:space="0" w:color="000000"/>
+            </w:tcBorders>
+            <w:tcMar>
+              <w:top w:w="100" w:type="dxa"/>
+              <w:left w:w="100" w:type="dxa"/>
+              <w:bottom w:w="100" w:type="dxa"/>
+              <w:right w:w="100" w:type="dxa"/>
+            </w:tcMar>
+            <w:hideMark/>
+          </w:tcPr>
+          <w:p>
+            <w:pPr>
+              <w:rPr>
+                <w:rFonts w:cs="Arial"/>
+              </w:rPr>
+            </w:pPr>
+            <w:r>
+              <w:rPr>
+                <w:rFonts w:cs="Arial"/>
+                <w:color w:val="000000"/>
+              </w:rPr>
+              <w:t>Lead Test Engineer</w:t>
+            </w:r>
+          </w:p>
+        </w:tc>
+        <w:tc>
+          <w:tcPr>
+            <w:tcW w:w="0" w:type="auto"/>
+            <w:tcBorders>
+              <w:top w:val="single" w:sz="8" w:space="0" w:color="000000"/>
+              <w:left w:val="single" w:sz="8" w:space="0" w:color="000000"/>
+              <w:bottom w:val="single" w:sz="8" w:space="0" w:color="000000"/>
+              <w:right w:val="single" w:sz="8" w:space="0" w:color="000000"/>
+            </w:tcBorders>
+            <w:tcMar>
+              <w:top w:w="100" w:type="dxa"/>
+              <w:left w:w="100" w:type="dxa"/>
+              <w:bottom w:w="100" w:type="dxa"/>
+              <w:right w:w="100" w:type="dxa"/>
+            </w:tcMar>
+            <w:hideMark/>
+          </w:tcPr>
+          <w:p>
+            <w:pPr>
+              <w:rPr>
+                <w:rFonts w:cs="Arial"/>
+              </w:rPr>
+            </w:pPr>
+            <w:r>
+              <w:rPr>
+                <w:rFonts w:cs="Arial"/>
+                <w:color w:val="000000"/>
+              </w:rPr>
+              <w:t>End user acceptance</w:t>
+            </w:r>
+          </w:p>
+        </w:tc>
+      </w:tr>
+      <w:tr>
+        <w:tc>
+          <w:tcPr>
+            <w:tcW w:w="0" w:type="auto"/>
+            <w:tcBorders>
+              <w:top w:val="single" w:sz="8" w:space="0" w:color="000000"/>
+              <w:left w:val="single" w:sz="8" w:space="0" w:color="000000"/>
+              <w:bottom w:val="single" w:sz="8" w:space="0" w:color="000000"/>
+              <w:right w:val="single" w:sz="8" w:space="0" w:color="000000"/>
+            </w:tcBorders>
+            <w:tcMar>
+              <w:top w:w="100" w:type="dxa"/>
+              <w:left w:w="100" w:type="dxa"/>
+              <w:bottom w:w="100" w:type="dxa"/>
+              <w:right w:w="100" w:type="dxa"/>
+            </w:tcMar>
+            <w:hideMark/>
+          </w:tcPr>
+          <w:p>
+            <w:pPr>
+              <w:rPr>
+                <w:rFonts w:cs="Arial"/>
+              </w:rPr>
+            </w:pPr>
+            <w:r>
+              <w:rPr>
+                <w:rFonts w:cs="Arial"/>
+                <w:color w:val="000000"/>
+              </w:rPr>
+              <w:t>Natalie Ogilvie</w:t>
+            </w:r>
+          </w:p>
+        </w:tc>
+        <w:tc>
+          <w:tcPr>
+            <w:tcW w:w="0" w:type="auto"/>
+            <w:tcBorders>
+              <w:top w:val="single" w:sz="8" w:space="0" w:color="000000"/>
+              <w:left w:val="single" w:sz="8" w:space="0" w:color="000000"/>
+              <w:bottom w:val="single" w:sz="8" w:space="0" w:color="000000"/>
+              <w:right w:val="single" w:sz="8" w:space="0" w:color="000000"/>
+            </w:tcBorders>
+            <w:tcMar>
+              <w:top w:w="100" w:type="dxa"/>
+              <w:left w:w="100" w:type="dxa"/>
+              <w:bottom w:w="100" w:type="dxa"/>
+              <w:right w:w="100" w:type="dxa"/>
+            </w:tcMar>
+            <w:hideMark/>
+          </w:tcPr>
+          <w:p>
+            <w:pPr>
+              <w:rPr>
+                <w:rFonts w:cs="Arial"/>
+              </w:rPr>
+            </w:pPr>
+            <w:r>
+              <w:rPr>
+                <w:rFonts w:cs="Arial"/>
+                <w:color w:val="000000"/>
+              </w:rPr>
+              <w:t>Lead Designer</w:t>
+            </w:r>
+          </w:p>
+        </w:tc>
+        <w:tc>
+          <w:tcPr>
+            <w:tcW w:w="0" w:type="auto"/>
+            <w:tcBorders>
+              <w:top w:val="single" w:sz="8" w:space="0" w:color="000000"/>
+              <w:left w:val="single" w:sz="8" w:space="0" w:color="000000"/>
+              <w:bottom w:val="single" w:sz="8" w:space="0" w:color="000000"/>
+              <w:right w:val="single" w:sz="8" w:space="0" w:color="000000"/>
+            </w:tcBorders>
+            <w:tcMar>
+              <w:top w:w="100" w:type="dxa"/>
+              <w:left w:w="100" w:type="dxa"/>
+              <w:bottom w:w="100" w:type="dxa"/>
+              <w:right w:w="100" w:type="dxa"/>
+            </w:tcMar>
+            <w:hideMark/>
+          </w:tcPr>
+          <w:p>
+            <w:pPr>
+              <w:rPr>
+                <w:rFonts w:cs="Arial"/>
+              </w:rPr>
+            </w:pPr>
+            <w:r>
+              <w:rPr>
+                <w:rFonts w:cs="Arial"/>
+                <w:color w:val="000000"/>
+              </w:rPr>
+              <w:t>User experience</w:t>
+            </w:r>
+          </w:p>
+        </w:tc>
+      </w:tr>
+      <w:tr>
+        <w:tc>
+          <w:tcPr>
+            <w:tcW w:w="0" w:type="auto"/>
+            <w:tcBorders>
+              <w:top w:val="single" w:sz="8" w:space="0" w:color="000000"/>
+              <w:left w:val="single" w:sz="8" w:space="0" w:color="000000"/>
+              <w:bottom w:val="single" w:sz="8" w:space="0" w:color="000000"/>
+              <w:right w:val="single" w:sz="8" w:space="0" w:color="000000"/>
+            </w:tcBorders>
+            <w:tcMar>
+              <w:top w:w="100" w:type="dxa"/>
+              <w:left w:w="100" w:type="dxa"/>
+              <w:bottom w:w="100" w:type="dxa"/>
+              <w:right w:w="100" w:type="dxa"/>
+            </w:tcMar>
+            <w:hideMark/>
+          </w:tcPr>
+          <w:p>
+            <w:pPr>
+              <w:rPr>
+                <w:rFonts w:cs="Arial"/>
+              </w:rPr>
+            </w:pPr>
+            <w:r>
+              <w:rPr>
+                <w:rFonts w:cs="Arial"/>
+                <w:color w:val="000000"/>
+              </w:rPr>
+              <w:t>Shane Miller</w:t>
+            </w:r>
+          </w:p>
+        </w:tc>
+        <w:tc>
+          <w:tcPr>
+            <w:tcW w:w="0" w:type="auto"/>
+            <w:tcBorders>
+              <w:top w:val="single" w:sz="8" w:space="0" w:color="000000"/>
+              <w:left w:val="single" w:sz="8" w:space="0" w:color="000000"/>
+              <w:bottom w:val="single" w:sz="8" w:space="0" w:color="000000"/>
+              <w:right w:val="single" w:sz="8" w:space="0" w:color="000000"/>
+            </w:tcBorders>
+            <w:tcMar>
+              <w:top w:w="100" w:type="dxa"/>
+              <w:left w:w="100" w:type="dxa"/>
+              <w:bottom w:w="100" w:type="dxa"/>
+              <w:right w:w="100" w:type="dxa"/>
+            </w:tcMar>
+            <w:hideMark/>
+          </w:tcPr>
+          <w:p>
+            <w:pPr>
+              <w:rPr>
+                <w:rFonts w:cs="Arial"/>
+              </w:rPr>
+            </w:pPr>
+            <w:r>
+              <w:rPr>
+                <w:rFonts w:cs="Arial"/>
+                <w:color w:val="000000"/>
+              </w:rPr>
+              <w:t>Lead Data Engineer</w:t>
+            </w:r>
+          </w:p>
+        </w:tc>
+        <w:tc>
+          <w:tcPr>
+            <w:tcW w:w="0" w:type="auto"/>
+            <w:tcBorders>
+              <w:top w:val="single" w:sz="8" w:space="0" w:color="000000"/>
+              <w:left w:val="single" w:sz="8" w:space="0" w:color="000000"/>
+              <w:bottom w:val="single" w:sz="8" w:space="0" w:color="000000"/>
+              <w:right w:val="single" w:sz="8" w:space="0" w:color="000000"/>
+            </w:tcBorders>
+            <w:tcMar>
+              <w:top w:w="100" w:type="dxa"/>
+              <w:left w:w="100" w:type="dxa"/>
+              <w:bottom w:w="100" w:type="dxa"/>
+              <w:right w:w="100" w:type="dxa"/>
+            </w:tcMar>
+            <w:hideMark/>
+          </w:tcPr>
+          <w:p>
+            <w:pPr>
+              <w:rPr>
+                <w:rFonts w:cs="Arial"/>
+              </w:rPr>
+            </w:pPr>
+            <w:r>
+              <w:rPr>
+                <w:rFonts w:cs="Arial"/>
+                <w:color w:val="000000"/>
+              </w:rPr>
+              <w:t>Database and search capabilities</w:t>
+            </w:r>
+          </w:p>
+        </w:tc>
+      </w:tr>
+    </w:tbl>
+    <w:p>
+      <w:pPr>
+        <w:rPr>
+          <w:rFonts w:cs="Arial"/>
+          <w:color w:val="000000"/>
+        </w:rPr>
+      </w:pPr>
+    </w:p>
+    <w:p>
+      <w:pPr>
+        <w:rPr>
+          <w:rFonts w:cs="Arial"/>
+          <w:color w:val="000000"/>
+        </w:rPr>
+      </w:pPr>
+      <w:r>
+        <w:rPr>
+          <w:rFonts w:cs="Arial"/>
+          <w:color w:val="000000"/>
+        </w:rPr>
+        <w:t>Whilst these roles have been defined, they are there to define who ‘owns’ that part of the project.  These roles are expected to change throughout the project due to the size of the team, however each team member will maintain the overall signoff and responsibility for delivery for their project area.</w:t>
+      </w:r>
+    </w:p>
+    <w:p>
+      <w:pPr>
+        <w:rPr>
+          <w:rFonts w:cs="Arial"/>
+          <w:color w:val="000000"/>
+        </w:rPr>
+      </w:pPr>
+    </w:p>
+    <w:p>
+      <w:pPr>
+        <w:rPr>
+          <w:rFonts w:cs="Arial"/>
+          <w:color w:val="000000"/>
+        </w:rPr>
+      </w:pPr>
+      <w:r>
+        <w:rPr>
+          <w:rFonts w:cs="Arial"/>
+          <w:color w:val="000000"/>
+        </w:rPr>
+        <w:t>The reasoning for the allocation of each role is based on interest and past experience.  Alex has worked with project delivery, Brandon has developed the group websites previously, Emily has experience with end users and technical support, Natalie has worked on the design portions of our projects and Shane has been key in researching technologies.  This makes sense then for us to have these as responsibilities, though we understand the requirements to be fluid and will need to adapt as a small team.</w:t>
+      </w:r>
+    </w:p>
+    <w:p/>
+    <w:p>
+      <w:pPr>
+        <w:pStyle w:val="Heading2"/>
+      </w:pPr>
+      <w:r>
+        <w:t>Scope and Limits</w:t>
+      </w:r>
+    </w:p>
+    <w:p/>
+    <w:p/>
+    <w:p>
+      <w:pPr>
+        <w:pStyle w:val="Heading2"/>
+      </w:pPr>
+      <w:r>
+        <w:t>Tools and Technologies</w:t>
+      </w:r>
+    </w:p>
+    <w:p/>
+    <w:p/>
+    <w:p>
+      <w:pPr>
+        <w:pStyle w:val="Heading2"/>
+      </w:pPr>
+      <w:r>
+        <w:t>Testing</w:t>
+      </w:r>
+    </w:p>
+    <w:p>
+      <w:r>
+        <w:t>Testing will occur after key milestones and at the end of the build phase of the software development life cycle. We will use in house staff to drive initial testing and branch out to website testing companies to run our website through comprehensive tests. We will test for fit and function, looking to see if the website is capable of meeting our specifications, goals and scope.</w:t>
+      </w:r>
+    </w:p>
+    <w:p/>
+    <w:p>
+      <w:r>
+        <w:t xml:space="preserve">For quality management </w:t>
+      </w:r>
+      <w:r>
+        <w:t>purposes testing will occur at specific milestones throughout the project timeline. This will also allow parts of the website to be built in parallel to each other with final testing when the components come together as a whole. We will be looking to capture all defects and deficiencies in this phase of the project before signing off for deployment.</w:t>
+      </w:r>
     </w:p>
     <w:p/>
     <w:p/>
@@ -1576,8 +2940,8 @@
 </file>
 
 <file path=word/numbering.xml><?xml version="1.0" encoding="utf-8"?>
-<w:numbering xmlns:wpc="http://schemas.microsoft.com/office/word/2010/wordprocessingCanvas" xmlns:mc="http://schemas.openxmlformats.org/markup-compatibility/2006" xmlns:o="urn:schemas-microsoft-com:office:office" xmlns:r="http://schemas.openxmlformats.org/officeDocument/2006/relationships" xmlns:m="http://schemas.openxmlformats.org/officeDocument/2006/math" xmlns:v="urn:schemas-microsoft-com:vml" xmlns:wp14="http://schemas.microsoft.com/office/word/2010/wordprocessingDrawing" xmlns:wp="http://schemas.openxmlformats.org/drawingml/2006/wordprocessingDrawing" xmlns:w10="urn:schemas-microsoft-com:office:word" xmlns:w="http://schemas.openxmlformats.org/wordprocessingml/2006/main" xmlns:w14="http://schemas.microsoft.com/office/word/2010/wordml" xmlns:wpg="http://schemas.microsoft.com/office/word/2010/wordprocessingGroup" xmlns:wpi="http://schemas.microsoft.com/office/word/2010/wordprocessingInk" xmlns:wne="http://schemas.microsoft.com/office/word/2006/wordml" xmlns:wps="http://schemas.microsoft.com/office/word/2010/wordprocessingShape" mc:Ignorable="w14 wp14">
-  <w:abstractNum w:abstractNumId="0">
+<w:numbering xmlns:wpc="http://schemas.microsoft.com/office/word/2010/wordprocessingCanvas" xmlns:cx="http://schemas.microsoft.com/office/drawing/2014/chartex" xmlns:cx1="http://schemas.microsoft.com/office/drawing/2015/9/8/chartex" xmlns:cx2="http://schemas.microsoft.com/office/drawing/2015/10/21/chartex" xmlns:cx3="http://schemas.microsoft.com/office/drawing/2016/5/9/chartex" xmlns:cx4="http://schemas.microsoft.com/office/drawing/2016/5/10/chartex" xmlns:cx5="http://schemas.microsoft.com/office/drawing/2016/5/11/chartex" xmlns:cx6="http://schemas.microsoft.com/office/drawing/2016/5/12/chartex" xmlns:cx7="http://schemas.microsoft.com/office/drawing/2016/5/13/chartex" xmlns:cx8="http://schemas.microsoft.com/office/drawing/2016/5/14/chartex" xmlns:mc="http://schemas.openxmlformats.org/markup-compatibility/2006" xmlns:aink="http://schemas.microsoft.com/office/drawing/2016/ink" xmlns:am3d="http://schemas.microsoft.com/office/drawing/2017/model3d" xmlns:o="urn:schemas-microsoft-com:office:office" xmlns:r="http://schemas.openxmlformats.org/officeDocument/2006/relationships" xmlns:m="http://schemas.openxmlformats.org/officeDocument/2006/math" xmlns:v="urn:schemas-microsoft-com:vml" xmlns:wp14="http://schemas.microsoft.com/office/word/2010/wordprocessingDrawing" xmlns:wp="http://schemas.openxmlformats.org/drawingml/2006/wordprocessingDrawing" xmlns:w10="urn:schemas-microsoft-com:office:word" xmlns:w="http://schemas.openxmlformats.org/wordprocessingml/2006/main" xmlns:w14="http://schemas.microsoft.com/office/word/2010/wordml" xmlns:w15="http://schemas.microsoft.com/office/word/2012/wordml" xmlns:w16cid="http://schemas.microsoft.com/office/word/2016/wordml/cid" xmlns:w16se="http://schemas.microsoft.com/office/word/2015/wordml/symex" xmlns:wpg="http://schemas.microsoft.com/office/word/2010/wordprocessingGroup" xmlns:wpi="http://schemas.microsoft.com/office/word/2010/wordprocessingInk" xmlns:wne="http://schemas.microsoft.com/office/word/2006/wordml" xmlns:wps="http://schemas.microsoft.com/office/word/2010/wordprocessingShape" mc:Ignorable="w14 w15 w16se w16cid wp14">
+  <w:abstractNum w:abstractNumId="0" w15:restartNumberingAfterBreak="0">
     <w:nsid w:val="0A714D1B"/>
     <w:multiLevelType w:val="hybridMultilevel"/>
     <w:tmpl w:val="B888F2BC"/>
@@ -1690,7 +3054,156 @@
       </w:rPr>
     </w:lvl>
   </w:abstractNum>
-  <w:abstractNum w:abstractNumId="1">
+  <w:abstractNum w:abstractNumId="1" w15:restartNumberingAfterBreak="0">
+    <w:nsid w:val="3E88345A"/>
+    <w:multiLevelType w:val="multilevel"/>
+    <w:tmpl w:val="543E48C2"/>
+    <w:lvl w:ilvl="0">
+      <w:start w:val="1"/>
+      <w:numFmt w:val="bullet"/>
+      <w:lvlText w:val=""/>
+      <w:lvlJc w:val="left"/>
+      <w:pPr>
+        <w:tabs>
+          <w:tab w:val="num" w:pos="720"/>
+        </w:tabs>
+        <w:ind w:left="720" w:hanging="360"/>
+      </w:pPr>
+      <w:rPr>
+        <w:rFonts w:ascii="Symbol" w:hAnsi="Symbol" w:hint="default"/>
+        <w:sz w:val="20"/>
+      </w:rPr>
+    </w:lvl>
+    <w:lvl w:ilvl="1" w:tentative="1">
+      <w:start w:val="1"/>
+      <w:numFmt w:val="bullet"/>
+      <w:lvlText w:val="o"/>
+      <w:lvlJc w:val="left"/>
+      <w:pPr>
+        <w:tabs>
+          <w:tab w:val="num" w:pos="1440"/>
+        </w:tabs>
+        <w:ind w:left="1440" w:hanging="360"/>
+      </w:pPr>
+      <w:rPr>
+        <w:rFonts w:ascii="Courier New" w:hAnsi="Courier New" w:hint="default"/>
+        <w:sz w:val="20"/>
+      </w:rPr>
+    </w:lvl>
+    <w:lvl w:ilvl="2" w:tentative="1">
+      <w:start w:val="1"/>
+      <w:numFmt w:val="bullet"/>
+      <w:lvlText w:val=""/>
+      <w:lvlJc w:val="left"/>
+      <w:pPr>
+        <w:tabs>
+          <w:tab w:val="num" w:pos="2160"/>
+        </w:tabs>
+        <w:ind w:left="2160" w:hanging="360"/>
+      </w:pPr>
+      <w:rPr>
+        <w:rFonts w:ascii="Wingdings" w:hAnsi="Wingdings" w:hint="default"/>
+        <w:sz w:val="20"/>
+      </w:rPr>
+    </w:lvl>
+    <w:lvl w:ilvl="3" w:tentative="1">
+      <w:start w:val="1"/>
+      <w:numFmt w:val="bullet"/>
+      <w:lvlText w:val=""/>
+      <w:lvlJc w:val="left"/>
+      <w:pPr>
+        <w:tabs>
+          <w:tab w:val="num" w:pos="2880"/>
+        </w:tabs>
+        <w:ind w:left="2880" w:hanging="360"/>
+      </w:pPr>
+      <w:rPr>
+        <w:rFonts w:ascii="Wingdings" w:hAnsi="Wingdings" w:hint="default"/>
+        <w:sz w:val="20"/>
+      </w:rPr>
+    </w:lvl>
+    <w:lvl w:ilvl="4" w:tentative="1">
+      <w:start w:val="1"/>
+      <w:numFmt w:val="bullet"/>
+      <w:lvlText w:val=""/>
+      <w:lvlJc w:val="left"/>
+      <w:pPr>
+        <w:tabs>
+          <w:tab w:val="num" w:pos="3600"/>
+        </w:tabs>
+        <w:ind w:left="3600" w:hanging="360"/>
+      </w:pPr>
+      <w:rPr>
+        <w:rFonts w:ascii="Wingdings" w:hAnsi="Wingdings" w:hint="default"/>
+        <w:sz w:val="20"/>
+      </w:rPr>
+    </w:lvl>
+    <w:lvl w:ilvl="5" w:tentative="1">
+      <w:start w:val="1"/>
+      <w:numFmt w:val="bullet"/>
+      <w:lvlText w:val=""/>
+      <w:lvlJc w:val="left"/>
+      <w:pPr>
+        <w:tabs>
+          <w:tab w:val="num" w:pos="4320"/>
+        </w:tabs>
+        <w:ind w:left="4320" w:hanging="360"/>
+      </w:pPr>
+      <w:rPr>
+        <w:rFonts w:ascii="Wingdings" w:hAnsi="Wingdings" w:hint="default"/>
+        <w:sz w:val="20"/>
+      </w:rPr>
+    </w:lvl>
+    <w:lvl w:ilvl="6" w:tentative="1">
+      <w:start w:val="1"/>
+      <w:numFmt w:val="bullet"/>
+      <w:lvlText w:val=""/>
+      <w:lvlJc w:val="left"/>
+      <w:pPr>
+        <w:tabs>
+          <w:tab w:val="num" w:pos="5040"/>
+        </w:tabs>
+        <w:ind w:left="5040" w:hanging="360"/>
+      </w:pPr>
+      <w:rPr>
+        <w:rFonts w:ascii="Wingdings" w:hAnsi="Wingdings" w:hint="default"/>
+        <w:sz w:val="20"/>
+      </w:rPr>
+    </w:lvl>
+    <w:lvl w:ilvl="7" w:tentative="1">
+      <w:start w:val="1"/>
+      <w:numFmt w:val="bullet"/>
+      <w:lvlText w:val=""/>
+      <w:lvlJc w:val="left"/>
+      <w:pPr>
+        <w:tabs>
+          <w:tab w:val="num" w:pos="5760"/>
+        </w:tabs>
+        <w:ind w:left="5760" w:hanging="360"/>
+      </w:pPr>
+      <w:rPr>
+        <w:rFonts w:ascii="Wingdings" w:hAnsi="Wingdings" w:hint="default"/>
+        <w:sz w:val="20"/>
+      </w:rPr>
+    </w:lvl>
+    <w:lvl w:ilvl="8" w:tentative="1">
+      <w:start w:val="1"/>
+      <w:numFmt w:val="bullet"/>
+      <w:lvlText w:val=""/>
+      <w:lvlJc w:val="left"/>
+      <w:pPr>
+        <w:tabs>
+          <w:tab w:val="num" w:pos="6480"/>
+        </w:tabs>
+        <w:ind w:left="6480" w:hanging="360"/>
+      </w:pPr>
+      <w:rPr>
+        <w:rFonts w:ascii="Wingdings" w:hAnsi="Wingdings" w:hint="default"/>
+        <w:sz w:val="20"/>
+      </w:rPr>
+    </w:lvl>
+  </w:abstractNum>
+  <w:abstractNum w:abstractNumId="2" w15:restartNumberingAfterBreak="0">
     <w:nsid w:val="43654D82"/>
     <w:multiLevelType w:val="multilevel"/>
     <w:tmpl w:val="693A50C2"/>
@@ -1839,7 +3352,7 @@
       </w:rPr>
     </w:lvl>
   </w:abstractNum>
-  <w:abstractNum w:abstractNumId="2">
+  <w:abstractNum w:abstractNumId="3" w15:restartNumberingAfterBreak="0">
     <w:nsid w:val="44ED0BCC"/>
     <w:multiLevelType w:val="multilevel"/>
     <w:tmpl w:val="7B6C65F8"/>
@@ -1988,7 +3501,156 @@
       </w:rPr>
     </w:lvl>
   </w:abstractNum>
-  <w:abstractNum w:abstractNumId="3">
+  <w:abstractNum w:abstractNumId="4" w15:restartNumberingAfterBreak="0">
+    <w:nsid w:val="65E26018"/>
+    <w:multiLevelType w:val="multilevel"/>
+    <w:tmpl w:val="86F03726"/>
+    <w:lvl w:ilvl="0">
+      <w:start w:val="1"/>
+      <w:numFmt w:val="bullet"/>
+      <w:lvlText w:val=""/>
+      <w:lvlJc w:val="left"/>
+      <w:pPr>
+        <w:tabs>
+          <w:tab w:val="num" w:pos="720"/>
+        </w:tabs>
+        <w:ind w:left="720" w:hanging="360"/>
+      </w:pPr>
+      <w:rPr>
+        <w:rFonts w:ascii="Symbol" w:hAnsi="Symbol" w:hint="default"/>
+        <w:sz w:val="20"/>
+      </w:rPr>
+    </w:lvl>
+    <w:lvl w:ilvl="1" w:tentative="1">
+      <w:start w:val="1"/>
+      <w:numFmt w:val="bullet"/>
+      <w:lvlText w:val="o"/>
+      <w:lvlJc w:val="left"/>
+      <w:pPr>
+        <w:tabs>
+          <w:tab w:val="num" w:pos="1440"/>
+        </w:tabs>
+        <w:ind w:left="1440" w:hanging="360"/>
+      </w:pPr>
+      <w:rPr>
+        <w:rFonts w:ascii="Courier New" w:hAnsi="Courier New" w:hint="default"/>
+        <w:sz w:val="20"/>
+      </w:rPr>
+    </w:lvl>
+    <w:lvl w:ilvl="2" w:tentative="1">
+      <w:start w:val="1"/>
+      <w:numFmt w:val="bullet"/>
+      <w:lvlText w:val=""/>
+      <w:lvlJc w:val="left"/>
+      <w:pPr>
+        <w:tabs>
+          <w:tab w:val="num" w:pos="2160"/>
+        </w:tabs>
+        <w:ind w:left="2160" w:hanging="360"/>
+      </w:pPr>
+      <w:rPr>
+        <w:rFonts w:ascii="Wingdings" w:hAnsi="Wingdings" w:hint="default"/>
+        <w:sz w:val="20"/>
+      </w:rPr>
+    </w:lvl>
+    <w:lvl w:ilvl="3" w:tentative="1">
+      <w:start w:val="1"/>
+      <w:numFmt w:val="bullet"/>
+      <w:lvlText w:val=""/>
+      <w:lvlJc w:val="left"/>
+      <w:pPr>
+        <w:tabs>
+          <w:tab w:val="num" w:pos="2880"/>
+        </w:tabs>
+        <w:ind w:left="2880" w:hanging="360"/>
+      </w:pPr>
+      <w:rPr>
+        <w:rFonts w:ascii="Wingdings" w:hAnsi="Wingdings" w:hint="default"/>
+        <w:sz w:val="20"/>
+      </w:rPr>
+    </w:lvl>
+    <w:lvl w:ilvl="4" w:tentative="1">
+      <w:start w:val="1"/>
+      <w:numFmt w:val="bullet"/>
+      <w:lvlText w:val=""/>
+      <w:lvlJc w:val="left"/>
+      <w:pPr>
+        <w:tabs>
+          <w:tab w:val="num" w:pos="3600"/>
+        </w:tabs>
+        <w:ind w:left="3600" w:hanging="360"/>
+      </w:pPr>
+      <w:rPr>
+        <w:rFonts w:ascii="Wingdings" w:hAnsi="Wingdings" w:hint="default"/>
+        <w:sz w:val="20"/>
+      </w:rPr>
+    </w:lvl>
+    <w:lvl w:ilvl="5" w:tentative="1">
+      <w:start w:val="1"/>
+      <w:numFmt w:val="bullet"/>
+      <w:lvlText w:val=""/>
+      <w:lvlJc w:val="left"/>
+      <w:pPr>
+        <w:tabs>
+          <w:tab w:val="num" w:pos="4320"/>
+        </w:tabs>
+        <w:ind w:left="4320" w:hanging="360"/>
+      </w:pPr>
+      <w:rPr>
+        <w:rFonts w:ascii="Wingdings" w:hAnsi="Wingdings" w:hint="default"/>
+        <w:sz w:val="20"/>
+      </w:rPr>
+    </w:lvl>
+    <w:lvl w:ilvl="6" w:tentative="1">
+      <w:start w:val="1"/>
+      <w:numFmt w:val="bullet"/>
+      <w:lvlText w:val=""/>
+      <w:lvlJc w:val="left"/>
+      <w:pPr>
+        <w:tabs>
+          <w:tab w:val="num" w:pos="5040"/>
+        </w:tabs>
+        <w:ind w:left="5040" w:hanging="360"/>
+      </w:pPr>
+      <w:rPr>
+        <w:rFonts w:ascii="Wingdings" w:hAnsi="Wingdings" w:hint="default"/>
+        <w:sz w:val="20"/>
+      </w:rPr>
+    </w:lvl>
+    <w:lvl w:ilvl="7" w:tentative="1">
+      <w:start w:val="1"/>
+      <w:numFmt w:val="bullet"/>
+      <w:lvlText w:val=""/>
+      <w:lvlJc w:val="left"/>
+      <w:pPr>
+        <w:tabs>
+          <w:tab w:val="num" w:pos="5760"/>
+        </w:tabs>
+        <w:ind w:left="5760" w:hanging="360"/>
+      </w:pPr>
+      <w:rPr>
+        <w:rFonts w:ascii="Wingdings" w:hAnsi="Wingdings" w:hint="default"/>
+        <w:sz w:val="20"/>
+      </w:rPr>
+    </w:lvl>
+    <w:lvl w:ilvl="8" w:tentative="1">
+      <w:start w:val="1"/>
+      <w:numFmt w:val="bullet"/>
+      <w:lvlText w:val=""/>
+      <w:lvlJc w:val="left"/>
+      <w:pPr>
+        <w:tabs>
+          <w:tab w:val="num" w:pos="6480"/>
+        </w:tabs>
+        <w:ind w:left="6480" w:hanging="360"/>
+      </w:pPr>
+      <w:rPr>
+        <w:rFonts w:ascii="Wingdings" w:hAnsi="Wingdings" w:hint="default"/>
+        <w:sz w:val="20"/>
+      </w:rPr>
+    </w:lvl>
+  </w:abstractNum>
+  <w:abstractNum w:abstractNumId="5" w15:restartNumberingAfterBreak="0">
     <w:nsid w:val="6D511ACC"/>
     <w:multiLevelType w:val="multilevel"/>
     <w:tmpl w:val="721613FE"/>
@@ -2101,7 +3763,156 @@
       </w:pPr>
     </w:lvl>
   </w:abstractNum>
-  <w:abstractNum w:abstractNumId="4">
+  <w:abstractNum w:abstractNumId="6" w15:restartNumberingAfterBreak="0">
+    <w:nsid w:val="73A97441"/>
+    <w:multiLevelType w:val="multilevel"/>
+    <w:tmpl w:val="6ADCD8B6"/>
+    <w:lvl w:ilvl="0">
+      <w:start w:val="1"/>
+      <w:numFmt w:val="bullet"/>
+      <w:lvlText w:val=""/>
+      <w:lvlJc w:val="left"/>
+      <w:pPr>
+        <w:tabs>
+          <w:tab w:val="num" w:pos="720"/>
+        </w:tabs>
+        <w:ind w:left="720" w:hanging="360"/>
+      </w:pPr>
+      <w:rPr>
+        <w:rFonts w:ascii="Symbol" w:hAnsi="Symbol" w:hint="default"/>
+        <w:sz w:val="20"/>
+      </w:rPr>
+    </w:lvl>
+    <w:lvl w:ilvl="1" w:tentative="1">
+      <w:start w:val="1"/>
+      <w:numFmt w:val="bullet"/>
+      <w:lvlText w:val="o"/>
+      <w:lvlJc w:val="left"/>
+      <w:pPr>
+        <w:tabs>
+          <w:tab w:val="num" w:pos="1440"/>
+        </w:tabs>
+        <w:ind w:left="1440" w:hanging="360"/>
+      </w:pPr>
+      <w:rPr>
+        <w:rFonts w:ascii="Courier New" w:hAnsi="Courier New" w:hint="default"/>
+        <w:sz w:val="20"/>
+      </w:rPr>
+    </w:lvl>
+    <w:lvl w:ilvl="2" w:tentative="1">
+      <w:start w:val="1"/>
+      <w:numFmt w:val="bullet"/>
+      <w:lvlText w:val=""/>
+      <w:lvlJc w:val="left"/>
+      <w:pPr>
+        <w:tabs>
+          <w:tab w:val="num" w:pos="2160"/>
+        </w:tabs>
+        <w:ind w:left="2160" w:hanging="360"/>
+      </w:pPr>
+      <w:rPr>
+        <w:rFonts w:ascii="Wingdings" w:hAnsi="Wingdings" w:hint="default"/>
+        <w:sz w:val="20"/>
+      </w:rPr>
+    </w:lvl>
+    <w:lvl w:ilvl="3" w:tentative="1">
+      <w:start w:val="1"/>
+      <w:numFmt w:val="bullet"/>
+      <w:lvlText w:val=""/>
+      <w:lvlJc w:val="left"/>
+      <w:pPr>
+        <w:tabs>
+          <w:tab w:val="num" w:pos="2880"/>
+        </w:tabs>
+        <w:ind w:left="2880" w:hanging="360"/>
+      </w:pPr>
+      <w:rPr>
+        <w:rFonts w:ascii="Wingdings" w:hAnsi="Wingdings" w:hint="default"/>
+        <w:sz w:val="20"/>
+      </w:rPr>
+    </w:lvl>
+    <w:lvl w:ilvl="4" w:tentative="1">
+      <w:start w:val="1"/>
+      <w:numFmt w:val="bullet"/>
+      <w:lvlText w:val=""/>
+      <w:lvlJc w:val="left"/>
+      <w:pPr>
+        <w:tabs>
+          <w:tab w:val="num" w:pos="3600"/>
+        </w:tabs>
+        <w:ind w:left="3600" w:hanging="360"/>
+      </w:pPr>
+      <w:rPr>
+        <w:rFonts w:ascii="Wingdings" w:hAnsi="Wingdings" w:hint="default"/>
+        <w:sz w:val="20"/>
+      </w:rPr>
+    </w:lvl>
+    <w:lvl w:ilvl="5" w:tentative="1">
+      <w:start w:val="1"/>
+      <w:numFmt w:val="bullet"/>
+      <w:lvlText w:val=""/>
+      <w:lvlJc w:val="left"/>
+      <w:pPr>
+        <w:tabs>
+          <w:tab w:val="num" w:pos="4320"/>
+        </w:tabs>
+        <w:ind w:left="4320" w:hanging="360"/>
+      </w:pPr>
+      <w:rPr>
+        <w:rFonts w:ascii="Wingdings" w:hAnsi="Wingdings" w:hint="default"/>
+        <w:sz w:val="20"/>
+      </w:rPr>
+    </w:lvl>
+    <w:lvl w:ilvl="6" w:tentative="1">
+      <w:start w:val="1"/>
+      <w:numFmt w:val="bullet"/>
+      <w:lvlText w:val=""/>
+      <w:lvlJc w:val="left"/>
+      <w:pPr>
+        <w:tabs>
+          <w:tab w:val="num" w:pos="5040"/>
+        </w:tabs>
+        <w:ind w:left="5040" w:hanging="360"/>
+      </w:pPr>
+      <w:rPr>
+        <w:rFonts w:ascii="Wingdings" w:hAnsi="Wingdings" w:hint="default"/>
+        <w:sz w:val="20"/>
+      </w:rPr>
+    </w:lvl>
+    <w:lvl w:ilvl="7" w:tentative="1">
+      <w:start w:val="1"/>
+      <w:numFmt w:val="bullet"/>
+      <w:lvlText w:val=""/>
+      <w:lvlJc w:val="left"/>
+      <w:pPr>
+        <w:tabs>
+          <w:tab w:val="num" w:pos="5760"/>
+        </w:tabs>
+        <w:ind w:left="5760" w:hanging="360"/>
+      </w:pPr>
+      <w:rPr>
+        <w:rFonts w:ascii="Wingdings" w:hAnsi="Wingdings" w:hint="default"/>
+        <w:sz w:val="20"/>
+      </w:rPr>
+    </w:lvl>
+    <w:lvl w:ilvl="8" w:tentative="1">
+      <w:start w:val="1"/>
+      <w:numFmt w:val="bullet"/>
+      <w:lvlText w:val=""/>
+      <w:lvlJc w:val="left"/>
+      <w:pPr>
+        <w:tabs>
+          <w:tab w:val="num" w:pos="6480"/>
+        </w:tabs>
+        <w:ind w:left="6480" w:hanging="360"/>
+      </w:pPr>
+      <w:rPr>
+        <w:rFonts w:ascii="Wingdings" w:hAnsi="Wingdings" w:hint="default"/>
+        <w:sz w:val="20"/>
+      </w:rPr>
+    </w:lvl>
+  </w:abstractNum>
+  <w:abstractNum w:abstractNumId="7" w15:restartNumberingAfterBreak="0">
     <w:nsid w:val="75894B5C"/>
     <w:multiLevelType w:val="hybridMultilevel"/>
     <w:tmpl w:val="BE820AAA"/>
@@ -2215,25 +4026,34 @@
     </w:lvl>
   </w:abstractNum>
   <w:num w:numId="1">
-    <w:abstractNumId w:val="2"/>
+    <w:abstractNumId w:val="3"/>
   </w:num>
   <w:num w:numId="2">
-    <w:abstractNumId w:val="1"/>
+    <w:abstractNumId w:val="2"/>
   </w:num>
   <w:num w:numId="3">
     <w:abstractNumId w:val="0"/>
   </w:num>
   <w:num w:numId="4">
-    <w:abstractNumId w:val="4"/>
+    <w:abstractNumId w:val="7"/>
   </w:num>
   <w:num w:numId="5">
-    <w:abstractNumId w:val="3"/>
+    <w:abstractNumId w:val="5"/>
+  </w:num>
+  <w:num w:numId="6">
+    <w:abstractNumId w:val="6"/>
+  </w:num>
+  <w:num w:numId="7">
+    <w:abstractNumId w:val="1"/>
+  </w:num>
+  <w:num w:numId="8">
+    <w:abstractNumId w:val="4"/>
   </w:num>
 </w:numbering>
 </file>
 
 <file path=word/styles.xml><?xml version="1.0" encoding="utf-8"?>
-<w:styles xmlns:mc="http://schemas.openxmlformats.org/markup-compatibility/2006" xmlns:r="http://schemas.openxmlformats.org/officeDocument/2006/relationships" xmlns:w="http://schemas.openxmlformats.org/wordprocessingml/2006/main" xmlns:w14="http://schemas.microsoft.com/office/word/2010/wordml" mc:Ignorable="w14">
+<w:styles xmlns:mc="http://schemas.openxmlformats.org/markup-compatibility/2006" xmlns:r="http://schemas.openxmlformats.org/officeDocument/2006/relationships" xmlns:w="http://schemas.openxmlformats.org/wordprocessingml/2006/main" xmlns:w14="http://schemas.microsoft.com/office/word/2010/wordml" xmlns:w15="http://schemas.microsoft.com/office/word/2012/wordml" xmlns:w16cid="http://schemas.microsoft.com/office/word/2016/wordml/cid" xmlns:w16se="http://schemas.microsoft.com/office/word/2015/wordml/symex" mc:Ignorable="w14 w15 w16se w16cid">
   <w:docDefaults>
     <w:rPrDefault>
       <w:rPr>
@@ -2245,144 +4065,383 @@
     </w:rPrDefault>
     <w:pPrDefault/>
   </w:docDefaults>
-  <w:latentStyles w:defLockedState="0" w:defUIPriority="99" w:defSemiHidden="1" w:defUnhideWhenUsed="1" w:defQFormat="0" w:count="267">
-    <w:lsdException w:name="Normal" w:semiHidden="0" w:uiPriority="0" w:unhideWhenUsed="0" w:qFormat="1"/>
-    <w:lsdException w:name="heading 1" w:semiHidden="0" w:uiPriority="9" w:unhideWhenUsed="0" w:qFormat="1"/>
-    <w:lsdException w:name="heading 2" w:uiPriority="9" w:qFormat="1"/>
-    <w:lsdException w:name="heading 3" w:uiPriority="9" w:qFormat="1"/>
-    <w:lsdException w:name="heading 4" w:uiPriority="9" w:qFormat="1"/>
-    <w:lsdException w:name="heading 5" w:uiPriority="9" w:qFormat="1"/>
-    <w:lsdException w:name="heading 6" w:uiPriority="9" w:qFormat="1"/>
-    <w:lsdException w:name="heading 7" w:uiPriority="9" w:qFormat="1"/>
-    <w:lsdException w:name="heading 8" w:uiPriority="9" w:qFormat="1"/>
-    <w:lsdException w:name="heading 9" w:uiPriority="9" w:qFormat="1"/>
-    <w:lsdException w:name="toc 1" w:uiPriority="39"/>
-    <w:lsdException w:name="toc 2" w:uiPriority="39"/>
-    <w:lsdException w:name="toc 3" w:uiPriority="39"/>
-    <w:lsdException w:name="toc 4" w:uiPriority="39"/>
-    <w:lsdException w:name="toc 5" w:uiPriority="39"/>
-    <w:lsdException w:name="toc 6" w:uiPriority="39"/>
-    <w:lsdException w:name="toc 7" w:uiPriority="39"/>
-    <w:lsdException w:name="toc 8" w:uiPriority="39"/>
-    <w:lsdException w:name="toc 9" w:uiPriority="39"/>
-    <w:lsdException w:name="caption" w:uiPriority="35" w:qFormat="1"/>
-    <w:lsdException w:name="Title" w:semiHidden="0" w:uiPriority="10" w:unhideWhenUsed="0" w:qFormat="1"/>
-    <w:lsdException w:name="Default Paragraph Font" w:uiPriority="1"/>
-    <w:lsdException w:name="Subtitle" w:semiHidden="0" w:uiPriority="11" w:unhideWhenUsed="0" w:qFormat="1"/>
-    <w:lsdException w:name="Strong" w:semiHidden="0" w:uiPriority="22" w:unhideWhenUsed="0" w:qFormat="1"/>
-    <w:lsdException w:name="Emphasis" w:semiHidden="0" w:uiPriority="20" w:unhideWhenUsed="0" w:qFormat="1"/>
-    <w:lsdException w:name="Table Grid" w:semiHidden="0" w:uiPriority="39" w:unhideWhenUsed="0"/>
-    <w:lsdException w:name="Placeholder Text" w:unhideWhenUsed="0"/>
-    <w:lsdException w:name="No Spacing" w:semiHidden="0" w:uiPriority="1" w:unhideWhenUsed="0" w:qFormat="1"/>
-    <w:lsdException w:name="Light Shading" w:semiHidden="0" w:uiPriority="60" w:unhideWhenUsed="0"/>
-    <w:lsdException w:name="Light List" w:semiHidden="0" w:uiPriority="61" w:unhideWhenUsed="0"/>
-    <w:lsdException w:name="Light Grid" w:semiHidden="0" w:uiPriority="62" w:unhideWhenUsed="0"/>
-    <w:lsdException w:name="Medium Shading 1" w:semiHidden="0" w:uiPriority="63" w:unhideWhenUsed="0"/>
-    <w:lsdException w:name="Medium Shading 2" w:semiHidden="0" w:uiPriority="64" w:unhideWhenUsed="0"/>
-    <w:lsdException w:name="Medium List 1" w:semiHidden="0" w:uiPriority="65" w:unhideWhenUsed="0"/>
-    <w:lsdException w:name="Medium List 2" w:semiHidden="0" w:uiPriority="66" w:unhideWhenUsed="0"/>
-    <w:lsdException w:name="Medium Grid 1" w:semiHidden="0" w:uiPriority="67" w:unhideWhenUsed="0"/>
-    <w:lsdException w:name="Medium Grid 2" w:semiHidden="0" w:uiPriority="68" w:unhideWhenUsed="0"/>
-    <w:lsdException w:name="Medium Grid 3" w:semiHidden="0" w:uiPriority="69" w:unhideWhenUsed="0"/>
-    <w:lsdException w:name="Dark List" w:semiHidden="0" w:uiPriority="70" w:unhideWhenUsed="0"/>
-    <w:lsdException w:name="Colorful Shading" w:semiHidden="0" w:uiPriority="71" w:unhideWhenUsed="0"/>
-    <w:lsdException w:name="Colorful List" w:semiHidden="0" w:uiPriority="72" w:unhideWhenUsed="0"/>
-    <w:lsdException w:name="Colorful Grid" w:semiHidden="0" w:uiPriority="73" w:unhideWhenUsed="0"/>
-    <w:lsdException w:name="Light Shading Accent 1" w:semiHidden="0" w:uiPriority="60" w:unhideWhenUsed="0"/>
-    <w:lsdException w:name="Light List Accent 1" w:semiHidden="0" w:uiPriority="61" w:unhideWhenUsed="0"/>
-    <w:lsdException w:name="Light Grid Accent 1" w:semiHidden="0" w:uiPriority="62" w:unhideWhenUsed="0"/>
-    <w:lsdException w:name="Medium Shading 1 Accent 1" w:semiHidden="0" w:uiPriority="63" w:unhideWhenUsed="0"/>
-    <w:lsdException w:name="Medium Shading 2 Accent 1" w:semiHidden="0" w:uiPriority="64" w:unhideWhenUsed="0"/>
-    <w:lsdException w:name="Medium List 1 Accent 1" w:semiHidden="0" w:uiPriority="65" w:unhideWhenUsed="0"/>
-    <w:lsdException w:name="Revision" w:unhideWhenUsed="0"/>
-    <w:lsdException w:name="List Paragraph" w:semiHidden="0" w:uiPriority="34" w:unhideWhenUsed="0" w:qFormat="1"/>
-    <w:lsdException w:name="Quote" w:semiHidden="0" w:uiPriority="29" w:unhideWhenUsed="0" w:qFormat="1"/>
-    <w:lsdException w:name="Intense Quote" w:semiHidden="0" w:uiPriority="30" w:unhideWhenUsed="0" w:qFormat="1"/>
-    <w:lsdException w:name="Medium List 2 Accent 1" w:semiHidden="0" w:uiPriority="66" w:unhideWhenUsed="0"/>
-    <w:lsdException w:name="Medium Grid 1 Accent 1" w:semiHidden="0" w:uiPriority="67" w:unhideWhenUsed="0"/>
-    <w:lsdException w:name="Medium Grid 2 Accent 1" w:semiHidden="0" w:uiPriority="68" w:unhideWhenUsed="0"/>
-    <w:lsdException w:name="Medium Grid 3 Accent 1" w:semiHidden="0" w:uiPriority="69" w:unhideWhenUsed="0"/>
-    <w:lsdException w:name="Dark List Accent 1" w:semiHidden="0" w:uiPriority="70" w:unhideWhenUsed="0"/>
-    <w:lsdException w:name="Colorful Shading Accent 1" w:semiHidden="0" w:uiPriority="71" w:unhideWhenUsed="0"/>
-    <w:lsdException w:name="Colorful List Accent 1" w:semiHidden="0" w:uiPriority="72" w:unhideWhenUsed="0"/>
-    <w:lsdException w:name="Colorful Grid Accent 1" w:semiHidden="0" w:uiPriority="73" w:unhideWhenUsed="0"/>
-    <w:lsdException w:name="Light Shading Accent 2" w:semiHidden="0" w:uiPriority="60" w:unhideWhenUsed="0"/>
-    <w:lsdException w:name="Light List Accent 2" w:semiHidden="0" w:uiPriority="61" w:unhideWhenUsed="0"/>
-    <w:lsdException w:name="Light Grid Accent 2" w:semiHidden="0" w:uiPriority="62" w:unhideWhenUsed="0"/>
-    <w:lsdException w:name="Medium Shading 1 Accent 2" w:semiHidden="0" w:uiPriority="63" w:unhideWhenUsed="0"/>
-    <w:lsdException w:name="Medium Shading 2 Accent 2" w:semiHidden="0" w:uiPriority="64" w:unhideWhenUsed="0"/>
-    <w:lsdException w:name="Medium List 1 Accent 2" w:semiHidden="0" w:uiPriority="65" w:unhideWhenUsed="0"/>
-    <w:lsdException w:name="Medium List 2 Accent 2" w:semiHidden="0" w:uiPriority="66" w:unhideWhenUsed="0"/>
-    <w:lsdException w:name="Medium Grid 1 Accent 2" w:semiHidden="0" w:uiPriority="67" w:unhideWhenUsed="0"/>
-    <w:lsdException w:name="Medium Grid 2 Accent 2" w:semiHidden="0" w:uiPriority="68" w:unhideWhenUsed="0"/>
-    <w:lsdException w:name="Medium Grid 3 Accent 2" w:semiHidden="0" w:uiPriority="69" w:unhideWhenUsed="0"/>
-    <w:lsdException w:name="Dark List Accent 2" w:semiHidden="0" w:uiPriority="70" w:unhideWhenUsed="0"/>
-    <w:lsdException w:name="Colorful Shading Accent 2" w:semiHidden="0" w:uiPriority="71" w:unhideWhenUsed="0"/>
-    <w:lsdException w:name="Colorful List Accent 2" w:semiHidden="0" w:uiPriority="72" w:unhideWhenUsed="0"/>
-    <w:lsdException w:name="Colorful Grid Accent 2" w:semiHidden="0" w:uiPriority="73" w:unhideWhenUsed="0"/>
-    <w:lsdException w:name="Light Shading Accent 3" w:semiHidden="0" w:uiPriority="60" w:unhideWhenUsed="0"/>
-    <w:lsdException w:name="Light List Accent 3" w:semiHidden="0" w:uiPriority="61" w:unhideWhenUsed="0"/>
-    <w:lsdException w:name="Light Grid Accent 3" w:semiHidden="0" w:uiPriority="62" w:unhideWhenUsed="0"/>
-    <w:lsdException w:name="Medium Shading 1 Accent 3" w:semiHidden="0" w:uiPriority="63" w:unhideWhenUsed="0"/>
-    <w:lsdException w:name="Medium Shading 2 Accent 3" w:semiHidden="0" w:uiPriority="64" w:unhideWhenUsed="0"/>
-    <w:lsdException w:name="Medium List 1 Accent 3" w:semiHidden="0" w:uiPriority="65" w:unhideWhenUsed="0"/>
-    <w:lsdException w:name="Medium List 2 Accent 3" w:semiHidden="0" w:uiPriority="66" w:unhideWhenUsed="0"/>
-    <w:lsdException w:name="Medium Grid 1 Accent 3" w:semiHidden="0" w:uiPriority="67" w:unhideWhenUsed="0"/>
-    <w:lsdException w:name="Medium Grid 2 Accent 3" w:semiHidden="0" w:uiPriority="68" w:unhideWhenUsed="0"/>
-    <w:lsdException w:name="Medium Grid 3 Accent 3" w:semiHidden="0" w:uiPriority="69" w:unhideWhenUsed="0"/>
-    <w:lsdException w:name="Dark List Accent 3" w:semiHidden="0" w:uiPriority="70" w:unhideWhenUsed="0"/>
-    <w:lsdException w:name="Colorful Shading Accent 3" w:semiHidden="0" w:uiPriority="71" w:unhideWhenUsed="0"/>
-    <w:lsdException w:name="Colorful List Accent 3" w:semiHidden="0" w:uiPriority="72" w:unhideWhenUsed="0"/>
-    <w:lsdException w:name="Colorful Grid Accent 3" w:semiHidden="0" w:uiPriority="73" w:unhideWhenUsed="0"/>
-    <w:lsdException w:name="Light Shading Accent 4" w:semiHidden="0" w:uiPriority="60" w:unhideWhenUsed="0"/>
-    <w:lsdException w:name="Light List Accent 4" w:semiHidden="0" w:uiPriority="61" w:unhideWhenUsed="0"/>
-    <w:lsdException w:name="Light Grid Accent 4" w:semiHidden="0" w:uiPriority="62" w:unhideWhenUsed="0"/>
-    <w:lsdException w:name="Medium Shading 1 Accent 4" w:semiHidden="0" w:uiPriority="63" w:unhideWhenUsed="0"/>
-    <w:lsdException w:name="Medium Shading 2 Accent 4" w:semiHidden="0" w:uiPriority="64" w:unhideWhenUsed="0"/>
-    <w:lsdException w:name="Medium List 1 Accent 4" w:semiHidden="0" w:uiPriority="65" w:unhideWhenUsed="0"/>
-    <w:lsdException w:name="Medium List 2 Accent 4" w:semiHidden="0" w:uiPriority="66" w:unhideWhenUsed="0"/>
-    <w:lsdException w:name="Medium Grid 1 Accent 4" w:semiHidden="0" w:uiPriority="67" w:unhideWhenUsed="0"/>
-    <w:lsdException w:name="Medium Grid 2 Accent 4" w:semiHidden="0" w:uiPriority="68" w:unhideWhenUsed="0"/>
-    <w:lsdException w:name="Medium Grid 3 Accent 4" w:semiHidden="0" w:uiPriority="69" w:unhideWhenUsed="0"/>
-    <w:lsdException w:name="Dark List Accent 4" w:semiHidden="0" w:uiPriority="70" w:unhideWhenUsed="0"/>
-    <w:lsdException w:name="Colorful Shading Accent 4" w:semiHidden="0" w:uiPriority="71" w:unhideWhenUsed="0"/>
-    <w:lsdException w:name="Colorful List Accent 4" w:semiHidden="0" w:uiPriority="72" w:unhideWhenUsed="0"/>
-    <w:lsdException w:name="Colorful Grid Accent 4" w:semiHidden="0" w:uiPriority="73" w:unhideWhenUsed="0"/>
-    <w:lsdException w:name="Light Shading Accent 5" w:semiHidden="0" w:uiPriority="60" w:unhideWhenUsed="0"/>
-    <w:lsdException w:name="Light List Accent 5" w:semiHidden="0" w:uiPriority="61" w:unhideWhenUsed="0"/>
-    <w:lsdException w:name="Light Grid Accent 5" w:semiHidden="0" w:uiPriority="62" w:unhideWhenUsed="0"/>
-    <w:lsdException w:name="Medium Shading 1 Accent 5" w:semiHidden="0" w:uiPriority="63" w:unhideWhenUsed="0"/>
-    <w:lsdException w:name="Medium Shading 2 Accent 5" w:semiHidden="0" w:uiPriority="64" w:unhideWhenUsed="0"/>
-    <w:lsdException w:name="Medium List 1 Accent 5" w:semiHidden="0" w:uiPriority="65" w:unhideWhenUsed="0"/>
-    <w:lsdException w:name="Medium List 2 Accent 5" w:semiHidden="0" w:uiPriority="66" w:unhideWhenUsed="0"/>
-    <w:lsdException w:name="Medium Grid 1 Accent 5" w:semiHidden="0" w:uiPriority="67" w:unhideWhenUsed="0"/>
-    <w:lsdException w:name="Medium Grid 2 Accent 5" w:semiHidden="0" w:uiPriority="68" w:unhideWhenUsed="0"/>
-    <w:lsdException w:name="Medium Grid 3 Accent 5" w:semiHidden="0" w:uiPriority="69" w:unhideWhenUsed="0"/>
-    <w:lsdException w:name="Dark List Accent 5" w:semiHidden="0" w:uiPriority="70" w:unhideWhenUsed="0"/>
-    <w:lsdException w:name="Colorful Shading Accent 5" w:semiHidden="0" w:uiPriority="71" w:unhideWhenUsed="0"/>
-    <w:lsdException w:name="Colorful List Accent 5" w:semiHidden="0" w:uiPriority="72" w:unhideWhenUsed="0"/>
-    <w:lsdException w:name="Colorful Grid Accent 5" w:semiHidden="0" w:uiPriority="73" w:unhideWhenUsed="0"/>
-    <w:lsdException w:name="Light Shading Accent 6" w:semiHidden="0" w:uiPriority="60" w:unhideWhenUsed="0"/>
-    <w:lsdException w:name="Light List Accent 6" w:semiHidden="0" w:uiPriority="61" w:unhideWhenUsed="0"/>
-    <w:lsdException w:name="Light Grid Accent 6" w:semiHidden="0" w:uiPriority="62" w:unhideWhenUsed="0"/>
-    <w:lsdException w:name="Medium Shading 1 Accent 6" w:semiHidden="0" w:uiPriority="63" w:unhideWhenUsed="0"/>
-    <w:lsdException w:name="Medium Shading 2 Accent 6" w:semiHidden="0" w:uiPriority="64" w:unhideWhenUsed="0"/>
-    <w:lsdException w:name="Medium List 1 Accent 6" w:semiHidden="0" w:uiPriority="65" w:unhideWhenUsed="0"/>
-    <w:lsdException w:name="Medium List 2 Accent 6" w:semiHidden="0" w:uiPriority="66" w:unhideWhenUsed="0"/>
-    <w:lsdException w:name="Medium Grid 1 Accent 6" w:semiHidden="0" w:uiPriority="67" w:unhideWhenUsed="0"/>
-    <w:lsdException w:name="Medium Grid 2 Accent 6" w:semiHidden="0" w:uiPriority="68" w:unhideWhenUsed="0"/>
-    <w:lsdException w:name="Medium Grid 3 Accent 6" w:semiHidden="0" w:uiPriority="69" w:unhideWhenUsed="0"/>
-    <w:lsdException w:name="Dark List Accent 6" w:semiHidden="0" w:uiPriority="70" w:unhideWhenUsed="0"/>
-    <w:lsdException w:name="Colorful Shading Accent 6" w:semiHidden="0" w:uiPriority="71" w:unhideWhenUsed="0"/>
-    <w:lsdException w:name="Colorful List Accent 6" w:semiHidden="0" w:uiPriority="72" w:unhideWhenUsed="0"/>
-    <w:lsdException w:name="Colorful Grid Accent 6" w:semiHidden="0" w:uiPriority="73" w:unhideWhenUsed="0"/>
-    <w:lsdException w:name="Subtle Emphasis" w:semiHidden="0" w:uiPriority="19" w:unhideWhenUsed="0" w:qFormat="1"/>
-    <w:lsdException w:name="Intense Emphasis" w:semiHidden="0" w:uiPriority="21" w:unhideWhenUsed="0" w:qFormat="1"/>
-    <w:lsdException w:name="Subtle Reference" w:semiHidden="0" w:uiPriority="31" w:unhideWhenUsed="0" w:qFormat="1"/>
-    <w:lsdException w:name="Intense Reference" w:semiHidden="0" w:uiPriority="32" w:unhideWhenUsed="0" w:qFormat="1"/>
-    <w:lsdException w:name="Book Title" w:semiHidden="0" w:uiPriority="33" w:unhideWhenUsed="0" w:qFormat="1"/>
-    <w:lsdException w:name="Bibliography" w:uiPriority="37"/>
-    <w:lsdException w:name="TOC Heading" w:uiPriority="39" w:qFormat="1"/>
+  <w:latentStyles w:defLockedState="0" w:defUIPriority="99" w:defSemiHidden="0" w:defUnhideWhenUsed="0" w:defQFormat="0" w:count="376">
+    <w:lsdException w:name="Normal" w:uiPriority="0" w:qFormat="1"/>
+    <w:lsdException w:name="heading 1" w:uiPriority="9" w:qFormat="1"/>
+    <w:lsdException w:name="heading 2" w:semiHidden="1" w:uiPriority="9" w:unhideWhenUsed="1" w:qFormat="1"/>
+    <w:lsdException w:name="heading 3" w:semiHidden="1" w:uiPriority="9" w:unhideWhenUsed="1" w:qFormat="1"/>
+    <w:lsdException w:name="heading 4" w:semiHidden="1" w:uiPriority="9" w:unhideWhenUsed="1" w:qFormat="1"/>
+    <w:lsdException w:name="heading 5" w:semiHidden="1" w:uiPriority="9" w:unhideWhenUsed="1" w:qFormat="1"/>
+    <w:lsdException w:name="heading 6" w:semiHidden="1" w:uiPriority="9" w:unhideWhenUsed="1" w:qFormat="1"/>
+    <w:lsdException w:name="heading 7" w:semiHidden="1" w:uiPriority="9" w:unhideWhenUsed="1" w:qFormat="1"/>
+    <w:lsdException w:name="heading 8" w:semiHidden="1" w:uiPriority="9" w:unhideWhenUsed="1" w:qFormat="1"/>
+    <w:lsdException w:name="heading 9" w:semiHidden="1" w:uiPriority="9" w:unhideWhenUsed="1" w:qFormat="1"/>
+    <w:lsdException w:name="index 1" w:semiHidden="1" w:unhideWhenUsed="1"/>
+    <w:lsdException w:name="index 2" w:semiHidden="1" w:unhideWhenUsed="1"/>
+    <w:lsdException w:name="index 3" w:semiHidden="1" w:unhideWhenUsed="1"/>
+    <w:lsdException w:name="index 4" w:semiHidden="1" w:unhideWhenUsed="1"/>
+    <w:lsdException w:name="index 5" w:semiHidden="1" w:unhideWhenUsed="1"/>
+    <w:lsdException w:name="index 6" w:semiHidden="1" w:unhideWhenUsed="1"/>
+    <w:lsdException w:name="index 7" w:semiHidden="1" w:unhideWhenUsed="1"/>
+    <w:lsdException w:name="index 8" w:semiHidden="1" w:unhideWhenUsed="1"/>
+    <w:lsdException w:name="index 9" w:semiHidden="1" w:unhideWhenUsed="1"/>
+    <w:lsdException w:name="toc 1" w:semiHidden="1" w:uiPriority="39" w:unhideWhenUsed="1"/>
+    <w:lsdException w:name="toc 2" w:semiHidden="1" w:uiPriority="39" w:unhideWhenUsed="1"/>
+    <w:lsdException w:name="toc 3" w:semiHidden="1" w:uiPriority="39" w:unhideWhenUsed="1"/>
+    <w:lsdException w:name="toc 4" w:semiHidden="1" w:uiPriority="39" w:unhideWhenUsed="1"/>
+    <w:lsdException w:name="toc 5" w:semiHidden="1" w:uiPriority="39" w:unhideWhenUsed="1"/>
+    <w:lsdException w:name="toc 6" w:semiHidden="1" w:uiPriority="39" w:unhideWhenUsed="1"/>
+    <w:lsdException w:name="toc 7" w:semiHidden="1" w:uiPriority="39" w:unhideWhenUsed="1"/>
+    <w:lsdException w:name="toc 8" w:semiHidden="1" w:uiPriority="39" w:unhideWhenUsed="1"/>
+    <w:lsdException w:name="toc 9" w:semiHidden="1" w:uiPriority="39" w:unhideWhenUsed="1"/>
+    <w:lsdException w:name="Normal Indent" w:semiHidden="1" w:unhideWhenUsed="1"/>
+    <w:lsdException w:name="footnote text" w:semiHidden="1" w:unhideWhenUsed="1"/>
+    <w:lsdException w:name="annotation text" w:semiHidden="1" w:unhideWhenUsed="1"/>
+    <w:lsdException w:name="header" w:semiHidden="1" w:unhideWhenUsed="1"/>
+    <w:lsdException w:name="footer" w:semiHidden="1" w:unhideWhenUsed="1"/>
+    <w:lsdException w:name="index heading" w:semiHidden="1" w:unhideWhenUsed="1"/>
+    <w:lsdException w:name="caption" w:semiHidden="1" w:uiPriority="35" w:unhideWhenUsed="1" w:qFormat="1"/>
+    <w:lsdException w:name="table of figures" w:semiHidden="1" w:unhideWhenUsed="1"/>
+    <w:lsdException w:name="envelope address" w:semiHidden="1" w:unhideWhenUsed="1"/>
+    <w:lsdException w:name="envelope return" w:semiHidden="1" w:unhideWhenUsed="1"/>
+    <w:lsdException w:name="footnote reference" w:semiHidden="1" w:unhideWhenUsed="1"/>
+    <w:lsdException w:name="annotation reference" w:semiHidden="1" w:unhideWhenUsed="1"/>
+    <w:lsdException w:name="line number" w:semiHidden="1" w:unhideWhenUsed="1"/>
+    <w:lsdException w:name="page number" w:semiHidden="1" w:unhideWhenUsed="1"/>
+    <w:lsdException w:name="endnote reference" w:semiHidden="1" w:unhideWhenUsed="1"/>
+    <w:lsdException w:name="endnote text" w:semiHidden="1" w:unhideWhenUsed="1"/>
+    <w:lsdException w:name="table of authorities" w:semiHidden="1" w:unhideWhenUsed="1"/>
+    <w:lsdException w:name="macro" w:semiHidden="1" w:unhideWhenUsed="1"/>
+    <w:lsdException w:name="toa heading" w:semiHidden="1" w:unhideWhenUsed="1"/>
+    <w:lsdException w:name="List" w:semiHidden="1" w:unhideWhenUsed="1"/>
+    <w:lsdException w:name="List Bullet" w:semiHidden="1" w:unhideWhenUsed="1"/>
+    <w:lsdException w:name="List Number" w:semiHidden="1" w:unhideWhenUsed="1"/>
+    <w:lsdException w:name="List 2" w:semiHidden="1" w:unhideWhenUsed="1"/>
+    <w:lsdException w:name="List 3" w:semiHidden="1" w:unhideWhenUsed="1"/>
+    <w:lsdException w:name="List 4" w:semiHidden="1" w:unhideWhenUsed="1"/>
+    <w:lsdException w:name="List 5" w:semiHidden="1" w:unhideWhenUsed="1"/>
+    <w:lsdException w:name="List Bullet 2" w:semiHidden="1" w:unhideWhenUsed="1"/>
+    <w:lsdException w:name="List Bullet 3" w:semiHidden="1" w:unhideWhenUsed="1"/>
+    <w:lsdException w:name="List Bullet 4" w:semiHidden="1" w:unhideWhenUsed="1"/>
+    <w:lsdException w:name="List Bullet 5" w:semiHidden="1" w:unhideWhenUsed="1"/>
+    <w:lsdException w:name="List Number 2" w:semiHidden="1" w:unhideWhenUsed="1"/>
+    <w:lsdException w:name="List Number 3" w:semiHidden="1" w:unhideWhenUsed="1"/>
+    <w:lsdException w:name="List Number 4" w:semiHidden="1" w:unhideWhenUsed="1"/>
+    <w:lsdException w:name="List Number 5" w:semiHidden="1" w:unhideWhenUsed="1"/>
+    <w:lsdException w:name="Title" w:uiPriority="10" w:qFormat="1"/>
+    <w:lsdException w:name="Closing" w:semiHidden="1" w:unhideWhenUsed="1"/>
+    <w:lsdException w:name="Signature" w:semiHidden="1" w:unhideWhenUsed="1"/>
+    <w:lsdException w:name="Default Paragraph Font" w:semiHidden="1" w:uiPriority="1" w:unhideWhenUsed="1"/>
+    <w:lsdException w:name="Body Text" w:semiHidden="1" w:unhideWhenUsed="1"/>
+    <w:lsdException w:name="Body Text Indent" w:semiHidden="1" w:unhideWhenUsed="1"/>
+    <w:lsdException w:name="List Continue" w:semiHidden="1" w:unhideWhenUsed="1"/>
+    <w:lsdException w:name="List Continue 2" w:semiHidden="1" w:unhideWhenUsed="1"/>
+    <w:lsdException w:name="List Continue 3" w:semiHidden="1" w:unhideWhenUsed="1"/>
+    <w:lsdException w:name="List Continue 4" w:semiHidden="1" w:unhideWhenUsed="1"/>
+    <w:lsdException w:name="List Continue 5" w:semiHidden="1" w:unhideWhenUsed="1"/>
+    <w:lsdException w:name="Message Header" w:semiHidden="1" w:unhideWhenUsed="1"/>
+    <w:lsdException w:name="Subtitle" w:uiPriority="11" w:qFormat="1"/>
+    <w:lsdException w:name="Salutation" w:semiHidden="1" w:unhideWhenUsed="1"/>
+    <w:lsdException w:name="Date" w:semiHidden="1" w:unhideWhenUsed="1"/>
+    <w:lsdException w:name="Body Text First Indent" w:semiHidden="1" w:unhideWhenUsed="1"/>
+    <w:lsdException w:name="Body Text First Indent 2" w:semiHidden="1" w:unhideWhenUsed="1"/>
+    <w:lsdException w:name="Note Heading" w:semiHidden="1" w:unhideWhenUsed="1"/>
+    <w:lsdException w:name="Body Text 2" w:semiHidden="1" w:unhideWhenUsed="1"/>
+    <w:lsdException w:name="Body Text 3" w:semiHidden="1" w:unhideWhenUsed="1"/>
+    <w:lsdException w:name="Body Text Indent 2" w:semiHidden="1" w:unhideWhenUsed="1"/>
+    <w:lsdException w:name="Body Text Indent 3" w:semiHidden="1" w:unhideWhenUsed="1"/>
+    <w:lsdException w:name="Block Text" w:semiHidden="1" w:unhideWhenUsed="1"/>
+    <w:lsdException w:name="Hyperlink" w:semiHidden="1" w:unhideWhenUsed="1"/>
+    <w:lsdException w:name="FollowedHyperlink" w:semiHidden="1" w:unhideWhenUsed="1"/>
+    <w:lsdException w:name="Strong" w:uiPriority="22" w:qFormat="1"/>
+    <w:lsdException w:name="Emphasis" w:uiPriority="20" w:qFormat="1"/>
+    <w:lsdException w:name="Document Map" w:semiHidden="1" w:unhideWhenUsed="1"/>
+    <w:lsdException w:name="Plain Text" w:semiHidden="1" w:unhideWhenUsed="1"/>
+    <w:lsdException w:name="E-mail Signature" w:semiHidden="1" w:unhideWhenUsed="1"/>
+    <w:lsdException w:name="HTML Top of Form" w:semiHidden="1" w:unhideWhenUsed="1"/>
+    <w:lsdException w:name="HTML Bottom of Form" w:semiHidden="1" w:unhideWhenUsed="1"/>
+    <w:lsdException w:name="Normal (Web)" w:semiHidden="1" w:unhideWhenUsed="1"/>
+    <w:lsdException w:name="HTML Acronym" w:semiHidden="1" w:unhideWhenUsed="1"/>
+    <w:lsdException w:name="HTML Address" w:semiHidden="1" w:unhideWhenUsed="1"/>
+    <w:lsdException w:name="HTML Cite" w:semiHidden="1" w:unhideWhenUsed="1"/>
+    <w:lsdException w:name="HTML Code" w:semiHidden="1" w:unhideWhenUsed="1"/>
+    <w:lsdException w:name="HTML Definition" w:semiHidden="1" w:unhideWhenUsed="1"/>
+    <w:lsdException w:name="HTML Keyboard" w:semiHidden="1" w:unhideWhenUsed="1"/>
+    <w:lsdException w:name="HTML Preformatted" w:semiHidden="1" w:unhideWhenUsed="1"/>
+    <w:lsdException w:name="HTML Sample" w:semiHidden="1" w:unhideWhenUsed="1"/>
+    <w:lsdException w:name="HTML Typewriter" w:semiHidden="1" w:unhideWhenUsed="1"/>
+    <w:lsdException w:name="HTML Variable" w:semiHidden="1" w:unhideWhenUsed="1"/>
+    <w:lsdException w:name="Normal Table" w:semiHidden="1" w:unhideWhenUsed="1"/>
+    <w:lsdException w:name="annotation subject" w:semiHidden="1" w:unhideWhenUsed="1"/>
+    <w:lsdException w:name="No List" w:semiHidden="1" w:unhideWhenUsed="1"/>
+    <w:lsdException w:name="Outline List 1" w:semiHidden="1" w:unhideWhenUsed="1"/>
+    <w:lsdException w:name="Outline List 2" w:semiHidden="1" w:unhideWhenUsed="1"/>
+    <w:lsdException w:name="Outline List 3" w:semiHidden="1" w:unhideWhenUsed="1"/>
+    <w:lsdException w:name="Table Simple 1" w:semiHidden="1" w:unhideWhenUsed="1"/>
+    <w:lsdException w:name="Table Simple 2" w:semiHidden="1" w:unhideWhenUsed="1"/>
+    <w:lsdException w:name="Table Simple 3" w:semiHidden="1" w:unhideWhenUsed="1"/>
+    <w:lsdException w:name="Table Classic 1" w:semiHidden="1" w:unhideWhenUsed="1"/>
+    <w:lsdException w:name="Table Classic 2" w:semiHidden="1" w:unhideWhenUsed="1"/>
+    <w:lsdException w:name="Table Classic 3" w:semiHidden="1" w:unhideWhenUsed="1"/>
+    <w:lsdException w:name="Table Classic 4" w:semiHidden="1" w:unhideWhenUsed="1"/>
+    <w:lsdException w:name="Table Colorful 1" w:semiHidden="1" w:unhideWhenUsed="1"/>
+    <w:lsdException w:name="Table Colorful 2" w:semiHidden="1" w:unhideWhenUsed="1"/>
+    <w:lsdException w:name="Table Colorful 3" w:semiHidden="1" w:unhideWhenUsed="1"/>
+    <w:lsdException w:name="Table Columns 1" w:semiHidden="1" w:unhideWhenUsed="1"/>
+    <w:lsdException w:name="Table Columns 2" w:semiHidden="1" w:unhideWhenUsed="1"/>
+    <w:lsdException w:name="Table Columns 3" w:semiHidden="1" w:unhideWhenUsed="1"/>
+    <w:lsdException w:name="Table Columns 4" w:semiHidden="1" w:unhideWhenUsed="1"/>
+    <w:lsdException w:name="Table Columns 5" w:semiHidden="1" w:unhideWhenUsed="1"/>
+    <w:lsdException w:name="Table Grid 1" w:semiHidden="1" w:unhideWhenUsed="1"/>
+    <w:lsdException w:name="Table Grid 2" w:semiHidden="1" w:unhideWhenUsed="1"/>
+    <w:lsdException w:name="Table Grid 3" w:semiHidden="1" w:unhideWhenUsed="1"/>
+    <w:lsdException w:name="Table Grid 4" w:semiHidden="1" w:unhideWhenUsed="1"/>
+    <w:lsdException w:name="Table Grid 5" w:semiHidden="1" w:unhideWhenUsed="1"/>
+    <w:lsdException w:name="Table Grid 6" w:semiHidden="1" w:unhideWhenUsed="1"/>
+    <w:lsdException w:name="Table Grid 7" w:semiHidden="1" w:unhideWhenUsed="1"/>
+    <w:lsdException w:name="Table Grid 8" w:semiHidden="1" w:unhideWhenUsed="1"/>
+    <w:lsdException w:name="Table List 1" w:semiHidden="1" w:unhideWhenUsed="1"/>
+    <w:lsdException w:name="Table List 2" w:semiHidden="1" w:unhideWhenUsed="1"/>
+    <w:lsdException w:name="Table List 3" w:semiHidden="1" w:unhideWhenUsed="1"/>
+    <w:lsdException w:name="Table List 4" w:semiHidden="1" w:unhideWhenUsed="1"/>
+    <w:lsdException w:name="Table List 5" w:semiHidden="1" w:unhideWhenUsed="1"/>
+    <w:lsdException w:name="Table List 6" w:semiHidden="1" w:unhideWhenUsed="1"/>
+    <w:lsdException w:name="Table List 7" w:semiHidden="1" w:unhideWhenUsed="1"/>
+    <w:lsdException w:name="Table List 8" w:semiHidden="1" w:unhideWhenUsed="1"/>
+    <w:lsdException w:name="Table 3D effects 1" w:semiHidden="1" w:unhideWhenUsed="1"/>
+    <w:lsdException w:name="Table 3D effects 2" w:semiHidden="1" w:unhideWhenUsed="1"/>
+    <w:lsdException w:name="Table 3D effects 3" w:semiHidden="1" w:unhideWhenUsed="1"/>
+    <w:lsdException w:name="Table Contemporary" w:semiHidden="1" w:unhideWhenUsed="1"/>
+    <w:lsdException w:name="Table Elegant" w:semiHidden="1" w:unhideWhenUsed="1"/>
+    <w:lsdException w:name="Table Professional" w:semiHidden="1" w:unhideWhenUsed="1"/>
+    <w:lsdException w:name="Table Subtle 1" w:semiHidden="1" w:unhideWhenUsed="1"/>
+    <w:lsdException w:name="Table Subtle 2" w:semiHidden="1" w:unhideWhenUsed="1"/>
+    <w:lsdException w:name="Table Web 1" w:semiHidden="1" w:unhideWhenUsed="1"/>
+    <w:lsdException w:name="Table Web 2" w:semiHidden="1" w:unhideWhenUsed="1"/>
+    <w:lsdException w:name="Table Web 3" w:semiHidden="1" w:unhideWhenUsed="1"/>
+    <w:lsdException w:name="Balloon Text" w:semiHidden="1" w:unhideWhenUsed="1"/>
+    <w:lsdException w:name="Table Grid" w:semiHidden="1" w:uiPriority="39" w:unhideWhenUsed="1"/>
+    <w:lsdException w:name="Table Theme" w:semiHidden="1" w:unhideWhenUsed="1"/>
+    <w:lsdException w:name="Placeholder Text" w:semiHidden="1"/>
+    <w:lsdException w:name="No Spacing" w:uiPriority="1" w:qFormat="1"/>
+    <w:lsdException w:name="Light Shading" w:uiPriority="60"/>
+    <w:lsdException w:name="Light List" w:uiPriority="61"/>
+    <w:lsdException w:name="Light Grid" w:uiPriority="62"/>
+    <w:lsdException w:name="Medium Shading 1" w:uiPriority="63"/>
+    <w:lsdException w:name="Medium Shading 2" w:uiPriority="64"/>
+    <w:lsdException w:name="Medium List 1" w:uiPriority="65"/>
+    <w:lsdException w:name="Medium List 2" w:uiPriority="66"/>
+    <w:lsdException w:name="Medium Grid 1" w:uiPriority="67"/>
+    <w:lsdException w:name="Medium Grid 2" w:uiPriority="68"/>
+    <w:lsdException w:name="Medium Grid 3" w:uiPriority="69"/>
+    <w:lsdException w:name="Dark List" w:uiPriority="70"/>
+    <w:lsdException w:name="Colorful Shading" w:uiPriority="71"/>
+    <w:lsdException w:name="Colorful List" w:uiPriority="72"/>
+    <w:lsdException w:name="Colorful Grid" w:uiPriority="73"/>
+    <w:lsdException w:name="Light Shading Accent 1" w:uiPriority="60"/>
+    <w:lsdException w:name="Light List Accent 1" w:uiPriority="61"/>
+    <w:lsdException w:name="Light Grid Accent 1" w:uiPriority="62"/>
+    <w:lsdException w:name="Medium Shading 1 Accent 1" w:uiPriority="63"/>
+    <w:lsdException w:name="Medium Shading 2 Accent 1" w:uiPriority="64"/>
+    <w:lsdException w:name="Medium List 1 Accent 1" w:uiPriority="65"/>
+    <w:lsdException w:name="Revision" w:semiHidden="1"/>
+    <w:lsdException w:name="List Paragraph" w:uiPriority="34" w:qFormat="1"/>
+    <w:lsdException w:name="Quote" w:uiPriority="29" w:qFormat="1"/>
+    <w:lsdException w:name="Intense Quote" w:uiPriority="30" w:qFormat="1"/>
+    <w:lsdException w:name="Medium List 2 Accent 1" w:uiPriority="66"/>
+    <w:lsdException w:name="Medium Grid 1 Accent 1" w:uiPriority="67"/>
+    <w:lsdException w:name="Medium Grid 2 Accent 1" w:uiPriority="68"/>
+    <w:lsdException w:name="Medium Grid 3 Accent 1" w:uiPriority="69"/>
+    <w:lsdException w:name="Dark List Accent 1" w:uiPriority="70"/>
+    <w:lsdException w:name="Colorful Shading Accent 1" w:uiPriority="71"/>
+    <w:lsdException w:name="Colorful List Accent 1" w:uiPriority="72"/>
+    <w:lsdException w:name="Colorful Grid Accent 1" w:uiPriority="73"/>
+    <w:lsdException w:name="Light Shading Accent 2" w:uiPriority="60"/>
+    <w:lsdException w:name="Light List Accent 2" w:uiPriority="61"/>
+    <w:lsdException w:name="Light Grid Accent 2" w:uiPriority="62"/>
+    <w:lsdException w:name="Medium Shading 1 Accent 2" w:uiPriority="63"/>
+    <w:lsdException w:name="Medium Shading 2 Accent 2" w:uiPriority="64"/>
+    <w:lsdException w:name="Medium List 1 Accent 2" w:uiPriority="65"/>
+    <w:lsdException w:name="Medium List 2 Accent 2" w:uiPriority="66"/>
+    <w:lsdException w:name="Medium Grid 1 Accent 2" w:uiPriority="67"/>
+    <w:lsdException w:name="Medium Grid 2 Accent 2" w:uiPriority="68"/>
+    <w:lsdException w:name="Medium Grid 3 Accent 2" w:uiPriority="69"/>
+    <w:lsdException w:name="Dark List Accent 2" w:uiPriority="70"/>
+    <w:lsdException w:name="Colorful Shading Accent 2" w:uiPriority="71"/>
+    <w:lsdException w:name="Colorful List Accent 2" w:uiPriority="72"/>
+    <w:lsdException w:name="Colorful Grid Accent 2" w:uiPriority="73"/>
+    <w:lsdException w:name="Light Shading Accent 3" w:uiPriority="60"/>
+    <w:lsdException w:name="Light List Accent 3" w:uiPriority="61"/>
+    <w:lsdException w:name="Light Grid Accent 3" w:uiPriority="62"/>
+    <w:lsdException w:name="Medium Shading 1 Accent 3" w:uiPriority="63"/>
+    <w:lsdException w:name="Medium Shading 2 Accent 3" w:uiPriority="64"/>
+    <w:lsdException w:name="Medium List 1 Accent 3" w:uiPriority="65"/>
+    <w:lsdException w:name="Medium List 2 Accent 3" w:uiPriority="66"/>
+    <w:lsdException w:name="Medium Grid 1 Accent 3" w:uiPriority="67"/>
+    <w:lsdException w:name="Medium Grid 2 Accent 3" w:uiPriority="68"/>
+    <w:lsdException w:name="Medium Grid 3 Accent 3" w:uiPriority="69"/>
+    <w:lsdException w:name="Dark List Accent 3" w:uiPriority="70"/>
+    <w:lsdException w:name="Colorful Shading Accent 3" w:uiPriority="71"/>
+    <w:lsdException w:name="Colorful List Accent 3" w:uiPriority="72"/>
+    <w:lsdException w:name="Colorful Grid Accent 3" w:uiPriority="73"/>
+    <w:lsdException w:name="Light Shading Accent 4" w:uiPriority="60"/>
+    <w:lsdException w:name="Light List Accent 4" w:uiPriority="61"/>
+    <w:lsdException w:name="Light Grid Accent 4" w:uiPriority="62"/>
+    <w:lsdException w:name="Medium Shading 1 Accent 4" w:uiPriority="63"/>
+    <w:lsdException w:name="Medium Shading 2 Accent 4" w:uiPriority="64"/>
+    <w:lsdException w:name="Medium List 1 Accent 4" w:uiPriority="65"/>
+    <w:lsdException w:name="Medium List 2 Accent 4" w:uiPriority="66"/>
+    <w:lsdException w:name="Medium Grid 1 Accent 4" w:uiPriority="67"/>
+    <w:lsdException w:name="Medium Grid 2 Accent 4" w:uiPriority="68"/>
+    <w:lsdException w:name="Medium Grid 3 Accent 4" w:uiPriority="69"/>
+    <w:lsdException w:name="Dark List Accent 4" w:uiPriority="70"/>
+    <w:lsdException w:name="Colorful Shading Accent 4" w:uiPriority="71"/>
+    <w:lsdException w:name="Colorful List Accent 4" w:uiPriority="72"/>
+    <w:lsdException w:name="Colorful Grid Accent 4" w:uiPriority="73"/>
+    <w:lsdException w:name="Light Shading Accent 5" w:uiPriority="60"/>
+    <w:lsdException w:name="Light List Accent 5" w:uiPriority="61"/>
+    <w:lsdException w:name="Light Grid Accent 5" w:uiPriority="62"/>
+    <w:lsdException w:name="Medium Shading 1 Accent 5" w:uiPriority="63"/>
+    <w:lsdException w:name="Medium Shading 2 Accent 5" w:uiPriority="64"/>
+    <w:lsdException w:name="Medium List 1 Accent 5" w:uiPriority="65"/>
+    <w:lsdException w:name="Medium List 2 Accent 5" w:uiPriority="66"/>
+    <w:lsdException w:name="Medium Grid 1 Accent 5" w:uiPriority="67"/>
+    <w:lsdException w:name="Medium Grid 2 Accent 5" w:uiPriority="68"/>
+    <w:lsdException w:name="Medium Grid 3 Accent 5" w:uiPriority="69"/>
+    <w:lsdException w:name="Dark List Accent 5" w:uiPriority="70"/>
+    <w:lsdException w:name="Colorful Shading Accent 5" w:uiPriority="71"/>
+    <w:lsdException w:name="Colorful List Accent 5" w:uiPriority="72"/>
+    <w:lsdException w:name="Colorful Grid Accent 5" w:uiPriority="73"/>
+    <w:lsdException w:name="Light Shading Accent 6" w:uiPriority="60"/>
+    <w:lsdException w:name="Light List Accent 6" w:uiPriority="61"/>
+    <w:lsdException w:name="Light Grid Accent 6" w:uiPriority="62"/>
+    <w:lsdException w:name="Medium Shading 1 Accent 6" w:uiPriority="63"/>
+    <w:lsdException w:name="Medium Shading 2 Accent 6" w:uiPriority="64"/>
+    <w:lsdException w:name="Medium List 1 Accent 6" w:uiPriority="65"/>
+    <w:lsdException w:name="Medium List 2 Accent 6" w:uiPriority="66"/>
+    <w:lsdException w:name="Medium Grid 1 Accent 6" w:uiPriority="67"/>
+    <w:lsdException w:name="Medium Grid 2 Accent 6" w:uiPriority="68"/>
+    <w:lsdException w:name="Medium Grid 3 Accent 6" w:uiPriority="69"/>
+    <w:lsdException w:name="Dark List Accent 6" w:uiPriority="70"/>
+    <w:lsdException w:name="Colorful Shading Accent 6" w:uiPriority="71"/>
+    <w:lsdException w:name="Colorful List Accent 6" w:uiPriority="72"/>
+    <w:lsdException w:name="Colorful Grid Accent 6" w:uiPriority="73"/>
+    <w:lsdException w:name="Subtle Emphasis" w:uiPriority="19" w:qFormat="1"/>
+    <w:lsdException w:name="Intense Emphasis" w:uiPriority="21" w:qFormat="1"/>
+    <w:lsdException w:name="Subtle Reference" w:uiPriority="31" w:qFormat="1"/>
+    <w:lsdException w:name="Intense Reference" w:uiPriority="32" w:qFormat="1"/>
+    <w:lsdException w:name="Book Title" w:uiPriority="33" w:qFormat="1"/>
+    <w:lsdException w:name="Bibliography" w:semiHidden="1" w:uiPriority="37" w:unhideWhenUsed="1"/>
+    <w:lsdException w:name="TOC Heading" w:semiHidden="1" w:uiPriority="39" w:unhideWhenUsed="1" w:qFormat="1"/>
+    <w:lsdException w:name="Plain Table 1" w:uiPriority="41"/>
+    <w:lsdException w:name="Plain Table 2" w:uiPriority="42"/>
+    <w:lsdException w:name="Plain Table 3" w:uiPriority="43"/>
+    <w:lsdException w:name="Plain Table 4" w:uiPriority="44"/>
+    <w:lsdException w:name="Plain Table 5" w:uiPriority="45"/>
+    <w:lsdException w:name="Grid Table Light" w:uiPriority="40"/>
+    <w:lsdException w:name="Grid Table 1 Light" w:uiPriority="46"/>
+    <w:lsdException w:name="Grid Table 2" w:uiPriority="47"/>
+    <w:lsdException w:name="Grid Table 3" w:uiPriority="48"/>
+    <w:lsdException w:name="Grid Table 4" w:uiPriority="49"/>
+    <w:lsdException w:name="Grid Table 5 Dark" w:uiPriority="50"/>
+    <w:lsdException w:name="Grid Table 6 Colorful" w:uiPriority="51"/>
+    <w:lsdException w:name="Grid Table 7 Colorful" w:uiPriority="52"/>
+    <w:lsdException w:name="Grid Table 1 Light Accent 1" w:uiPriority="46"/>
+    <w:lsdException w:name="Grid Table 2 Accent 1" w:uiPriority="47"/>
+    <w:lsdException w:name="Grid Table 3 Accent 1" w:uiPriority="48"/>
+    <w:lsdException w:name="Grid Table 4 Accent 1" w:uiPriority="49"/>
+    <w:lsdException w:name="Grid Table 5 Dark Accent 1" w:uiPriority="50"/>
+    <w:lsdException w:name="Grid Table 6 Colorful Accent 1" w:uiPriority="51"/>
+    <w:lsdException w:name="Grid Table 7 Colorful Accent 1" w:uiPriority="52"/>
+    <w:lsdException w:name="Grid Table 1 Light Accent 2" w:uiPriority="46"/>
+    <w:lsdException w:name="Grid Table 2 Accent 2" w:uiPriority="47"/>
+    <w:lsdException w:name="Grid Table 3 Accent 2" w:uiPriority="48"/>
+    <w:lsdException w:name="Grid Table 4 Accent 2" w:uiPriority="49"/>
+    <w:lsdException w:name="Grid Table 5 Dark Accent 2" w:uiPriority="50"/>
+    <w:lsdException w:name="Grid Table 6 Colorful Accent 2" w:uiPriority="51"/>
+    <w:lsdException w:name="Grid Table 7 Colorful Accent 2" w:uiPriority="52"/>
+    <w:lsdException w:name="Grid Table 1 Light Accent 3" w:uiPriority="46"/>
+    <w:lsdException w:name="Grid Table 2 Accent 3" w:uiPriority="47"/>
+    <w:lsdException w:name="Grid Table 3 Accent 3" w:uiPriority="48"/>
+    <w:lsdException w:name="Grid Table 4 Accent 3" w:uiPriority="49"/>
+    <w:lsdException w:name="Grid Table 5 Dark Accent 3" w:uiPriority="50"/>
+    <w:lsdException w:name="Grid Table 6 Colorful Accent 3" w:uiPriority="51"/>
+    <w:lsdException w:name="Grid Table 7 Colorful Accent 3" w:uiPriority="52"/>
+    <w:lsdException w:name="Grid Table 1 Light Accent 4" w:uiPriority="46"/>
+    <w:lsdException w:name="Grid Table 2 Accent 4" w:uiPriority="47"/>
+    <w:lsdException w:name="Grid Table 3 Accent 4" w:uiPriority="48"/>
+    <w:lsdException w:name="Grid Table 4 Accent 4" w:uiPriority="49"/>
+    <w:lsdException w:name="Grid Table 5 Dark Accent 4" w:uiPriority="50"/>
+    <w:lsdException w:name="Grid Table 6 Colorful Accent 4" w:uiPriority="51"/>
+    <w:lsdException w:name="Grid Table 7 Colorful Accent 4" w:uiPriority="52"/>
+    <w:lsdException w:name="Grid Table 1 Light Accent 5" w:uiPriority="46"/>
+    <w:lsdException w:name="Grid Table 2 Accent 5" w:uiPriority="47"/>
+    <w:lsdException w:name="Grid Table 3 Accent 5" w:uiPriority="48"/>
+    <w:lsdException w:name="Grid Table 4 Accent 5" w:uiPriority="49"/>
+    <w:lsdException w:name="Grid Table 5 Dark Accent 5" w:uiPriority="50"/>
+    <w:lsdException w:name="Grid Table 6 Colorful Accent 5" w:uiPriority="51"/>
+    <w:lsdException w:name="Grid Table 7 Colorful Accent 5" w:uiPriority="52"/>
+    <w:lsdException w:name="Grid Table 1 Light Accent 6" w:uiPriority="46"/>
+    <w:lsdException w:name="Grid Table 2 Accent 6" w:uiPriority="47"/>
+    <w:lsdException w:name="Grid Table 3 Accent 6" w:uiPriority="48"/>
+    <w:lsdException w:name="Grid Table 4 Accent 6" w:uiPriority="49"/>
+    <w:lsdException w:name="Grid Table 5 Dark Accent 6" w:uiPriority="50"/>
+    <w:lsdException w:name="Grid Table 6 Colorful Accent 6" w:uiPriority="51"/>
+    <w:lsdException w:name="Grid Table 7 Colorful Accent 6" w:uiPriority="52"/>
+    <w:lsdException w:name="List Table 1 Light" w:uiPriority="46"/>
+    <w:lsdException w:name="List Table 2" w:uiPriority="47"/>
+    <w:lsdException w:name="List Table 3" w:uiPriority="48"/>
+    <w:lsdException w:name="List Table 4" w:uiPriority="49"/>
+    <w:lsdException w:name="List Table 5 Dark" w:uiPriority="50"/>
+    <w:lsdException w:name="List Table 6 Colorful" w:uiPriority="51"/>
+    <w:lsdException w:name="List Table 7 Colorful" w:uiPriority="52"/>
+    <w:lsdException w:name="List Table 1 Light Accent 1" w:uiPriority="46"/>
+    <w:lsdException w:name="List Table 2 Accent 1" w:uiPriority="47"/>
+    <w:lsdException w:name="List Table 3 Accent 1" w:uiPriority="48"/>
+    <w:lsdException w:name="List Table 4 Accent 1" w:uiPriority="49"/>
+    <w:lsdException w:name="List Table 5 Dark Accent 1" w:uiPriority="50"/>
+    <w:lsdException w:name="List Table 6 Colorful Accent 1" w:uiPriority="51"/>
+    <w:lsdException w:name="List Table 7 Colorful Accent 1" w:uiPriority="52"/>
+    <w:lsdException w:name="List Table 1 Light Accent 2" w:uiPriority="46"/>
+    <w:lsdException w:name="List Table 2 Accent 2" w:uiPriority="47"/>
+    <w:lsdException w:name="List Table 3 Accent 2" w:uiPriority="48"/>
+    <w:lsdException w:name="List Table 4 Accent 2" w:uiPriority="49"/>
+    <w:lsdException w:name="List Table 5 Dark Accent 2" w:uiPriority="50"/>
+    <w:lsdException w:name="List Table 6 Colorful Accent 2" w:uiPriority="51"/>
+    <w:lsdException w:name="List Table 7 Colorful Accent 2" w:uiPriority="52"/>
+    <w:lsdException w:name="List Table 1 Light Accent 3" w:uiPriority="46"/>
+    <w:lsdException w:name="List Table 2 Accent 3" w:uiPriority="47"/>
+    <w:lsdException w:name="List Table 3 Accent 3" w:uiPriority="48"/>
+    <w:lsdException w:name="List Table 4 Accent 3" w:uiPriority="49"/>
+    <w:lsdException w:name="List Table 5 Dark Accent 3" w:uiPriority="50"/>
+    <w:lsdException w:name="List Table 6 Colorful Accent 3" w:uiPriority="51"/>
+    <w:lsdException w:name="List Table 7 Colorful Accent 3" w:uiPriority="52"/>
+    <w:lsdException w:name="List Table 1 Light Accent 4" w:uiPriority="46"/>
+    <w:lsdException w:name="List Table 2 Accent 4" w:uiPriority="47"/>
+    <w:lsdException w:name="List Table 3 Accent 4" w:uiPriority="48"/>
+    <w:lsdException w:name="List Table 4 Accent 4" w:uiPriority="49"/>
+    <w:lsdException w:name="List Table 5 Dark Accent 4" w:uiPriority="50"/>
+    <w:lsdException w:name="List Table 6 Colorful Accent 4" w:uiPriority="51"/>
+    <w:lsdException w:name="List Table 7 Colorful Accent 4" w:uiPriority="52"/>
+    <w:lsdException w:name="List Table 1 Light Accent 5" w:uiPriority="46"/>
+    <w:lsdException w:name="List Table 2 Accent 5" w:uiPriority="47"/>
+    <w:lsdException w:name="List Table 3 Accent 5" w:uiPriority="48"/>
+    <w:lsdException w:name="List Table 4 Accent 5" w:uiPriority="49"/>
+    <w:lsdException w:name="List Table 5 Dark Accent 5" w:uiPriority="50"/>
+    <w:lsdException w:name="List Table 6 Colorful Accent 5" w:uiPriority="51"/>
+    <w:lsdException w:name="List Table 7 Colorful Accent 5" w:uiPriority="52"/>
+    <w:lsdException w:name="List Table 1 Light Accent 6" w:uiPriority="46"/>
+    <w:lsdException w:name="List Table 2 Accent 6" w:uiPriority="47"/>
+    <w:lsdException w:name="List Table 3 Accent 6" w:uiPriority="48"/>
+    <w:lsdException w:name="List Table 4 Accent 6" w:uiPriority="49"/>
+    <w:lsdException w:name="List Table 5 Dark Accent 6" w:uiPriority="50"/>
+    <w:lsdException w:name="List Table 6 Colorful Accent 6" w:uiPriority="51"/>
+    <w:lsdException w:name="List Table 7 Colorful Accent 6" w:uiPriority="52"/>
+    <w:lsdException w:name="Mention" w:semiHidden="1" w:unhideWhenUsed="1"/>
+    <w:lsdException w:name="Smart Hyperlink" w:semiHidden="1" w:unhideWhenUsed="1"/>
+    <w:lsdException w:name="Hashtag" w:semiHidden="1" w:unhideWhenUsed="1"/>
+    <w:lsdException w:name="Unresolved Mention" w:semiHidden="1" w:unhideWhenUsed="1"/>
+    <w:lsdException w:name="Smart Link" w:semiHidden="1" w:unhideWhenUsed="1"/>
   </w:latentStyles>
   <w:style w:type="paragraph" w:default="1" w:styleId="Normal">
     <w:name w:val="Normal"/>
@@ -2454,7 +4513,6 @@
   <w:style w:type="character" w:default="1" w:styleId="DefaultParagraphFont">
     <w:name w:val="Default Paragraph Font"/>
     <w:uiPriority w:val="1"/>
-    <w:semiHidden/>
     <w:unhideWhenUsed/>
   </w:style>
   <w:style w:type="table" w:default="1" w:styleId="TableNormal">
@@ -2530,343 +4588,8 @@
       <w:u w:val="single"/>
     </w:rPr>
   </w:style>
-  <w:style w:type="character" w:customStyle="1" w:styleId="UnresolvedMention">
-    <w:name w:val="Unresolved Mention"/>
-    <w:basedOn w:val="DefaultParagraphFont"/>
-    <w:uiPriority w:val="99"/>
-    <w:semiHidden/>
-    <w:unhideWhenUsed/>
-    <w:rsid w:val="00873308"/>
-    <w:rPr>
-      <w:color w:val="605E5C"/>
-      <w:shd w:val="clear" w:color="auto" w:fill="E1DFDD"/>
-    </w:rPr>
-  </w:style>
-  <w:style w:type="character" w:customStyle="1" w:styleId="Heading3Char">
-    <w:name w:val="Heading 3 Char"/>
-    <w:basedOn w:val="DefaultParagraphFont"/>
-    <w:link w:val="Heading3"/>
-    <w:uiPriority w:val="9"/>
-    <w:rsid w:val="00F90EBC"/>
-    <w:rPr>
-      <w:rFonts w:asciiTheme="majorHAnsi" w:eastAsiaTheme="majorEastAsia" w:hAnsiTheme="majorHAnsi" w:cstheme="majorBidi"/>
-      <w:color w:val="1F3763" w:themeColor="accent1" w:themeShade="7F"/>
-    </w:rPr>
-  </w:style>
-  <w:style w:type="paragraph" w:styleId="ListParagraph">
-    <w:name w:val="List Paragraph"/>
-    <w:basedOn w:val="Normal"/>
-    <w:uiPriority w:val="34"/>
-    <w:qFormat/>
-    <w:rsid w:val="00F90EBC"/>
-    <w:pPr>
-      <w:ind w:left="720"/>
-      <w:contextualSpacing/>
-    </w:pPr>
-  </w:style>
-</w:styles>
-</file>
-
-<file path=word/stylesWithEffects.xml><?xml version="1.0" encoding="utf-8"?>
-<w:styles xmlns:wpc="http://schemas.microsoft.com/office/word/2010/wordprocessingCanvas" xmlns:mc="http://schemas.openxmlformats.org/markup-compatibility/2006" xmlns:o="urn:schemas-microsoft-com:office:office" xmlns:r="http://schemas.openxmlformats.org/officeDocument/2006/relationships" xmlns:m="http://schemas.openxmlformats.org/officeDocument/2006/math" xmlns:v="urn:schemas-microsoft-com:vml" xmlns:wp14="http://schemas.microsoft.com/office/word/2010/wordprocessingDrawing" xmlns:wp="http://schemas.openxmlformats.org/drawingml/2006/wordprocessingDrawing" xmlns:w10="urn:schemas-microsoft-com:office:word" xmlns:w="http://schemas.openxmlformats.org/wordprocessingml/2006/main" xmlns:w14="http://schemas.microsoft.com/office/word/2010/wordml" xmlns:wpg="http://schemas.microsoft.com/office/word/2010/wordprocessingGroup" xmlns:wpi="http://schemas.microsoft.com/office/word/2010/wordprocessingInk" xmlns:wne="http://schemas.microsoft.com/office/word/2006/wordml" xmlns:wps="http://schemas.microsoft.com/office/word/2010/wordprocessingShape" mc:Ignorable="w14 wp14">
-  <w:docDefaults>
-    <w:rPrDefault>
-      <w:rPr>
-        <w:rFonts w:asciiTheme="minorHAnsi" w:eastAsiaTheme="minorHAnsi" w:hAnsiTheme="minorHAnsi" w:cstheme="minorBidi"/>
-        <w:sz w:val="24"/>
-        <w:szCs w:val="24"/>
-        <w:lang w:val="en-AU" w:eastAsia="en-US" w:bidi="ar-SA"/>
-      </w:rPr>
-    </w:rPrDefault>
-    <w:pPrDefault/>
-  </w:docDefaults>
-  <w:latentStyles w:defLockedState="0" w:defUIPriority="99" w:defSemiHidden="1" w:defUnhideWhenUsed="1" w:defQFormat="0" w:count="267">
-    <w:lsdException w:name="Normal" w:semiHidden="0" w:uiPriority="0" w:unhideWhenUsed="0" w:qFormat="1"/>
-    <w:lsdException w:name="heading 1" w:semiHidden="0" w:uiPriority="9" w:unhideWhenUsed="0" w:qFormat="1"/>
-    <w:lsdException w:name="heading 2" w:uiPriority="9" w:qFormat="1"/>
-    <w:lsdException w:name="heading 3" w:uiPriority="9" w:qFormat="1"/>
-    <w:lsdException w:name="heading 4" w:uiPriority="9" w:qFormat="1"/>
-    <w:lsdException w:name="heading 5" w:uiPriority="9" w:qFormat="1"/>
-    <w:lsdException w:name="heading 6" w:uiPriority="9" w:qFormat="1"/>
-    <w:lsdException w:name="heading 7" w:uiPriority="9" w:qFormat="1"/>
-    <w:lsdException w:name="heading 8" w:uiPriority="9" w:qFormat="1"/>
-    <w:lsdException w:name="heading 9" w:uiPriority="9" w:qFormat="1"/>
-    <w:lsdException w:name="toc 1" w:uiPriority="39"/>
-    <w:lsdException w:name="toc 2" w:uiPriority="39"/>
-    <w:lsdException w:name="toc 3" w:uiPriority="39"/>
-    <w:lsdException w:name="toc 4" w:uiPriority="39"/>
-    <w:lsdException w:name="toc 5" w:uiPriority="39"/>
-    <w:lsdException w:name="toc 6" w:uiPriority="39"/>
-    <w:lsdException w:name="toc 7" w:uiPriority="39"/>
-    <w:lsdException w:name="toc 8" w:uiPriority="39"/>
-    <w:lsdException w:name="toc 9" w:uiPriority="39"/>
-    <w:lsdException w:name="caption" w:uiPriority="35" w:qFormat="1"/>
-    <w:lsdException w:name="Title" w:semiHidden="0" w:uiPriority="10" w:unhideWhenUsed="0" w:qFormat="1"/>
-    <w:lsdException w:name="Default Paragraph Font" w:uiPriority="1"/>
-    <w:lsdException w:name="Subtitle" w:semiHidden="0" w:uiPriority="11" w:unhideWhenUsed="0" w:qFormat="1"/>
-    <w:lsdException w:name="Strong" w:semiHidden="0" w:uiPriority="22" w:unhideWhenUsed="0" w:qFormat="1"/>
-    <w:lsdException w:name="Emphasis" w:semiHidden="0" w:uiPriority="20" w:unhideWhenUsed="0" w:qFormat="1"/>
-    <w:lsdException w:name="Table Grid" w:semiHidden="0" w:uiPriority="39" w:unhideWhenUsed="0"/>
-    <w:lsdException w:name="Placeholder Text" w:unhideWhenUsed="0"/>
-    <w:lsdException w:name="No Spacing" w:semiHidden="0" w:uiPriority="1" w:unhideWhenUsed="0" w:qFormat="1"/>
-    <w:lsdException w:name="Light Shading" w:semiHidden="0" w:uiPriority="60" w:unhideWhenUsed="0"/>
-    <w:lsdException w:name="Light List" w:semiHidden="0" w:uiPriority="61" w:unhideWhenUsed="0"/>
-    <w:lsdException w:name="Light Grid" w:semiHidden="0" w:uiPriority="62" w:unhideWhenUsed="0"/>
-    <w:lsdException w:name="Medium Shading 1" w:semiHidden="0" w:uiPriority="63" w:unhideWhenUsed="0"/>
-    <w:lsdException w:name="Medium Shading 2" w:semiHidden="0" w:uiPriority="64" w:unhideWhenUsed="0"/>
-    <w:lsdException w:name="Medium List 1" w:semiHidden="0" w:uiPriority="65" w:unhideWhenUsed="0"/>
-    <w:lsdException w:name="Medium List 2" w:semiHidden="0" w:uiPriority="66" w:unhideWhenUsed="0"/>
-    <w:lsdException w:name="Medium Grid 1" w:semiHidden="0" w:uiPriority="67" w:unhideWhenUsed="0"/>
-    <w:lsdException w:name="Medium Grid 2" w:semiHidden="0" w:uiPriority="68" w:unhideWhenUsed="0"/>
-    <w:lsdException w:name="Medium Grid 3" w:semiHidden="0" w:uiPriority="69" w:unhideWhenUsed="0"/>
-    <w:lsdException w:name="Dark List" w:semiHidden="0" w:uiPriority="70" w:unhideWhenUsed="0"/>
-    <w:lsdException w:name="Colorful Shading" w:semiHidden="0" w:uiPriority="71" w:unhideWhenUsed="0"/>
-    <w:lsdException w:name="Colorful List" w:semiHidden="0" w:uiPriority="72" w:unhideWhenUsed="0"/>
-    <w:lsdException w:name="Colorful Grid" w:semiHidden="0" w:uiPriority="73" w:unhideWhenUsed="0"/>
-    <w:lsdException w:name="Light Shading Accent 1" w:semiHidden="0" w:uiPriority="60" w:unhideWhenUsed="0"/>
-    <w:lsdException w:name="Light List Accent 1" w:semiHidden="0" w:uiPriority="61" w:unhideWhenUsed="0"/>
-    <w:lsdException w:name="Light Grid Accent 1" w:semiHidden="0" w:uiPriority="62" w:unhideWhenUsed="0"/>
-    <w:lsdException w:name="Medium Shading 1 Accent 1" w:semiHidden="0" w:uiPriority="63" w:unhideWhenUsed="0"/>
-    <w:lsdException w:name="Medium Shading 2 Accent 1" w:semiHidden="0" w:uiPriority="64" w:unhideWhenUsed="0"/>
-    <w:lsdException w:name="Medium List 1 Accent 1" w:semiHidden="0" w:uiPriority="65" w:unhideWhenUsed="0"/>
-    <w:lsdException w:name="Revision" w:unhideWhenUsed="0"/>
-    <w:lsdException w:name="List Paragraph" w:semiHidden="0" w:uiPriority="34" w:unhideWhenUsed="0" w:qFormat="1"/>
-    <w:lsdException w:name="Quote" w:semiHidden="0" w:uiPriority="29" w:unhideWhenUsed="0" w:qFormat="1"/>
-    <w:lsdException w:name="Intense Quote" w:semiHidden="0" w:uiPriority="30" w:unhideWhenUsed="0" w:qFormat="1"/>
-    <w:lsdException w:name="Medium List 2 Accent 1" w:semiHidden="0" w:uiPriority="66" w:unhideWhenUsed="0"/>
-    <w:lsdException w:name="Medium Grid 1 Accent 1" w:semiHidden="0" w:uiPriority="67" w:unhideWhenUsed="0"/>
-    <w:lsdException w:name="Medium Grid 2 Accent 1" w:semiHidden="0" w:uiPriority="68" w:unhideWhenUsed="0"/>
-    <w:lsdException w:name="Medium Grid 3 Accent 1" w:semiHidden="0" w:uiPriority="69" w:unhideWhenUsed="0"/>
-    <w:lsdException w:name="Dark List Accent 1" w:semiHidden="0" w:uiPriority="70" w:unhideWhenUsed="0"/>
-    <w:lsdException w:name="Colorful Shading Accent 1" w:semiHidden="0" w:uiPriority="71" w:unhideWhenUsed="0"/>
-    <w:lsdException w:name="Colorful List Accent 1" w:semiHidden="0" w:uiPriority="72" w:unhideWhenUsed="0"/>
-    <w:lsdException w:name="Colorful Grid Accent 1" w:semiHidden="0" w:uiPriority="73" w:unhideWhenUsed="0"/>
-    <w:lsdException w:name="Light Shading Accent 2" w:semiHidden="0" w:uiPriority="60" w:unhideWhenUsed="0"/>
-    <w:lsdException w:name="Light List Accent 2" w:semiHidden="0" w:uiPriority="61" w:unhideWhenUsed="0"/>
-    <w:lsdException w:name="Light Grid Accent 2" w:semiHidden="0" w:uiPriority="62" w:unhideWhenUsed="0"/>
-    <w:lsdException w:name="Medium Shading 1 Accent 2" w:semiHidden="0" w:uiPriority="63" w:unhideWhenUsed="0"/>
-    <w:lsdException w:name="Medium Shading 2 Accent 2" w:semiHidden="0" w:uiPriority="64" w:unhideWhenUsed="0"/>
-    <w:lsdException w:name="Medium List 1 Accent 2" w:semiHidden="0" w:uiPriority="65" w:unhideWhenUsed="0"/>
-    <w:lsdException w:name="Medium List 2 Accent 2" w:semiHidden="0" w:uiPriority="66" w:unhideWhenUsed="0"/>
-    <w:lsdException w:name="Medium Grid 1 Accent 2" w:semiHidden="0" w:uiPriority="67" w:unhideWhenUsed="0"/>
-    <w:lsdException w:name="Medium Grid 2 Accent 2" w:semiHidden="0" w:uiPriority="68" w:unhideWhenUsed="0"/>
-    <w:lsdException w:name="Medium Grid 3 Accent 2" w:semiHidden="0" w:uiPriority="69" w:unhideWhenUsed="0"/>
-    <w:lsdException w:name="Dark List Accent 2" w:semiHidden="0" w:uiPriority="70" w:unhideWhenUsed="0"/>
-    <w:lsdException w:name="Colorful Shading Accent 2" w:semiHidden="0" w:uiPriority="71" w:unhideWhenUsed="0"/>
-    <w:lsdException w:name="Colorful List Accent 2" w:semiHidden="0" w:uiPriority="72" w:unhideWhenUsed="0"/>
-    <w:lsdException w:name="Colorful Grid Accent 2" w:semiHidden="0" w:uiPriority="73" w:unhideWhenUsed="0"/>
-    <w:lsdException w:name="Light Shading Accent 3" w:semiHidden="0" w:uiPriority="60" w:unhideWhenUsed="0"/>
-    <w:lsdException w:name="Light List Accent 3" w:semiHidden="0" w:uiPriority="61" w:unhideWhenUsed="0"/>
-    <w:lsdException w:name="Light Grid Accent 3" w:semiHidden="0" w:uiPriority="62" w:unhideWhenUsed="0"/>
-    <w:lsdException w:name="Medium Shading 1 Accent 3" w:semiHidden="0" w:uiPriority="63" w:unhideWhenUsed="0"/>
-    <w:lsdException w:name="Medium Shading 2 Accent 3" w:semiHidden="0" w:uiPriority="64" w:unhideWhenUsed="0"/>
-    <w:lsdException w:name="Medium List 1 Accent 3" w:semiHidden="0" w:uiPriority="65" w:unhideWhenUsed="0"/>
-    <w:lsdException w:name="Medium List 2 Accent 3" w:semiHidden="0" w:uiPriority="66" w:unhideWhenUsed="0"/>
-    <w:lsdException w:name="Medium Grid 1 Accent 3" w:semiHidden="0" w:uiPriority="67" w:unhideWhenUsed="0"/>
-    <w:lsdException w:name="Medium Grid 2 Accent 3" w:semiHidden="0" w:uiPriority="68" w:unhideWhenUsed="0"/>
-    <w:lsdException w:name="Medium Grid 3 Accent 3" w:semiHidden="0" w:uiPriority="69" w:unhideWhenUsed="0"/>
-    <w:lsdException w:name="Dark List Accent 3" w:semiHidden="0" w:uiPriority="70" w:unhideWhenUsed="0"/>
-    <w:lsdException w:name="Colorful Shading Accent 3" w:semiHidden="0" w:uiPriority="71" w:unhideWhenUsed="0"/>
-    <w:lsdException w:name="Colorful List Accent 3" w:semiHidden="0" w:uiPriority="72" w:unhideWhenUsed="0"/>
-    <w:lsdException w:name="Colorful Grid Accent 3" w:semiHidden="0" w:uiPriority="73" w:unhideWhenUsed="0"/>
-    <w:lsdException w:name="Light Shading Accent 4" w:semiHidden="0" w:uiPriority="60" w:unhideWhenUsed="0"/>
-    <w:lsdException w:name="Light List Accent 4" w:semiHidden="0" w:uiPriority="61" w:unhideWhenUsed="0"/>
-    <w:lsdException w:name="Light Grid Accent 4" w:semiHidden="0" w:uiPriority="62" w:unhideWhenUsed="0"/>
-    <w:lsdException w:name="Medium Shading 1 Accent 4" w:semiHidden="0" w:uiPriority="63" w:unhideWhenUsed="0"/>
-    <w:lsdException w:name="Medium Shading 2 Accent 4" w:semiHidden="0" w:uiPriority="64" w:unhideWhenUsed="0"/>
-    <w:lsdException w:name="Medium List 1 Accent 4" w:semiHidden="0" w:uiPriority="65" w:unhideWhenUsed="0"/>
-    <w:lsdException w:name="Medium List 2 Accent 4" w:semiHidden="0" w:uiPriority="66" w:unhideWhenUsed="0"/>
-    <w:lsdException w:name="Medium Grid 1 Accent 4" w:semiHidden="0" w:uiPriority="67" w:unhideWhenUsed="0"/>
-    <w:lsdException w:name="Medium Grid 2 Accent 4" w:semiHidden="0" w:uiPriority="68" w:unhideWhenUsed="0"/>
-    <w:lsdException w:name="Medium Grid 3 Accent 4" w:semiHidden="0" w:uiPriority="69" w:unhideWhenUsed="0"/>
-    <w:lsdException w:name="Dark List Accent 4" w:semiHidden="0" w:uiPriority="70" w:unhideWhenUsed="0"/>
-    <w:lsdException w:name="Colorful Shading Accent 4" w:semiHidden="0" w:uiPriority="71" w:unhideWhenUsed="0"/>
-    <w:lsdException w:name="Colorful List Accent 4" w:semiHidden="0" w:uiPriority="72" w:unhideWhenUsed="0"/>
-    <w:lsdException w:name="Colorful Grid Accent 4" w:semiHidden="0" w:uiPriority="73" w:unhideWhenUsed="0"/>
-    <w:lsdException w:name="Light Shading Accent 5" w:semiHidden="0" w:uiPriority="60" w:unhideWhenUsed="0"/>
-    <w:lsdException w:name="Light List Accent 5" w:semiHidden="0" w:uiPriority="61" w:unhideWhenUsed="0"/>
-    <w:lsdException w:name="Light Grid Accent 5" w:semiHidden="0" w:uiPriority="62" w:unhideWhenUsed="0"/>
-    <w:lsdException w:name="Medium Shading 1 Accent 5" w:semiHidden="0" w:uiPriority="63" w:unhideWhenUsed="0"/>
-    <w:lsdException w:name="Medium Shading 2 Accent 5" w:semiHidden="0" w:uiPriority="64" w:unhideWhenUsed="0"/>
-    <w:lsdException w:name="Medium List 1 Accent 5" w:semiHidden="0" w:uiPriority="65" w:unhideWhenUsed="0"/>
-    <w:lsdException w:name="Medium List 2 Accent 5" w:semiHidden="0" w:uiPriority="66" w:unhideWhenUsed="0"/>
-    <w:lsdException w:name="Medium Grid 1 Accent 5" w:semiHidden="0" w:uiPriority="67" w:unhideWhenUsed="0"/>
-    <w:lsdException w:name="Medium Grid 2 Accent 5" w:semiHidden="0" w:uiPriority="68" w:unhideWhenUsed="0"/>
-    <w:lsdException w:name="Medium Grid 3 Accent 5" w:semiHidden="0" w:uiPriority="69" w:unhideWhenUsed="0"/>
-    <w:lsdException w:name="Dark List Accent 5" w:semiHidden="0" w:uiPriority="70" w:unhideWhenUsed="0"/>
-    <w:lsdException w:name="Colorful Shading Accent 5" w:semiHidden="0" w:uiPriority="71" w:unhideWhenUsed="0"/>
-    <w:lsdException w:name="Colorful List Accent 5" w:semiHidden="0" w:uiPriority="72" w:unhideWhenUsed="0"/>
-    <w:lsdException w:name="Colorful Grid Accent 5" w:semiHidden="0" w:uiPriority="73" w:unhideWhenUsed="0"/>
-    <w:lsdException w:name="Light Shading Accent 6" w:semiHidden="0" w:uiPriority="60" w:unhideWhenUsed="0"/>
-    <w:lsdException w:name="Light List Accent 6" w:semiHidden="0" w:uiPriority="61" w:unhideWhenUsed="0"/>
-    <w:lsdException w:name="Light Grid Accent 6" w:semiHidden="0" w:uiPriority="62" w:unhideWhenUsed="0"/>
-    <w:lsdException w:name="Medium Shading 1 Accent 6" w:semiHidden="0" w:uiPriority="63" w:unhideWhenUsed="0"/>
-    <w:lsdException w:name="Medium Shading 2 Accent 6" w:semiHidden="0" w:uiPriority="64" w:unhideWhenUsed="0"/>
-    <w:lsdException w:name="Medium List 1 Accent 6" w:semiHidden="0" w:uiPriority="65" w:unhideWhenUsed="0"/>
-    <w:lsdException w:name="Medium List 2 Accent 6" w:semiHidden="0" w:uiPriority="66" w:unhideWhenUsed="0"/>
-    <w:lsdException w:name="Medium Grid 1 Accent 6" w:semiHidden="0" w:uiPriority="67" w:unhideWhenUsed="0"/>
-    <w:lsdException w:name="Medium Grid 2 Accent 6" w:semiHidden="0" w:uiPriority="68" w:unhideWhenUsed="0"/>
-    <w:lsdException w:name="Medium Grid 3 Accent 6" w:semiHidden="0" w:uiPriority="69" w:unhideWhenUsed="0"/>
-    <w:lsdException w:name="Dark List Accent 6" w:semiHidden="0" w:uiPriority="70" w:unhideWhenUsed="0"/>
-    <w:lsdException w:name="Colorful Shading Accent 6" w:semiHidden="0" w:uiPriority="71" w:unhideWhenUsed="0"/>
-    <w:lsdException w:name="Colorful List Accent 6" w:semiHidden="0" w:uiPriority="72" w:unhideWhenUsed="0"/>
-    <w:lsdException w:name="Colorful Grid Accent 6" w:semiHidden="0" w:uiPriority="73" w:unhideWhenUsed="0"/>
-    <w:lsdException w:name="Subtle Emphasis" w:semiHidden="0" w:uiPriority="19" w:unhideWhenUsed="0" w:qFormat="1"/>
-    <w:lsdException w:name="Intense Emphasis" w:semiHidden="0" w:uiPriority="21" w:unhideWhenUsed="0" w:qFormat="1"/>
-    <w:lsdException w:name="Subtle Reference" w:semiHidden="0" w:uiPriority="31" w:unhideWhenUsed="0" w:qFormat="1"/>
-    <w:lsdException w:name="Intense Reference" w:semiHidden="0" w:uiPriority="32" w:unhideWhenUsed="0" w:qFormat="1"/>
-    <w:lsdException w:name="Book Title" w:semiHidden="0" w:uiPriority="33" w:unhideWhenUsed="0" w:qFormat="1"/>
-    <w:lsdException w:name="Bibliography" w:uiPriority="37"/>
-    <w:lsdException w:name="TOC Heading" w:uiPriority="39" w:qFormat="1"/>
-  </w:latentStyles>
-  <w:style w:type="paragraph" w:default="1" w:styleId="Normal">
-    <w:name w:val="Normal"/>
-    <w:qFormat/>
-  </w:style>
-  <w:style w:type="paragraph" w:styleId="Heading1">
-    <w:name w:val="heading 1"/>
-    <w:basedOn w:val="Normal"/>
-    <w:next w:val="Normal"/>
-    <w:link w:val="Heading1Char"/>
-    <w:uiPriority w:val="9"/>
-    <w:qFormat/>
-    <w:rsid w:val="00F37C3A"/>
-    <w:pPr>
-      <w:keepNext/>
-      <w:keepLines/>
-      <w:spacing w:before="240"/>
-      <w:outlineLvl w:val="0"/>
-    </w:pPr>
-    <w:rPr>
-      <w:rFonts w:asciiTheme="majorHAnsi" w:eastAsiaTheme="majorEastAsia" w:hAnsiTheme="majorHAnsi" w:cstheme="majorBidi"/>
-      <w:color w:val="2F5496" w:themeColor="accent1" w:themeShade="BF"/>
-      <w:sz w:val="32"/>
-      <w:szCs w:val="32"/>
-    </w:rPr>
-  </w:style>
-  <w:style w:type="paragraph" w:styleId="Heading2">
-    <w:name w:val="heading 2"/>
-    <w:basedOn w:val="Normal"/>
-    <w:next w:val="Normal"/>
-    <w:link w:val="Heading2Char"/>
-    <w:uiPriority w:val="9"/>
-    <w:unhideWhenUsed/>
-    <w:qFormat/>
-    <w:rsid w:val="00F37C3A"/>
-    <w:pPr>
-      <w:keepNext/>
-      <w:keepLines/>
-      <w:spacing w:before="40"/>
-      <w:outlineLvl w:val="1"/>
-    </w:pPr>
-    <w:rPr>
-      <w:rFonts w:asciiTheme="majorHAnsi" w:eastAsiaTheme="majorEastAsia" w:hAnsiTheme="majorHAnsi" w:cstheme="majorBidi"/>
-      <w:color w:val="2F5496" w:themeColor="accent1" w:themeShade="BF"/>
-      <w:sz w:val="26"/>
-      <w:szCs w:val="26"/>
-    </w:rPr>
-  </w:style>
-  <w:style w:type="paragraph" w:styleId="Heading3">
-    <w:name w:val="heading 3"/>
-    <w:basedOn w:val="Normal"/>
-    <w:next w:val="Normal"/>
-    <w:link w:val="Heading3Char"/>
-    <w:uiPriority w:val="9"/>
-    <w:unhideWhenUsed/>
-    <w:qFormat/>
-    <w:rsid w:val="00F90EBC"/>
-    <w:pPr>
-      <w:keepNext/>
-      <w:keepLines/>
-      <w:spacing w:before="40"/>
-      <w:outlineLvl w:val="2"/>
-    </w:pPr>
-    <w:rPr>
-      <w:rFonts w:asciiTheme="majorHAnsi" w:eastAsiaTheme="majorEastAsia" w:hAnsiTheme="majorHAnsi" w:cstheme="majorBidi"/>
-      <w:color w:val="1F3763" w:themeColor="accent1" w:themeShade="7F"/>
-    </w:rPr>
-  </w:style>
-  <w:style w:type="character" w:default="1" w:styleId="DefaultParagraphFont">
-    <w:name w:val="Default Paragraph Font"/>
-    <w:uiPriority w:val="1"/>
-    <w:semiHidden/>
-    <w:unhideWhenUsed/>
-  </w:style>
-  <w:style w:type="table" w:default="1" w:styleId="TableNormal">
-    <w:name w:val="Normal Table"/>
-    <w:uiPriority w:val="99"/>
-    <w:semiHidden/>
-    <w:unhideWhenUsed/>
-    <w:tblPr>
-      <w:tblInd w:w="0" w:type="dxa"/>
-      <w:tblCellMar>
-        <w:top w:w="0" w:type="dxa"/>
-        <w:left w:w="108" w:type="dxa"/>
-        <w:bottom w:w="0" w:type="dxa"/>
-        <w:right w:w="108" w:type="dxa"/>
-      </w:tblCellMar>
-    </w:tblPr>
-  </w:style>
-  <w:style w:type="numbering" w:default="1" w:styleId="NoList">
-    <w:name w:val="No List"/>
-    <w:uiPriority w:val="99"/>
-    <w:semiHidden/>
-    <w:unhideWhenUsed/>
-  </w:style>
-  <w:style w:type="paragraph" w:styleId="NormalWeb">
-    <w:name w:val="Normal (Web)"/>
-    <w:basedOn w:val="Normal"/>
-    <w:uiPriority w:val="99"/>
-    <w:semiHidden/>
-    <w:unhideWhenUsed/>
-    <w:rsid w:val="00E02A2B"/>
-    <w:pPr>
-      <w:spacing w:before="100" w:beforeAutospacing="1" w:after="100" w:afterAutospacing="1"/>
-    </w:pPr>
-    <w:rPr>
-      <w:rFonts w:ascii="Times New Roman" w:eastAsia="Times New Roman" w:hAnsi="Times New Roman" w:cs="Times New Roman"/>
-      <w:lang w:eastAsia="en-AU"/>
-    </w:rPr>
-  </w:style>
-  <w:style w:type="character" w:customStyle="1" w:styleId="Heading1Char">
-    <w:name w:val="Heading 1 Char"/>
-    <w:basedOn w:val="DefaultParagraphFont"/>
-    <w:link w:val="Heading1"/>
-    <w:uiPriority w:val="9"/>
-    <w:rsid w:val="00F37C3A"/>
-    <w:rPr>
-      <w:rFonts w:asciiTheme="majorHAnsi" w:eastAsiaTheme="majorEastAsia" w:hAnsiTheme="majorHAnsi" w:cstheme="majorBidi"/>
-      <w:color w:val="2F5496" w:themeColor="accent1" w:themeShade="BF"/>
-      <w:sz w:val="32"/>
-      <w:szCs w:val="32"/>
-    </w:rPr>
-  </w:style>
-  <w:style w:type="character" w:customStyle="1" w:styleId="Heading2Char">
-    <w:name w:val="Heading 2 Char"/>
-    <w:basedOn w:val="DefaultParagraphFont"/>
-    <w:link w:val="Heading2"/>
-    <w:uiPriority w:val="9"/>
-    <w:rsid w:val="00F37C3A"/>
-    <w:rPr>
-      <w:rFonts w:asciiTheme="majorHAnsi" w:eastAsiaTheme="majorEastAsia" w:hAnsiTheme="majorHAnsi" w:cstheme="majorBidi"/>
-      <w:color w:val="2F5496" w:themeColor="accent1" w:themeShade="BF"/>
-      <w:sz w:val="26"/>
-      <w:szCs w:val="26"/>
-    </w:rPr>
-  </w:style>
-  <w:style w:type="character" w:styleId="Hyperlink">
-    <w:name w:val="Hyperlink"/>
-    <w:basedOn w:val="DefaultParagraphFont"/>
-    <w:uiPriority w:val="99"/>
-    <w:unhideWhenUsed/>
-    <w:rsid w:val="00873308"/>
-    <w:rPr>
-      <w:color w:val="0563C1" w:themeColor="hyperlink"/>
-      <w:u w:val="single"/>
-    </w:rPr>
-  </w:style>
-  <w:style w:type="character" w:customStyle="1" w:styleId="UnresolvedMention">
-    <w:name w:val="Unresolved Mention"/>
+  <w:style w:type="character" w:customStyle="1" w:styleId="UnresolvedMention1">
+    <w:name w:val="Unresolved Mention1"/>
     <w:basedOn w:val="DefaultParagraphFont"/>
     <w:uiPriority w:val="99"/>
     <w:semiHidden/>
@@ -3191,7 +4914,7 @@
   <a:extraClrSchemeLst/>
   <a:extLst>
     <a:ext uri="{05A4C25C-085E-4340-85A3-A5531E510DB2}">
-      <thm15:themeFamily xmlns:thm15="http://schemas.microsoft.com/office/thememl/2012/main" xmlns="" name="Office Theme" id="{62F939B6-93AF-4DB8-9C6B-D6C7DFDC589F}" vid="{4A3C46E8-61CC-4603-A589-7422A47A8E4A}"/>
+      <thm15:themeFamily xmlns:thm15="http://schemas.microsoft.com/office/thememl/2012/main" name="Office Theme" id="{62F939B6-93AF-4DB8-9C6B-D6C7DFDC589F}" vid="{4A3C46E8-61CC-4603-A589-7422A47A8E4A}"/>
     </a:ext>
   </a:extLst>
 </a:theme>

</xml_diff>